<commit_message>
mala chybicka co som si vsimol
</commit_message>
<xml_diff>
--- a/Documentation.docx
+++ b/Documentation.docx
@@ -4,75 +4,107 @@
   <w:body>
     <w:p>
       <w:pPr>
-        <w:pStyle w:val="Nadpis1"/>
+        <w:pStyle w:val="Heading1"/>
         <w:jc w:val="center"/>
         <w:rPr>
           <w:lang w:val="en-US"/>
         </w:rPr>
       </w:pPr>
+      <w:proofErr w:type="spellStart"/>
       <w:r>
         <w:rPr>
           <w:lang w:val="en-US"/>
         </w:rPr>
-        <w:t>Technická univerzita v Košiciach</w:t>
-      </w:r>
-    </w:p>
-    <w:p>
-      <w:pPr>
-        <w:pStyle w:val="Nadpis1"/>
+        <w:t>Technická</w:t>
+      </w:r>
+      <w:proofErr w:type="spellEnd"/>
+      <w:r>
+        <w:rPr>
+          <w:lang w:val="en-US"/>
+        </w:rPr>
+        <w:t xml:space="preserve"> </w:t>
+      </w:r>
+      <w:proofErr w:type="spellStart"/>
+      <w:r>
+        <w:rPr>
+          <w:lang w:val="en-US"/>
+        </w:rPr>
+        <w:t>univerzita</w:t>
+      </w:r>
+      <w:proofErr w:type="spellEnd"/>
+      <w:r>
+        <w:rPr>
+          <w:lang w:val="en-US"/>
+        </w:rPr>
+        <w:t xml:space="preserve"> v </w:t>
+      </w:r>
+      <w:proofErr w:type="spellStart"/>
+      <w:r>
+        <w:rPr>
+          <w:lang w:val="en-US"/>
+        </w:rPr>
+        <w:t>Košiciach</w:t>
+      </w:r>
+      <w:proofErr w:type="spellEnd"/>
+    </w:p>
+    <w:p>
+      <w:pPr>
+        <w:pStyle w:val="Heading1"/>
         <w:jc w:val="center"/>
         <w:rPr>
           <w:lang w:val="en-US"/>
         </w:rPr>
       </w:pPr>
+      <w:proofErr w:type="spellStart"/>
       <w:r>
         <w:rPr>
           <w:lang w:val="en-US"/>
         </w:rPr>
-        <w:t>Katedra kybernetiky a umelej inteligencie</w:t>
-      </w:r>
-    </w:p>
-    <w:p>
-      <w:pPr>
+        <w:t>Katedra</w:t>
+      </w:r>
+      <w:proofErr w:type="spellEnd"/>
+      <w:r>
         <w:rPr>
           <w:lang w:val="en-US"/>
         </w:rPr>
-      </w:pPr>
-    </w:p>
-    <w:p>
-      <w:pPr>
+        <w:t xml:space="preserve"> </w:t>
+      </w:r>
+      <w:proofErr w:type="spellStart"/>
+      <w:r>
         <w:rPr>
           <w:lang w:val="en-US"/>
         </w:rPr>
-      </w:pPr>
-    </w:p>
-    <w:p>
-      <w:pPr>
+        <w:t>kybernetiky</w:t>
+      </w:r>
+      <w:proofErr w:type="spellEnd"/>
+      <w:r>
         <w:rPr>
           <w:lang w:val="en-US"/>
         </w:rPr>
-      </w:pPr>
-    </w:p>
-    <w:p>
-      <w:pPr>
+        <w:t xml:space="preserve"> a </w:t>
+      </w:r>
+      <w:proofErr w:type="spellStart"/>
+      <w:r>
         <w:rPr>
           <w:lang w:val="en-US"/>
         </w:rPr>
-      </w:pPr>
-    </w:p>
-    <w:p>
-      <w:pPr>
+        <w:t>umelej</w:t>
+      </w:r>
+      <w:proofErr w:type="spellEnd"/>
+      <w:r>
         <w:rPr>
           <w:lang w:val="en-US"/>
         </w:rPr>
-      </w:pPr>
-    </w:p>
-    <w:p>
-      <w:pPr>
+        <w:t xml:space="preserve"> </w:t>
+      </w:r>
+      <w:proofErr w:type="spellStart"/>
+      <w:r>
         <w:rPr>
           <w:lang w:val="en-US"/>
         </w:rPr>
-      </w:pPr>
+        <w:t>inteligencie</w:t>
+      </w:r>
+      <w:proofErr w:type="spellEnd"/>
     </w:p>
     <w:p>
       <w:pPr>
@@ -90,17 +122,67 @@
     </w:p>
     <w:p>
       <w:pPr>
-        <w:pStyle w:val="Nadpis1"/>
+        <w:rPr>
+          <w:lang w:val="en-US"/>
+        </w:rPr>
+      </w:pPr>
+    </w:p>
+    <w:p>
+      <w:pPr>
+        <w:rPr>
+          <w:lang w:val="en-US"/>
+        </w:rPr>
+      </w:pPr>
+    </w:p>
+    <w:p>
+      <w:pPr>
+        <w:rPr>
+          <w:lang w:val="en-US"/>
+        </w:rPr>
+      </w:pPr>
+    </w:p>
+    <w:p>
+      <w:pPr>
+        <w:rPr>
+          <w:lang w:val="en-US"/>
+        </w:rPr>
+      </w:pPr>
+    </w:p>
+    <w:p>
+      <w:pPr>
+        <w:rPr>
+          <w:lang w:val="en-US"/>
+        </w:rPr>
+      </w:pPr>
+    </w:p>
+    <w:p>
+      <w:pPr>
+        <w:rPr>
+          <w:lang w:val="en-US"/>
+        </w:rPr>
+      </w:pPr>
+    </w:p>
+    <w:p>
+      <w:pPr>
+        <w:pStyle w:val="Heading1"/>
         <w:jc w:val="center"/>
         <w:rPr>
           <w:lang w:val="en-US"/>
         </w:rPr>
       </w:pPr>
+      <w:proofErr w:type="spellStart"/>
       <w:r>
         <w:rPr>
           <w:lang w:val="en-US"/>
         </w:rPr>
-        <w:t xml:space="preserve">Zadanie </w:t>
+        <w:t>Zadanie</w:t>
+      </w:r>
+      <w:proofErr w:type="spellEnd"/>
+      <w:r>
+        <w:rPr>
+          <w:lang w:val="en-US"/>
+        </w:rPr>
+        <w:t xml:space="preserve"> </w:t>
       </w:r>
       <w:r>
         <w:t>z predmetu Objavovanie znalostí</w:t>
@@ -190,12 +272,28 @@
           <w:lang w:val="en-US"/>
         </w:rPr>
       </w:pPr>
+      <w:proofErr w:type="spellStart"/>
       <w:r>
         <w:rPr>
           <w:lang w:val="en-US"/>
         </w:rPr>
-        <w:t>Ľudovít Hiľovský</w:t>
-      </w:r>
+        <w:t>Ľudovít</w:t>
+      </w:r>
+      <w:proofErr w:type="spellEnd"/>
+      <w:r>
+        <w:rPr>
+          <w:lang w:val="en-US"/>
+        </w:rPr>
+        <w:t xml:space="preserve"> </w:t>
+      </w:r>
+      <w:proofErr w:type="spellStart"/>
+      <w:r>
+        <w:rPr>
+          <w:lang w:val="en-US"/>
+        </w:rPr>
+        <w:t>Hiľovský</w:t>
+      </w:r>
+      <w:proofErr w:type="spellEnd"/>
     </w:p>
     <w:p>
       <w:pPr>
@@ -218,7 +316,7 @@
     </w:p>
     <w:p>
       <w:pPr>
-        <w:pStyle w:val="Nadpis1"/>
+        <w:pStyle w:val="Heading1"/>
       </w:pPr>
       <w:r>
         <w:lastRenderedPageBreak/>
@@ -288,7 +386,7 @@
           <w:noProof/>
         </w:rPr>
         <w:drawing>
-          <wp:inline distT="0" distB="0" distL="0" distR="0">
+          <wp:inline distT="0" distB="0" distL="0" distR="0" wp14:anchorId="41CB6BD5" wp14:editId="33F4ADBC">
             <wp:extent cx="2465070" cy="2288450"/>
             <wp:effectExtent l="0" t="0" r="0" b="0"/>
             <wp:docPr id="1" name="Obrázok 1" descr="Diagram showing the stages of the CRISP DM process "/>
@@ -339,21 +437,34 @@
     </w:p>
     <w:p>
       <w:pPr>
-        <w:pStyle w:val="Popis"/>
+        <w:pStyle w:val="Caption"/>
         <w:jc w:val="center"/>
       </w:pPr>
       <w:bookmarkStart w:id="0" w:name="_Ref26959298"/>
       <w:r>
         <w:t xml:space="preserve">Obr. </w:t>
       </w:r>
-      <w:fldSimple w:instr=" SEQ Obr. \* ARABIC ">
-        <w:r>
-          <w:rPr>
-            <w:noProof/>
-          </w:rPr>
-          <w:t>1</w:t>
-        </w:r>
-      </w:fldSimple>
+      <w:r>
+        <w:fldChar w:fldCharType="begin"/>
+      </w:r>
+      <w:r>
+        <w:instrText xml:space="preserve"> SEQ Obr. \* ARABIC </w:instrText>
+      </w:r>
+      <w:r>
+        <w:fldChar w:fldCharType="separate"/>
+      </w:r>
+      <w:r>
+        <w:rPr>
+          <w:noProof/>
+        </w:rPr>
+        <w:t>1</w:t>
+      </w:r>
+      <w:r>
+        <w:rPr>
+          <w:noProof/>
+        </w:rPr>
+        <w:fldChar w:fldCharType="end"/>
+      </w:r>
       <w:bookmarkEnd w:id="0"/>
       <w:r>
         <w:t xml:space="preserve"> CRISP-DM model</w:t>
@@ -369,7 +480,7 @@
     </w:p>
     <w:p>
       <w:pPr>
-        <w:pStyle w:val="Nadpis1"/>
+        <w:pStyle w:val="Heading1"/>
       </w:pPr>
       <w:r>
         <w:t>Pochopenie cieľa</w:t>
@@ -391,7 +502,7 @@
     </w:p>
     <w:p>
       <w:pPr>
-        <w:pStyle w:val="Nadpis2"/>
+        <w:pStyle w:val="Heading2"/>
       </w:pPr>
       <w:r>
         <w:t xml:space="preserve">KDD a </w:t>
@@ -424,7 +535,7 @@
     </w:p>
     <w:p>
       <w:pPr>
-        <w:pStyle w:val="Nadpis2"/>
+        <w:pStyle w:val="Heading2"/>
       </w:pPr>
       <w:r>
         <w:lastRenderedPageBreak/>
@@ -510,7 +621,7 @@
     </w:p>
     <w:p>
       <w:pPr>
-        <w:pStyle w:val="Odsekzoznamu"/>
+        <w:pStyle w:val="ListParagraph"/>
         <w:numPr>
           <w:ilvl w:val="0"/>
           <w:numId w:val="2"/>
@@ -523,7 +634,7 @@
     </w:p>
     <w:p>
       <w:pPr>
-        <w:pStyle w:val="Odsekzoznamu"/>
+        <w:pStyle w:val="ListParagraph"/>
         <w:numPr>
           <w:ilvl w:val="0"/>
           <w:numId w:val="2"/>
@@ -536,7 +647,7 @@
     </w:p>
     <w:p>
       <w:pPr>
-        <w:pStyle w:val="Odsekzoznamu"/>
+        <w:pStyle w:val="ListParagraph"/>
         <w:numPr>
           <w:ilvl w:val="0"/>
           <w:numId w:val="2"/>
@@ -549,7 +660,7 @@
     </w:p>
     <w:p>
       <w:pPr>
-        <w:pStyle w:val="Nadpis1"/>
+        <w:pStyle w:val="Heading1"/>
       </w:pPr>
       <w:r>
         <w:t>Načítanie dát</w:t>
@@ -597,7 +708,7 @@
           <w:noProof/>
         </w:rPr>
         <w:drawing>
-          <wp:inline distT="0" distB="0" distL="0" distR="0" wp14:anchorId="4A94B681" wp14:editId="5EDED1CC">
+          <wp:inline distT="0" distB="0" distL="0" distR="0" wp14:anchorId="4CB9D997" wp14:editId="10DD5CF6">
             <wp:extent cx="5589754" cy="2118544"/>
             <wp:effectExtent l="0" t="0" r="0" b="0"/>
             <wp:docPr id="11" name="Obrázok 11"/>
@@ -635,21 +746,34 @@
     </w:p>
     <w:p>
       <w:pPr>
-        <w:pStyle w:val="Popis"/>
+        <w:pStyle w:val="Caption"/>
         <w:jc w:val="center"/>
       </w:pPr>
       <w:bookmarkStart w:id="1" w:name="_Ref26971311"/>
       <w:r>
         <w:t xml:space="preserve">Obr. </w:t>
       </w:r>
-      <w:fldSimple w:instr=" SEQ Obr. \* ARABIC ">
-        <w:r>
-          <w:rPr>
-            <w:noProof/>
-          </w:rPr>
-          <w:t>2</w:t>
-        </w:r>
-      </w:fldSimple>
+      <w:r>
+        <w:fldChar w:fldCharType="begin"/>
+      </w:r>
+      <w:r>
+        <w:instrText xml:space="preserve"> SEQ Obr. \* ARABIC </w:instrText>
+      </w:r>
+      <w:r>
+        <w:fldChar w:fldCharType="separate"/>
+      </w:r>
+      <w:r>
+        <w:rPr>
+          <w:noProof/>
+        </w:rPr>
+        <w:t>2</w:t>
+      </w:r>
+      <w:r>
+        <w:rPr>
+          <w:noProof/>
+        </w:rPr>
+        <w:fldChar w:fldCharType="end"/>
+      </w:r>
       <w:bookmarkEnd w:id="1"/>
       <w:r>
         <w:t xml:space="preserve"> Načítanie </w:t>
@@ -800,7 +924,7 @@
     </w:p>
     <w:p>
       <w:pPr>
-        <w:pStyle w:val="Nadpis2"/>
+        <w:pStyle w:val="Heading2"/>
         <w:rPr>
           <w:shd w:val="clear" w:color="auto" w:fill="FFFFFF"/>
         </w:rPr>
@@ -866,7 +990,7 @@
           <w:noProof/>
         </w:rPr>
         <w:drawing>
-          <wp:inline distT="0" distB="0" distL="0" distR="0">
+          <wp:inline distT="0" distB="0" distL="0" distR="0" wp14:anchorId="1743FA73" wp14:editId="25EBC048">
             <wp:extent cx="5760720" cy="4415790"/>
             <wp:effectExtent l="0" t="0" r="0" b="3810"/>
             <wp:docPr id="12" name="Obrázok 12"/>
@@ -917,7 +1041,7 @@
     </w:p>
     <w:p>
       <w:pPr>
-        <w:pStyle w:val="Popis"/>
+        <w:pStyle w:val="Caption"/>
         <w:jc w:val="center"/>
         <w:rPr>
           <w:rFonts w:ascii="Segoe UI" w:hAnsi="Segoe UI" w:cs="Segoe UI"/>
@@ -931,14 +1055,27 @@
       <w:r>
         <w:t xml:space="preserve">Obr. </w:t>
       </w:r>
-      <w:fldSimple w:instr=" SEQ Obr. \* ARABIC ">
-        <w:r>
-          <w:rPr>
-            <w:noProof/>
-          </w:rPr>
-          <w:t>3</w:t>
-        </w:r>
-      </w:fldSimple>
+      <w:r>
+        <w:fldChar w:fldCharType="begin"/>
+      </w:r>
+      <w:r>
+        <w:instrText xml:space="preserve"> SEQ Obr. \* ARABIC </w:instrText>
+      </w:r>
+      <w:r>
+        <w:fldChar w:fldCharType="separate"/>
+      </w:r>
+      <w:r>
+        <w:rPr>
+          <w:noProof/>
+        </w:rPr>
+        <w:t>3</w:t>
+      </w:r>
+      <w:r>
+        <w:rPr>
+          <w:noProof/>
+        </w:rPr>
+        <w:fldChar w:fldCharType="end"/>
+      </w:r>
       <w:bookmarkEnd w:id="2"/>
       <w:r>
         <w:t xml:space="preserve"> Boxplot atribútu Age_of_Driver</w:t>
@@ -986,12 +1123,14 @@
       <w:r>
         <w:t>Nasle</w:t>
       </w:r>
+      <w:proofErr w:type="spellStart"/>
       <w:r>
         <w:rPr>
           <w:lang w:val="en-US"/>
         </w:rPr>
         <w:t>duj</w:t>
       </w:r>
+      <w:proofErr w:type="spellEnd"/>
       <w:r>
         <w:t xml:space="preserve">úci histogram, ktorý je znázornený na </w:t>
       </w:r>
@@ -1031,7 +1170,7 @@
         </w:rPr>
         <w:lastRenderedPageBreak/>
         <w:drawing>
-          <wp:inline distT="0" distB="0" distL="0" distR="0">
+          <wp:inline distT="0" distB="0" distL="0" distR="0" wp14:anchorId="603C4DF7" wp14:editId="0487E556">
             <wp:extent cx="5760720" cy="3240405"/>
             <wp:effectExtent l="0" t="0" r="0" b="0"/>
             <wp:docPr id="13" name="Obrázok 13"/>
@@ -1082,21 +1221,34 @@
     </w:p>
     <w:p>
       <w:pPr>
-        <w:pStyle w:val="Popis"/>
+        <w:pStyle w:val="Caption"/>
         <w:jc w:val="center"/>
       </w:pPr>
       <w:bookmarkStart w:id="3" w:name="_Ref27048808"/>
       <w:r>
         <w:t xml:space="preserve">Obr. </w:t>
       </w:r>
-      <w:fldSimple w:instr=" SEQ Obr. \* ARABIC ">
-        <w:r>
-          <w:rPr>
-            <w:noProof/>
-          </w:rPr>
-          <w:t>4</w:t>
-        </w:r>
-      </w:fldSimple>
+      <w:r>
+        <w:fldChar w:fldCharType="begin"/>
+      </w:r>
+      <w:r>
+        <w:instrText xml:space="preserve"> SEQ Obr. \* ARABIC </w:instrText>
+      </w:r>
+      <w:r>
+        <w:fldChar w:fldCharType="separate"/>
+      </w:r>
+      <w:r>
+        <w:rPr>
+          <w:noProof/>
+        </w:rPr>
+        <w:t>4</w:t>
+      </w:r>
+      <w:r>
+        <w:rPr>
+          <w:noProof/>
+        </w:rPr>
+        <w:fldChar w:fldCharType="end"/>
+      </w:r>
       <w:bookmarkEnd w:id="3"/>
       <w:r>
         <w:t xml:space="preserve"> Histogram atribútu Engine_Capacity_(CC)</w:t>
@@ -1169,7 +1321,7 @@
           <w:noProof/>
         </w:rPr>
         <w:drawing>
-          <wp:inline distT="0" distB="0" distL="0" distR="0">
+          <wp:inline distT="0" distB="0" distL="0" distR="0" wp14:anchorId="6C75B73B" wp14:editId="7B034BF7">
             <wp:extent cx="5760720" cy="3240405"/>
             <wp:effectExtent l="0" t="0" r="0" b="0"/>
             <wp:docPr id="14" name="Obrázok 14"/>
@@ -1220,21 +1372,34 @@
     </w:p>
     <w:p>
       <w:pPr>
-        <w:pStyle w:val="Popis"/>
+        <w:pStyle w:val="Caption"/>
         <w:jc w:val="center"/>
       </w:pPr>
       <w:bookmarkStart w:id="4" w:name="_Ref27048778"/>
       <w:r>
         <w:t xml:space="preserve">Obr. </w:t>
       </w:r>
-      <w:fldSimple w:instr=" SEQ Obr. \* ARABIC ">
-        <w:r>
-          <w:rPr>
-            <w:noProof/>
-          </w:rPr>
-          <w:t>5</w:t>
-        </w:r>
-      </w:fldSimple>
+      <w:r>
+        <w:fldChar w:fldCharType="begin"/>
+      </w:r>
+      <w:r>
+        <w:instrText xml:space="preserve"> SEQ Obr. \* ARABIC </w:instrText>
+      </w:r>
+      <w:r>
+        <w:fldChar w:fldCharType="separate"/>
+      </w:r>
+      <w:r>
+        <w:rPr>
+          <w:noProof/>
+        </w:rPr>
+        <w:t>5</w:t>
+      </w:r>
+      <w:r>
+        <w:rPr>
+          <w:noProof/>
+        </w:rPr>
+        <w:fldChar w:fldCharType="end"/>
+      </w:r>
       <w:bookmarkEnd w:id="4"/>
       <w:r>
         <w:t xml:space="preserve"> Hist</w:t>
@@ -1294,7 +1459,7 @@
           <w:noProof/>
         </w:rPr>
         <w:drawing>
-          <wp:inline distT="0" distB="0" distL="0" distR="0" wp14:anchorId="572AF06C" wp14:editId="25563DA5">
+          <wp:inline distT="0" distB="0" distL="0" distR="0" wp14:anchorId="4886348C" wp14:editId="5F9AB566">
             <wp:extent cx="5760720" cy="3240405"/>
             <wp:effectExtent l="0" t="0" r="0" b="0"/>
             <wp:docPr id="17" name="Obrázok 17"/>
@@ -1345,21 +1510,34 @@
     </w:p>
     <w:p>
       <w:pPr>
-        <w:pStyle w:val="Popis"/>
+        <w:pStyle w:val="Caption"/>
         <w:jc w:val="center"/>
       </w:pPr>
       <w:bookmarkStart w:id="5" w:name="_Ref27070876"/>
       <w:r>
         <w:t xml:space="preserve">Obr. </w:t>
       </w:r>
-      <w:fldSimple w:instr=" SEQ Obr. \* ARABIC ">
-        <w:r>
-          <w:rPr>
-            <w:noProof/>
-          </w:rPr>
-          <w:t>6</w:t>
-        </w:r>
-      </w:fldSimple>
+      <w:r>
+        <w:fldChar w:fldCharType="begin"/>
+      </w:r>
+      <w:r>
+        <w:instrText xml:space="preserve"> SEQ Obr. \* ARABIC </w:instrText>
+      </w:r>
+      <w:r>
+        <w:fldChar w:fldCharType="separate"/>
+      </w:r>
+      <w:r>
+        <w:rPr>
+          <w:noProof/>
+        </w:rPr>
+        <w:t>6</w:t>
+      </w:r>
+      <w:r>
+        <w:rPr>
+          <w:noProof/>
+        </w:rPr>
+        <w:fldChar w:fldCharType="end"/>
+      </w:r>
       <w:bookmarkEnd w:id="5"/>
       <w:r>
         <w:t xml:space="preserve"> Korelačná matica</w:t>
@@ -1387,7 +1565,7 @@
     </w:p>
     <w:p>
       <w:pPr>
-        <w:pStyle w:val="Nadpis1"/>
+        <w:pStyle w:val="Heading1"/>
       </w:pPr>
       <w:r>
         <w:t>Príprava dát</w:t>
@@ -1447,7 +1625,7 @@
           <w:noProof/>
         </w:rPr>
         <w:drawing>
-          <wp:inline distT="0" distB="0" distL="0" distR="0" wp14:anchorId="50D6668A" wp14:editId="5ECF6217">
+          <wp:inline distT="0" distB="0" distL="0" distR="0" wp14:anchorId="4D2E0264" wp14:editId="791E8539">
             <wp:extent cx="5760720" cy="1975485"/>
             <wp:effectExtent l="0" t="0" r="0" b="5715"/>
             <wp:docPr id="16" name="Obrázok 16"/>
@@ -1485,21 +1663,34 @@
     </w:p>
     <w:p>
       <w:pPr>
-        <w:pStyle w:val="Popis"/>
+        <w:pStyle w:val="Caption"/>
         <w:jc w:val="center"/>
       </w:pPr>
       <w:bookmarkStart w:id="6" w:name="_Ref26972665"/>
       <w:r>
         <w:t xml:space="preserve">Obr. </w:t>
       </w:r>
-      <w:fldSimple w:instr=" SEQ Obr. \* ARABIC ">
-        <w:r>
-          <w:rPr>
-            <w:noProof/>
-          </w:rPr>
-          <w:t>7</w:t>
-        </w:r>
-      </w:fldSimple>
+      <w:r>
+        <w:fldChar w:fldCharType="begin"/>
+      </w:r>
+      <w:r>
+        <w:instrText xml:space="preserve"> SEQ Obr. \* ARABIC </w:instrText>
+      </w:r>
+      <w:r>
+        <w:fldChar w:fldCharType="separate"/>
+      </w:r>
+      <w:r>
+        <w:rPr>
+          <w:noProof/>
+        </w:rPr>
+        <w:t>7</w:t>
+      </w:r>
+      <w:r>
+        <w:rPr>
+          <w:noProof/>
+        </w:rPr>
+        <w:fldChar w:fldCharType="end"/>
+      </w:r>
       <w:bookmarkEnd w:id="6"/>
       <w:r>
         <w:t xml:space="preserve"> Odstránenie dát s</w:t>
@@ -1556,14 +1747,16 @@
     </w:p>
     <w:p>
       <w:pPr>
-        <w:pStyle w:val="Nadpis1"/>
-      </w:pPr>
+        <w:pStyle w:val="Heading1"/>
+      </w:pPr>
+      <w:proofErr w:type="spellStart"/>
       <w:r>
         <w:rPr>
           <w:lang w:val="en-US"/>
         </w:rPr>
         <w:t>Klasifika</w:t>
       </w:r>
+      <w:proofErr w:type="spellEnd"/>
       <w:r>
         <w:t>čné úlohy</w:t>
       </w:r>
@@ -1575,7 +1768,7 @@
     </w:p>
     <w:p>
       <w:pPr>
-        <w:pStyle w:val="Nadpis2"/>
+        <w:pStyle w:val="Heading2"/>
       </w:pPr>
       <w:bookmarkStart w:id="7" w:name="_Ref27030001"/>
       <w:r>
@@ -1673,7 +1866,7 @@
           <w:noProof/>
         </w:rPr>
         <w:drawing>
-          <wp:inline distT="0" distB="0" distL="0" distR="0" wp14:anchorId="40DA4D96" wp14:editId="2AF429A3">
+          <wp:inline distT="0" distB="0" distL="0" distR="0" wp14:anchorId="22E9E62D" wp14:editId="0230199A">
             <wp:extent cx="5006774" cy="1508891"/>
             <wp:effectExtent l="0" t="0" r="3810" b="0"/>
             <wp:docPr id="18" name="Obrázok 18"/>
@@ -1711,21 +1904,34 @@
     </w:p>
     <w:p>
       <w:pPr>
-        <w:pStyle w:val="Popis"/>
+        <w:pStyle w:val="Caption"/>
         <w:jc w:val="center"/>
       </w:pPr>
       <w:bookmarkStart w:id="8" w:name="_Ref27071511"/>
       <w:r>
         <w:t xml:space="preserve">Obr. </w:t>
       </w:r>
-      <w:fldSimple w:instr=" SEQ Obr. \* ARABIC ">
-        <w:r>
-          <w:rPr>
-            <w:noProof/>
-          </w:rPr>
-          <w:t>8</w:t>
-        </w:r>
-      </w:fldSimple>
+      <w:r>
+        <w:fldChar w:fldCharType="begin"/>
+      </w:r>
+      <w:r>
+        <w:instrText xml:space="preserve"> SEQ Obr. \* ARABIC </w:instrText>
+      </w:r>
+      <w:r>
+        <w:fldChar w:fldCharType="separate"/>
+      </w:r>
+      <w:r>
+        <w:rPr>
+          <w:noProof/>
+        </w:rPr>
+        <w:t>8</w:t>
+      </w:r>
+      <w:r>
+        <w:rPr>
+          <w:noProof/>
+        </w:rPr>
+        <w:fldChar w:fldCharType="end"/>
+      </w:r>
       <w:bookmarkEnd w:id="8"/>
       <w:r>
         <w:t xml:space="preserve"> Rozhodovací strom</w:t>
@@ -1780,7 +1986,7 @@
           <w:lang w:val="en-US"/>
         </w:rPr>
         <w:drawing>
-          <wp:inline distT="0" distB="0" distL="0" distR="0" wp14:anchorId="47B240AF" wp14:editId="673943BB">
+          <wp:inline distT="0" distB="0" distL="0" distR="0" wp14:anchorId="0A52E6D7" wp14:editId="296E7AEF">
             <wp:extent cx="4130398" cy="1101185"/>
             <wp:effectExtent l="0" t="0" r="3810" b="3810"/>
             <wp:docPr id="20" name="Obrázok 20"/>
@@ -1818,21 +2024,34 @@
     </w:p>
     <w:p>
       <w:pPr>
-        <w:pStyle w:val="Popis"/>
+        <w:pStyle w:val="Caption"/>
         <w:jc w:val="center"/>
       </w:pPr>
       <w:bookmarkStart w:id="9" w:name="_Ref27072108"/>
       <w:r>
         <w:t xml:space="preserve">Obr. </w:t>
       </w:r>
-      <w:fldSimple w:instr=" SEQ Obr. \* ARABIC ">
-        <w:r>
-          <w:rPr>
-            <w:noProof/>
-          </w:rPr>
-          <w:t>9</w:t>
-        </w:r>
-      </w:fldSimple>
+      <w:r>
+        <w:fldChar w:fldCharType="begin"/>
+      </w:r>
+      <w:r>
+        <w:instrText xml:space="preserve"> SEQ Obr. \* ARABIC </w:instrText>
+      </w:r>
+      <w:r>
+        <w:fldChar w:fldCharType="separate"/>
+      </w:r>
+      <w:r>
+        <w:rPr>
+          <w:noProof/>
+        </w:rPr>
+        <w:t>9</w:t>
+      </w:r>
+      <w:r>
+        <w:rPr>
+          <w:noProof/>
+        </w:rPr>
+        <w:fldChar w:fldCharType="end"/>
+      </w:r>
       <w:bookmarkEnd w:id="9"/>
       <w:r>
         <w:t xml:space="preserve"> Krížová validácia - rozhodovací strom</w:t>
@@ -1878,7 +2097,7 @@
     </w:p>
     <w:p>
       <w:pPr>
-        <w:pStyle w:val="Popis"/>
+        <w:pStyle w:val="Caption"/>
         <w:keepNext/>
         <w:jc w:val="center"/>
       </w:pPr>
@@ -1887,14 +2106,27 @@
         <w:lastRenderedPageBreak/>
         <w:t xml:space="preserve">Tab. </w:t>
       </w:r>
-      <w:fldSimple w:instr=" SEQ Tab. \* ARABIC ">
-        <w:r>
-          <w:rPr>
-            <w:noProof/>
-          </w:rPr>
-          <w:t>1</w:t>
-        </w:r>
-      </w:fldSimple>
+      <w:r>
+        <w:fldChar w:fldCharType="begin"/>
+      </w:r>
+      <w:r>
+        <w:instrText xml:space="preserve"> SEQ Tab. \* ARABIC </w:instrText>
+      </w:r>
+      <w:r>
+        <w:fldChar w:fldCharType="separate"/>
+      </w:r>
+      <w:r>
+        <w:rPr>
+          <w:noProof/>
+        </w:rPr>
+        <w:t>1</w:t>
+      </w:r>
+      <w:r>
+        <w:rPr>
+          <w:noProof/>
+        </w:rPr>
+        <w:fldChar w:fldCharType="end"/>
+      </w:r>
       <w:bookmarkEnd w:id="10"/>
       <w:r>
         <w:t xml:space="preserve"> Parametrizácia funkčných blokov </w:t>
@@ -1914,7 +2146,7 @@
     </w:p>
     <w:tbl>
       <w:tblPr>
-        <w:tblStyle w:val="Mriekatabuky"/>
+        <w:tblStyle w:val="TableGrid"/>
         <w:tblW w:w="0" w:type="auto"/>
         <w:jc w:val="center"/>
         <w:tblLook w:val="04A0" w:firstRow="1" w:lastRow="0" w:firstColumn="1" w:lastColumn="0" w:noHBand="0" w:noVBand="1"/>
@@ -1973,7 +2205,7 @@
                 <w:noProof/>
               </w:rPr>
               <w:drawing>
-                <wp:inline distT="0" distB="0" distL="0" distR="0" wp14:anchorId="2F0D2FEB" wp14:editId="27F40CE9">
+                <wp:inline distT="0" distB="0" distL="0" distR="0" wp14:anchorId="0E6EEF78" wp14:editId="50E59237">
                   <wp:extent cx="1002117" cy="1272650"/>
                   <wp:effectExtent l="0" t="0" r="7620" b="3810"/>
                   <wp:docPr id="22" name="Obrázok 22"/>
@@ -2032,7 +2264,7 @@
                 <w:noProof/>
               </w:rPr>
               <w:drawing>
-                <wp:inline distT="0" distB="0" distL="0" distR="0" wp14:anchorId="58A00582" wp14:editId="0E003548">
+                <wp:inline distT="0" distB="0" distL="0" distR="0" wp14:anchorId="12273258" wp14:editId="04C31A69">
                   <wp:extent cx="1047841" cy="1032599"/>
                   <wp:effectExtent l="0" t="0" r="0" b="0"/>
                   <wp:docPr id="23" name="Obrázok 23"/>
@@ -3515,7 +3747,7 @@
     </w:p>
     <w:p>
       <w:pPr>
-        <w:pStyle w:val="Popis"/>
+        <w:pStyle w:val="Caption"/>
         <w:keepNext/>
         <w:jc w:val="center"/>
       </w:pPr>
@@ -3523,14 +3755,27 @@
       <w:r>
         <w:t xml:space="preserve">Tab. </w:t>
       </w:r>
-      <w:fldSimple w:instr=" SEQ Tab. \* ARABIC ">
-        <w:r>
-          <w:rPr>
-            <w:noProof/>
-          </w:rPr>
-          <w:t>2</w:t>
-        </w:r>
-      </w:fldSimple>
+      <w:r>
+        <w:fldChar w:fldCharType="begin"/>
+      </w:r>
+      <w:r>
+        <w:instrText xml:space="preserve"> SEQ Tab. \* ARABIC </w:instrText>
+      </w:r>
+      <w:r>
+        <w:fldChar w:fldCharType="separate"/>
+      </w:r>
+      <w:r>
+        <w:rPr>
+          <w:noProof/>
+        </w:rPr>
+        <w:t>2</w:t>
+      </w:r>
+      <w:r>
+        <w:rPr>
+          <w:noProof/>
+        </w:rPr>
+        <w:fldChar w:fldCharType="end"/>
+      </w:r>
       <w:bookmarkEnd w:id="11"/>
       <w:r>
         <w:t xml:space="preserve"> Výsledné parametre modelov</w:t>
@@ -3538,7 +3783,7 @@
     </w:p>
     <w:tbl>
       <w:tblPr>
-        <w:tblStyle w:val="Mriekatabuky"/>
+        <w:tblStyle w:val="TableGrid"/>
         <w:tblW w:w="0" w:type="auto"/>
         <w:jc w:val="center"/>
         <w:tblLook w:val="04A0" w:firstRow="1" w:lastRow="0" w:firstColumn="1" w:lastColumn="0" w:noHBand="0" w:noVBand="1"/>
@@ -4908,7 +5153,7 @@
     </w:p>
     <w:p>
       <w:pPr>
-        <w:pStyle w:val="Nadpis2"/>
+        <w:pStyle w:val="Heading2"/>
       </w:pPr>
       <w:r>
         <w:t>Naivný bayes</w:t>
@@ -4990,7 +5235,7 @@
           <w:noProof/>
         </w:rPr>
         <w:drawing>
-          <wp:inline distT="0" distB="0" distL="0" distR="0" wp14:anchorId="6595B56E" wp14:editId="66EE54E4">
+          <wp:inline distT="0" distB="0" distL="0" distR="0" wp14:anchorId="4BD8E9B6" wp14:editId="5B8AD477">
             <wp:extent cx="5612616" cy="1341236"/>
             <wp:effectExtent l="0" t="0" r="7620" b="0"/>
             <wp:docPr id="24" name="Obrázok 24"/>
@@ -5028,21 +5273,34 @@
     </w:p>
     <w:p>
       <w:pPr>
-        <w:pStyle w:val="Popis"/>
+        <w:pStyle w:val="Caption"/>
         <w:jc w:val="center"/>
       </w:pPr>
       <w:bookmarkStart w:id="12" w:name="_Ref27075985"/>
       <w:r>
         <w:t xml:space="preserve">Obr. </w:t>
       </w:r>
-      <w:fldSimple w:instr=" SEQ Obr. \* ARABIC ">
-        <w:r>
-          <w:rPr>
-            <w:noProof/>
-          </w:rPr>
-          <w:t>10</w:t>
-        </w:r>
-      </w:fldSimple>
+      <w:r>
+        <w:fldChar w:fldCharType="begin"/>
+      </w:r>
+      <w:r>
+        <w:instrText xml:space="preserve"> SEQ Obr. \* ARABIC </w:instrText>
+      </w:r>
+      <w:r>
+        <w:fldChar w:fldCharType="separate"/>
+      </w:r>
+      <w:r>
+        <w:rPr>
+          <w:noProof/>
+        </w:rPr>
+        <w:t>10</w:t>
+      </w:r>
+      <w:r>
+        <w:rPr>
+          <w:noProof/>
+        </w:rPr>
+        <w:fldChar w:fldCharType="end"/>
+      </w:r>
       <w:bookmarkEnd w:id="12"/>
       <w:r>
         <w:t xml:space="preserve"> Naivný Bayes</w:t>
@@ -5090,7 +5348,7 @@
           <w:noProof/>
         </w:rPr>
         <w:drawing>
-          <wp:inline distT="0" distB="0" distL="0" distR="0" wp14:anchorId="1A888F05" wp14:editId="4200FDEB">
+          <wp:inline distT="0" distB="0" distL="0" distR="0" wp14:anchorId="7805C1E7" wp14:editId="0FECB19C">
             <wp:extent cx="4324725" cy="1063082"/>
             <wp:effectExtent l="0" t="0" r="0" b="3810"/>
             <wp:docPr id="25" name="Obrázok 25"/>
@@ -5128,21 +5386,34 @@
     </w:p>
     <w:p>
       <w:pPr>
-        <w:pStyle w:val="Popis"/>
+        <w:pStyle w:val="Caption"/>
         <w:jc w:val="center"/>
       </w:pPr>
       <w:bookmarkStart w:id="13" w:name="_Ref27076108"/>
       <w:r>
         <w:t xml:space="preserve">Obr. </w:t>
       </w:r>
-      <w:fldSimple w:instr=" SEQ Obr. \* ARABIC ">
-        <w:r>
-          <w:rPr>
-            <w:noProof/>
-          </w:rPr>
-          <w:t>11</w:t>
-        </w:r>
-      </w:fldSimple>
+      <w:r>
+        <w:fldChar w:fldCharType="begin"/>
+      </w:r>
+      <w:r>
+        <w:instrText xml:space="preserve"> SEQ Obr. \* ARABIC </w:instrText>
+      </w:r>
+      <w:r>
+        <w:fldChar w:fldCharType="separate"/>
+      </w:r>
+      <w:r>
+        <w:rPr>
+          <w:noProof/>
+        </w:rPr>
+        <w:t>11</w:t>
+      </w:r>
+      <w:r>
+        <w:rPr>
+          <w:noProof/>
+        </w:rPr>
+        <w:fldChar w:fldCharType="end"/>
+      </w:r>
       <w:bookmarkEnd w:id="13"/>
       <w:r>
         <w:t xml:space="preserve"> Naivný Bayes - krížová validácia</w:t>
@@ -5191,7 +5462,7 @@
     </w:p>
     <w:p>
       <w:pPr>
-        <w:pStyle w:val="Popis"/>
+        <w:pStyle w:val="Caption"/>
         <w:keepNext/>
         <w:jc w:val="center"/>
       </w:pPr>
@@ -5199,14 +5470,27 @@
       <w:r>
         <w:t xml:space="preserve">Tab. </w:t>
       </w:r>
-      <w:fldSimple w:instr=" SEQ Tab. \* ARABIC ">
-        <w:r>
-          <w:rPr>
-            <w:noProof/>
-          </w:rPr>
-          <w:t>3</w:t>
-        </w:r>
-      </w:fldSimple>
+      <w:r>
+        <w:fldChar w:fldCharType="begin"/>
+      </w:r>
+      <w:r>
+        <w:instrText xml:space="preserve"> SEQ Tab. \* ARABIC </w:instrText>
+      </w:r>
+      <w:r>
+        <w:fldChar w:fldCharType="separate"/>
+      </w:r>
+      <w:r>
+        <w:rPr>
+          <w:noProof/>
+        </w:rPr>
+        <w:t>3</w:t>
+      </w:r>
+      <w:r>
+        <w:rPr>
+          <w:noProof/>
+        </w:rPr>
+        <w:fldChar w:fldCharType="end"/>
+      </w:r>
       <w:r>
         <w:t xml:space="preserve"> Parametrizácia a model - Naivný Bayes</w:t>
       </w:r>
@@ -5214,7 +5498,7 @@
     </w:p>
     <w:tbl>
       <w:tblPr>
-        <w:tblStyle w:val="Mriekatabuky"/>
+        <w:tblStyle w:val="TableGrid"/>
         <w:tblW w:w="0" w:type="auto"/>
         <w:jc w:val="center"/>
         <w:tblLook w:val="04A0" w:firstRow="1" w:lastRow="0" w:firstColumn="1" w:lastColumn="0" w:noHBand="0" w:noVBand="1"/>
@@ -5270,7 +5554,7 @@
                 <w:noProof/>
               </w:rPr>
               <w:drawing>
-                <wp:inline distT="0" distB="0" distL="0" distR="0" wp14:anchorId="4048383A" wp14:editId="2DA1E8C1">
+                <wp:inline distT="0" distB="0" distL="0" distR="0" wp14:anchorId="0666565D" wp14:editId="1F0BD31A">
                   <wp:extent cx="1002117" cy="1272650"/>
                   <wp:effectExtent l="0" t="0" r="7620" b="3810"/>
                   <wp:docPr id="26" name="Obrázok 26"/>
@@ -5329,7 +5613,7 @@
                 <w:noProof/>
               </w:rPr>
               <w:drawing>
-                <wp:inline distT="0" distB="0" distL="0" distR="0" wp14:anchorId="05881F20" wp14:editId="175D5BF0">
+                <wp:inline distT="0" distB="0" distL="0" distR="0" wp14:anchorId="23AE5175" wp14:editId="7177B424">
                   <wp:extent cx="1059272" cy="842083"/>
                   <wp:effectExtent l="0" t="0" r="7620" b="0"/>
                   <wp:docPr id="28" name="Obrázok 28"/>
@@ -5972,7 +6256,7 @@
     </w:p>
     <w:p>
       <w:pPr>
-        <w:pStyle w:val="Nadpis1"/>
+        <w:pStyle w:val="Heading1"/>
       </w:pPr>
       <w:r>
         <w:lastRenderedPageBreak/>
@@ -5992,7 +6276,7 @@
     </w:p>
     <w:p>
       <w:pPr>
-        <w:pStyle w:val="Nadpis2"/>
+        <w:pStyle w:val="Heading2"/>
       </w:pPr>
       <w:r>
         <w:t>Asociačné pravidlá</w:t>
@@ -6050,8 +6334,11 @@
         <w:jc w:val="center"/>
       </w:pPr>
       <w:r>
+        <w:rPr>
+          <w:noProof/>
+        </w:rPr>
         <w:drawing>
-          <wp:inline distT="0" distB="0" distL="0" distR="0" wp14:anchorId="154BB41C" wp14:editId="5602D238">
+          <wp:inline distT="0" distB="0" distL="0" distR="0" wp14:anchorId="1846C397" wp14:editId="6DCA2ABB">
             <wp:extent cx="5559272" cy="1748942"/>
             <wp:effectExtent l="0" t="0" r="3810" b="3810"/>
             <wp:docPr id="2" name="Obrázok 2"/>
@@ -6089,21 +6376,34 @@
     </w:p>
     <w:p>
       <w:pPr>
-        <w:pStyle w:val="Popis"/>
+        <w:pStyle w:val="Caption"/>
         <w:jc w:val="center"/>
       </w:pPr>
       <w:bookmarkStart w:id="15" w:name="_Ref27149277"/>
       <w:r>
         <w:t xml:space="preserve">Obr. </w:t>
       </w:r>
-      <w:fldSimple w:instr=" SEQ Obr. \* ARABIC ">
-        <w:r>
-          <w:rPr>
-            <w:noProof/>
-          </w:rPr>
-          <w:t>12</w:t>
-        </w:r>
-      </w:fldSimple>
+      <w:r>
+        <w:fldChar w:fldCharType="begin"/>
+      </w:r>
+      <w:r>
+        <w:instrText xml:space="preserve"> SEQ Obr. \* ARABIC </w:instrText>
+      </w:r>
+      <w:r>
+        <w:fldChar w:fldCharType="separate"/>
+      </w:r>
+      <w:r>
+        <w:rPr>
+          <w:noProof/>
+        </w:rPr>
+        <w:t>12</w:t>
+      </w:r>
+      <w:r>
+        <w:rPr>
+          <w:noProof/>
+        </w:rPr>
+        <w:fldChar w:fldCharType="end"/>
+      </w:r>
       <w:bookmarkEnd w:id="15"/>
       <w:r>
         <w:t xml:space="preserve"> Asociačné pravidlá</w:t>
@@ -6116,7 +6416,7 @@
     </w:p>
     <w:p>
       <w:pPr>
-        <w:pStyle w:val="Odsekzoznamu"/>
+        <w:pStyle w:val="ListParagraph"/>
         <w:numPr>
           <w:ilvl w:val="0"/>
           <w:numId w:val="1"/>
@@ -6128,7 +6428,7 @@
     </w:p>
     <w:p>
       <w:pPr>
-        <w:pStyle w:val="Odsekzoznamu"/>
+        <w:pStyle w:val="ListParagraph"/>
         <w:numPr>
           <w:ilvl w:val="0"/>
           <w:numId w:val="1"/>
@@ -6140,7 +6440,7 @@
     </w:p>
     <w:p>
       <w:pPr>
-        <w:pStyle w:val="Odsekzoznamu"/>
+        <w:pStyle w:val="ListParagraph"/>
         <w:numPr>
           <w:ilvl w:val="0"/>
           <w:numId w:val="1"/>
@@ -6152,7 +6452,7 @@
     </w:p>
     <w:p>
       <w:pPr>
-        <w:pStyle w:val="Odsekzoznamu"/>
+        <w:pStyle w:val="ListParagraph"/>
         <w:numPr>
           <w:ilvl w:val="0"/>
           <w:numId w:val="1"/>
@@ -6164,7 +6464,7 @@
     </w:p>
     <w:p>
       <w:pPr>
-        <w:pStyle w:val="Odsekzoznamu"/>
+        <w:pStyle w:val="ListParagraph"/>
         <w:numPr>
           <w:ilvl w:val="0"/>
           <w:numId w:val="1"/>
@@ -6176,7 +6476,7 @@
     </w:p>
     <w:p>
       <w:pPr>
-        <w:pStyle w:val="Odsekzoznamu"/>
+        <w:pStyle w:val="ListParagraph"/>
         <w:numPr>
           <w:ilvl w:val="0"/>
           <w:numId w:val="1"/>
@@ -6254,7 +6554,7 @@
     </w:p>
     <w:p>
       <w:pPr>
-        <w:pStyle w:val="Popis"/>
+        <w:pStyle w:val="Caption"/>
         <w:keepNext/>
         <w:jc w:val="center"/>
       </w:pPr>
@@ -6263,14 +6563,27 @@
         <w:lastRenderedPageBreak/>
         <w:t xml:space="preserve">Tab. </w:t>
       </w:r>
-      <w:fldSimple w:instr=" SEQ Tab. \* ARABIC ">
-        <w:r>
-          <w:rPr>
-            <w:noProof/>
-          </w:rPr>
-          <w:t>4</w:t>
-        </w:r>
-      </w:fldSimple>
+      <w:r>
+        <w:fldChar w:fldCharType="begin"/>
+      </w:r>
+      <w:r>
+        <w:instrText xml:space="preserve"> SEQ Tab. \* ARABIC </w:instrText>
+      </w:r>
+      <w:r>
+        <w:fldChar w:fldCharType="separate"/>
+      </w:r>
+      <w:r>
+        <w:rPr>
+          <w:noProof/>
+        </w:rPr>
+        <w:t>4</w:t>
+      </w:r>
+      <w:r>
+        <w:rPr>
+          <w:noProof/>
+        </w:rPr>
+        <w:fldChar w:fldCharType="end"/>
+      </w:r>
       <w:bookmarkEnd w:id="16"/>
       <w:r>
         <w:t xml:space="preserve"> </w:t>
@@ -6296,7 +6609,7 @@
     </w:p>
     <w:tbl>
       <w:tblPr>
-        <w:tblStyle w:val="Mriekatabuky"/>
+        <w:tblStyle w:val="TableGrid"/>
         <w:tblW w:w="0" w:type="auto"/>
         <w:jc w:val="center"/>
         <w:tblLayout w:type="fixed"/>
@@ -6356,8 +6669,11 @@
               <w:jc w:val="center"/>
             </w:pPr>
             <w:r>
+              <w:rPr>
+                <w:noProof/>
+              </w:rPr>
               <w:drawing>
-                <wp:inline distT="0" distB="0" distL="0" distR="0" wp14:anchorId="2456C27E" wp14:editId="09CA952C">
+                <wp:inline distT="0" distB="0" distL="0" distR="0" wp14:anchorId="7FD62E95" wp14:editId="56C604A3">
                   <wp:extent cx="1204912" cy="1034894"/>
                   <wp:effectExtent l="0" t="0" r="0" b="0"/>
                   <wp:docPr id="5" name="Obrázok 5"/>
@@ -6412,8 +6728,11 @@
               <w:jc w:val="center"/>
             </w:pPr>
             <w:r>
+              <w:rPr>
+                <w:noProof/>
+              </w:rPr>
               <w:drawing>
-                <wp:inline distT="0" distB="0" distL="0" distR="0" wp14:anchorId="4B1A89E8" wp14:editId="0BEC7FC6">
+                <wp:inline distT="0" distB="0" distL="0" distR="0" wp14:anchorId="05ACBA75" wp14:editId="4E79DACB">
                   <wp:extent cx="1387274" cy="1019175"/>
                   <wp:effectExtent l="0" t="0" r="3810" b="0"/>
                   <wp:docPr id="6" name="Obrázok 6"/>
@@ -6969,8 +7288,11 @@
         <w:jc w:val="both"/>
       </w:pPr>
       <w:r>
+        <w:rPr>
+          <w:noProof/>
+        </w:rPr>
         <w:drawing>
-          <wp:inline distT="0" distB="0" distL="0" distR="0" wp14:anchorId="7A1C1225" wp14:editId="6C350DC9">
+          <wp:inline distT="0" distB="0" distL="0" distR="0" wp14:anchorId="33CB71BE" wp14:editId="1ED75141">
             <wp:extent cx="5760720" cy="2120900"/>
             <wp:effectExtent l="0" t="0" r="0" b="0"/>
             <wp:docPr id="7" name="Obrázok 7"/>
@@ -7008,21 +7330,34 @@
     </w:p>
     <w:p>
       <w:pPr>
-        <w:pStyle w:val="Popis"/>
+        <w:pStyle w:val="Caption"/>
         <w:jc w:val="center"/>
       </w:pPr>
       <w:bookmarkStart w:id="17" w:name="_Ref27151609"/>
       <w:r>
         <w:t xml:space="preserve">Obr. </w:t>
       </w:r>
-      <w:fldSimple w:instr=" SEQ Obr. \* ARABIC ">
-        <w:r>
-          <w:rPr>
-            <w:noProof/>
-          </w:rPr>
-          <w:t>13</w:t>
-        </w:r>
-      </w:fldSimple>
+      <w:r>
+        <w:fldChar w:fldCharType="begin"/>
+      </w:r>
+      <w:r>
+        <w:instrText xml:space="preserve"> SEQ Obr. \* ARABIC </w:instrText>
+      </w:r>
+      <w:r>
+        <w:fldChar w:fldCharType="separate"/>
+      </w:r>
+      <w:r>
+        <w:rPr>
+          <w:noProof/>
+        </w:rPr>
+        <w:t>13</w:t>
+      </w:r>
+      <w:r>
+        <w:rPr>
+          <w:noProof/>
+        </w:rPr>
+        <w:fldChar w:fldCharType="end"/>
+      </w:r>
       <w:bookmarkEnd w:id="17"/>
       <w:r>
         <w:t xml:space="preserve"> Výsledný model - asociačné pravidlá</w:t>
@@ -7053,7 +7388,7 @@
     </w:p>
     <w:p>
       <w:pPr>
-        <w:pStyle w:val="Nadpis1"/>
+        <w:pStyle w:val="Heading1"/>
       </w:pPr>
       <w:r>
         <w:t>Detekcia anomálií</w:t>
@@ -7105,9 +7440,12 @@
         <w:jc w:val="both"/>
       </w:pPr>
       <w:r>
+        <w:rPr>
+          <w:noProof/>
+        </w:rPr>
         <w:lastRenderedPageBreak/>
         <w:drawing>
-          <wp:inline distT="0" distB="0" distL="0" distR="0" wp14:anchorId="1B22C510" wp14:editId="7D9D8A0C">
+          <wp:inline distT="0" distB="0" distL="0" distR="0" wp14:anchorId="4554EC2D" wp14:editId="65F551B6">
             <wp:extent cx="5760720" cy="2261235"/>
             <wp:effectExtent l="0" t="0" r="0" b="5715"/>
             <wp:docPr id="8" name="Obrázok 8"/>
@@ -7145,21 +7483,34 @@
     </w:p>
     <w:p>
       <w:pPr>
-        <w:pStyle w:val="Popis"/>
+        <w:pStyle w:val="Caption"/>
         <w:jc w:val="center"/>
       </w:pPr>
       <w:bookmarkStart w:id="18" w:name="_Ref27151030"/>
       <w:r>
         <w:t xml:space="preserve">Obr. </w:t>
       </w:r>
-      <w:fldSimple w:instr=" SEQ Obr. \* ARABIC ">
-        <w:r>
-          <w:rPr>
-            <w:noProof/>
-          </w:rPr>
-          <w:t>14</w:t>
-        </w:r>
-      </w:fldSimple>
+      <w:r>
+        <w:fldChar w:fldCharType="begin"/>
+      </w:r>
+      <w:r>
+        <w:instrText xml:space="preserve"> SEQ Obr. \* ARABIC </w:instrText>
+      </w:r>
+      <w:r>
+        <w:fldChar w:fldCharType="separate"/>
+      </w:r>
+      <w:r>
+        <w:rPr>
+          <w:noProof/>
+        </w:rPr>
+        <w:t>14</w:t>
+      </w:r>
+      <w:r>
+        <w:rPr>
+          <w:noProof/>
+        </w:rPr>
+        <w:fldChar w:fldCharType="end"/>
+      </w:r>
       <w:bookmarkEnd w:id="18"/>
       <w:r>
         <w:t xml:space="preserve"> Detekcia anomálii a ich následne odstránenie</w:t>
@@ -7257,7 +7608,7 @@
     </w:p>
     <w:p>
       <w:pPr>
-        <w:pStyle w:val="Popis"/>
+        <w:pStyle w:val="Caption"/>
         <w:keepNext/>
         <w:jc w:val="center"/>
       </w:pPr>
@@ -7265,14 +7616,27 @@
       <w:r>
         <w:t xml:space="preserve">Tab. </w:t>
       </w:r>
-      <w:fldSimple w:instr=" SEQ Tab. \* ARABIC ">
-        <w:r>
-          <w:rPr>
-            <w:noProof/>
-          </w:rPr>
-          <w:t>5</w:t>
-        </w:r>
-      </w:fldSimple>
+      <w:r>
+        <w:fldChar w:fldCharType="begin"/>
+      </w:r>
+      <w:r>
+        <w:instrText xml:space="preserve"> SEQ Tab. \* ARABIC </w:instrText>
+      </w:r>
+      <w:r>
+        <w:fldChar w:fldCharType="separate"/>
+      </w:r>
+      <w:r>
+        <w:rPr>
+          <w:noProof/>
+        </w:rPr>
+        <w:t>5</w:t>
+      </w:r>
+      <w:r>
+        <w:rPr>
+          <w:noProof/>
+        </w:rPr>
+        <w:fldChar w:fldCharType="end"/>
+      </w:r>
       <w:bookmarkEnd w:id="19"/>
       <w:r>
         <w:t xml:space="preserve"> Parametrizácia funkčných blokov - detekcia anomálií</w:t>
@@ -7280,7 +7644,7 @@
     </w:p>
     <w:tbl>
       <w:tblPr>
-        <w:tblStyle w:val="Mriekatabuky"/>
+        <w:tblStyle w:val="TableGrid"/>
         <w:tblW w:w="0" w:type="auto"/>
         <w:jc w:val="center"/>
         <w:tblLook w:val="04A0" w:firstRow="1" w:lastRow="0" w:firstColumn="1" w:lastColumn="0" w:noHBand="0" w:noVBand="1"/>
@@ -7382,8 +7746,11 @@
               <w:jc w:val="center"/>
             </w:pPr>
             <w:r>
+              <w:rPr>
+                <w:noProof/>
+              </w:rPr>
               <w:drawing>
-                <wp:inline distT="0" distB="0" distL="0" distR="0" wp14:anchorId="202019CB" wp14:editId="0A8A36D9">
+                <wp:inline distT="0" distB="0" distL="0" distR="0" wp14:anchorId="0F4CAB61" wp14:editId="0B57702C">
                   <wp:extent cx="1078323" cy="838273"/>
                   <wp:effectExtent l="0" t="0" r="7620" b="0"/>
                   <wp:docPr id="9" name="Obrázok 9"/>
@@ -7657,8 +8024,11 @@
               <w:jc w:val="center"/>
             </w:pPr>
             <w:r>
+              <w:rPr>
+                <w:noProof/>
+              </w:rPr>
               <w:drawing>
-                <wp:inline distT="0" distB="0" distL="0" distR="0" wp14:anchorId="6CFE6D43" wp14:editId="77B297ED">
+                <wp:inline distT="0" distB="0" distL="0" distR="0" wp14:anchorId="347709D9" wp14:editId="55C196B5">
                   <wp:extent cx="1047841" cy="1257409"/>
                   <wp:effectExtent l="0" t="0" r="0" b="0"/>
                   <wp:docPr id="10" name="Obrázok 10"/>
@@ -7840,8 +8210,11 @@
               <w:jc w:val="center"/>
             </w:pPr>
             <w:r>
+              <w:rPr>
+                <w:noProof/>
+              </w:rPr>
               <w:drawing>
-                <wp:inline distT="0" distB="0" distL="0" distR="0" wp14:anchorId="5BFA01C0" wp14:editId="212206EE">
+                <wp:inline distT="0" distB="0" distL="0" distR="0" wp14:anchorId="7EBF8587" wp14:editId="14727BD7">
                   <wp:extent cx="1047841" cy="1051651"/>
                   <wp:effectExtent l="0" t="0" r="0" b="0"/>
                   <wp:docPr id="15" name="Obrázok 15"/>
@@ -8237,7 +8610,7 @@
           <w:noProof/>
         </w:rPr>
         <w:drawing>
-          <wp:inline distT="0" distB="0" distL="0" distR="0">
+          <wp:inline distT="0" distB="0" distL="0" distR="0" wp14:anchorId="07059AE2" wp14:editId="7D139748">
             <wp:extent cx="5762625" cy="3238500"/>
             <wp:effectExtent l="0" t="0" r="9525" b="0"/>
             <wp:docPr id="19" name="Obrázok 19"/>
@@ -8288,21 +8661,34 @@
     </w:p>
     <w:p>
       <w:pPr>
-        <w:pStyle w:val="Popis"/>
+        <w:pStyle w:val="Caption"/>
         <w:jc w:val="center"/>
       </w:pPr>
       <w:bookmarkStart w:id="20" w:name="_Ref27152009"/>
       <w:r>
         <w:t xml:space="preserve">Obr. </w:t>
       </w:r>
-      <w:fldSimple w:instr=" SEQ Obr. \* ARABIC ">
-        <w:r>
-          <w:rPr>
-            <w:noProof/>
-          </w:rPr>
-          <w:t>15</w:t>
-        </w:r>
-      </w:fldSimple>
+      <w:r>
+        <w:fldChar w:fldCharType="begin"/>
+      </w:r>
+      <w:r>
+        <w:instrText xml:space="preserve"> SEQ Obr. \* ARABIC </w:instrText>
+      </w:r>
+      <w:r>
+        <w:fldChar w:fldCharType="separate"/>
+      </w:r>
+      <w:r>
+        <w:rPr>
+          <w:noProof/>
+        </w:rPr>
+        <w:t>15</w:t>
+      </w:r>
+      <w:r>
+        <w:rPr>
+          <w:noProof/>
+        </w:rPr>
+        <w:fldChar w:fldCharType="end"/>
+      </w:r>
       <w:bookmarkEnd w:id="20"/>
       <w:r>
         <w:t xml:space="preserve"> Pravdepodobnosť anomálií</w:t>
@@ -8350,7 +8736,7 @@
           <w:noProof/>
         </w:rPr>
         <w:drawing>
-          <wp:inline distT="0" distB="0" distL="0" distR="0">
+          <wp:inline distT="0" distB="0" distL="0" distR="0" wp14:anchorId="739F946C" wp14:editId="4C0DE965">
             <wp:extent cx="5753100" cy="986155"/>
             <wp:effectExtent l="0" t="0" r="0" b="4445"/>
             <wp:docPr id="21" name="Obrázok 21"/>
@@ -8401,21 +8787,34 @@
     </w:p>
     <w:p>
       <w:pPr>
-        <w:pStyle w:val="Popis"/>
+        <w:pStyle w:val="Caption"/>
         <w:jc w:val="center"/>
       </w:pPr>
       <w:bookmarkStart w:id="21" w:name="_Ref27152175"/>
       <w:r>
         <w:t xml:space="preserve">Obr. </w:t>
       </w:r>
-      <w:fldSimple w:instr=" SEQ Obr. \* ARABIC ">
-        <w:r>
-          <w:rPr>
-            <w:noProof/>
-          </w:rPr>
-          <w:t>16</w:t>
-        </w:r>
-      </w:fldSimple>
+      <w:r>
+        <w:fldChar w:fldCharType="begin"/>
+      </w:r>
+      <w:r>
+        <w:instrText xml:space="preserve"> SEQ Obr. \* ARABIC </w:instrText>
+      </w:r>
+      <w:r>
+        <w:fldChar w:fldCharType="separate"/>
+      </w:r>
+      <w:r>
+        <w:rPr>
+          <w:noProof/>
+        </w:rPr>
+        <w:t>16</w:t>
+      </w:r>
+      <w:r>
+        <w:rPr>
+          <w:noProof/>
+        </w:rPr>
+        <w:fldChar w:fldCharType="end"/>
+      </w:r>
       <w:bookmarkEnd w:id="21"/>
       <w:r>
         <w:t xml:space="preserve"> Presnosť rozhodovacieho stromu po odstránení anomálií</w:t>
@@ -8460,7 +8859,7 @@
           <w:noProof/>
         </w:rPr>
         <w:drawing>
-          <wp:inline distT="0" distB="0" distL="0" distR="0">
+          <wp:inline distT="0" distB="0" distL="0" distR="0" wp14:anchorId="4CBFB2C3" wp14:editId="7139D255">
             <wp:extent cx="5758180" cy="995680"/>
             <wp:effectExtent l="0" t="0" r="0" b="0"/>
             <wp:docPr id="27" name="Obrázok 27"/>
@@ -8511,21 +8910,34 @@
     </w:p>
     <w:p>
       <w:pPr>
-        <w:pStyle w:val="Popis"/>
+        <w:pStyle w:val="Caption"/>
         <w:jc w:val="center"/>
       </w:pPr>
       <w:bookmarkStart w:id="22" w:name="_Ref27153671"/>
       <w:r>
         <w:t xml:space="preserve">Obr. </w:t>
       </w:r>
-      <w:fldSimple w:instr=" SEQ Obr. \* ARABIC ">
-        <w:r>
-          <w:rPr>
-            <w:noProof/>
-          </w:rPr>
-          <w:t>17</w:t>
-        </w:r>
-      </w:fldSimple>
+      <w:r>
+        <w:fldChar w:fldCharType="begin"/>
+      </w:r>
+      <w:r>
+        <w:instrText xml:space="preserve"> SEQ Obr. \* ARABIC </w:instrText>
+      </w:r>
+      <w:r>
+        <w:fldChar w:fldCharType="separate"/>
+      </w:r>
+      <w:r>
+        <w:rPr>
+          <w:noProof/>
+        </w:rPr>
+        <w:t>17</w:t>
+      </w:r>
+      <w:r>
+        <w:rPr>
+          <w:noProof/>
+        </w:rPr>
+        <w:fldChar w:fldCharType="end"/>
+      </w:r>
       <w:bookmarkEnd w:id="22"/>
       <w:r>
         <w:t xml:space="preserve"> </w:t>
@@ -8593,7 +9005,7 @@
         </w:rPr>
         <w:lastRenderedPageBreak/>
         <w:drawing>
-          <wp:inline distT="0" distB="0" distL="0" distR="0">
+          <wp:inline distT="0" distB="0" distL="0" distR="0" wp14:anchorId="5246EB82" wp14:editId="05C5B1F9">
             <wp:extent cx="5758180" cy="3434080"/>
             <wp:effectExtent l="0" t="0" r="0" b="0"/>
             <wp:docPr id="30" name="Obrázok 30"/>
@@ -8644,21 +9056,34 @@
     </w:p>
     <w:p>
       <w:pPr>
-        <w:pStyle w:val="Popis"/>
+        <w:pStyle w:val="Caption"/>
         <w:jc w:val="center"/>
       </w:pPr>
       <w:bookmarkStart w:id="23" w:name="_Ref27152357"/>
       <w:r>
         <w:t xml:space="preserve">Obr. </w:t>
       </w:r>
-      <w:fldSimple w:instr=" SEQ Obr. \* ARABIC ">
-        <w:r>
-          <w:rPr>
-            <w:noProof/>
-          </w:rPr>
-          <w:t>18</w:t>
-        </w:r>
-      </w:fldSimple>
+      <w:r>
+        <w:fldChar w:fldCharType="begin"/>
+      </w:r>
+      <w:r>
+        <w:instrText xml:space="preserve"> SEQ Obr. \* ARABIC </w:instrText>
+      </w:r>
+      <w:r>
+        <w:fldChar w:fldCharType="separate"/>
+      </w:r>
+      <w:r>
+        <w:rPr>
+          <w:noProof/>
+        </w:rPr>
+        <w:t>18</w:t>
+      </w:r>
+      <w:r>
+        <w:rPr>
+          <w:noProof/>
+        </w:rPr>
+        <w:fldChar w:fldCharType="end"/>
+      </w:r>
       <w:bookmarkEnd w:id="23"/>
       <w:r>
         <w:t xml:space="preserve"> Rozhodovací strom - bez anomálií</w:t>
@@ -8666,13 +9091,13 @@
     </w:p>
     <w:p>
       <w:r>
-        <w:t xml:space="preserve">Rozhodovací strom modelu </w:t>
-      </w:r>
-      <w:r>
-        <w:t>s</w:t>
-      </w:r>
-      <w:r>
-        <w:t xml:space="preserve"> anomálií si znázorníme na </w:t>
+        <w:t>Rozhodovací strom modelu s anomáli</w:t>
+      </w:r>
+      <w:r>
+        <w:t>ami</w:t>
+      </w:r>
+      <w:r>
+        <w:t xml:space="preserve"> si znázorníme na </w:t>
       </w:r>
       <w:r>
         <w:fldChar w:fldCharType="begin"/>
@@ -8708,7 +9133,7 @@
           <w:noProof/>
         </w:rPr>
         <w:drawing>
-          <wp:inline distT="0" distB="0" distL="0" distR="0" wp14:anchorId="2F8B25EC" wp14:editId="083AAA73">
+          <wp:inline distT="0" distB="0" distL="0" distR="0" wp14:anchorId="0C494579" wp14:editId="71FAE648">
             <wp:extent cx="5753100" cy="2828925"/>
             <wp:effectExtent l="0" t="0" r="0" b="9525"/>
             <wp:docPr id="29" name="Obrázok 29"/>
@@ -8759,21 +9184,34 @@
     </w:p>
     <w:p>
       <w:pPr>
-        <w:pStyle w:val="Popis"/>
+        <w:pStyle w:val="Caption"/>
         <w:jc w:val="center"/>
       </w:pPr>
       <w:bookmarkStart w:id="24" w:name="_Ref27152431"/>
       <w:r>
         <w:t xml:space="preserve">Obr. </w:t>
       </w:r>
-      <w:fldSimple w:instr=" SEQ Obr. \* ARABIC ">
-        <w:r>
-          <w:rPr>
-            <w:noProof/>
-          </w:rPr>
-          <w:t>19</w:t>
-        </w:r>
-      </w:fldSimple>
+      <w:r>
+        <w:fldChar w:fldCharType="begin"/>
+      </w:r>
+      <w:r>
+        <w:instrText xml:space="preserve"> SEQ Obr. \* ARABIC </w:instrText>
+      </w:r>
+      <w:r>
+        <w:fldChar w:fldCharType="separate"/>
+      </w:r>
+      <w:r>
+        <w:rPr>
+          <w:noProof/>
+        </w:rPr>
+        <w:t>19</w:t>
+      </w:r>
+      <w:r>
+        <w:rPr>
+          <w:noProof/>
+        </w:rPr>
+        <w:fldChar w:fldCharType="end"/>
+      </w:r>
       <w:bookmarkEnd w:id="24"/>
       <w:r>
         <w:t xml:space="preserve"> Rozhodovací strom - s</w:t>
@@ -8790,15 +9228,18 @@
         <w:jc w:val="both"/>
       </w:pPr>
       <w:r>
-        <w:t>Na modeloch rozhodovacích stromov môžeme zreteľne vidieť, ktoré atribúty dopomohli ku úspešnej klasifikácií modelu najviac.</w:t>
+        <w:t xml:space="preserve">Na modeloch </w:t>
       </w:r>
       <w:bookmarkStart w:id="25" w:name="_GoBack"/>
       <w:bookmarkEnd w:id="25"/>
+      <w:r>
+        <w:t>rozhodovacích stromov môžeme zreteľne vidieť, ktoré atribúty dopomohli ku úspešnej klasifikácií modelu najviac.</w:t>
+      </w:r>
     </w:p>
     <w:p/>
     <w:p>
       <w:pPr>
-        <w:pStyle w:val="Nadpis1"/>
+        <w:pStyle w:val="Heading1"/>
       </w:pPr>
       <w:r>
         <w:lastRenderedPageBreak/>
@@ -9463,7 +9904,7 @@
     <w:lsdException w:name="Unresolved Mention" w:semiHidden="1" w:unhideWhenUsed="1"/>
     <w:lsdException w:name="Smart Link" w:semiHidden="1" w:unhideWhenUsed="1"/>
   </w:latentStyles>
-  <w:style w:type="paragraph" w:default="1" w:styleId="Normlny">
+  <w:style w:type="paragraph" w:default="1" w:styleId="Normal">
     <w:name w:val="Normal"/>
     <w:qFormat/>
     <w:rsid w:val="004F6591"/>
@@ -9474,11 +9915,11 @@
       <w:sz w:val="24"/>
     </w:rPr>
   </w:style>
-  <w:style w:type="paragraph" w:styleId="Nadpis1">
+  <w:style w:type="paragraph" w:styleId="Heading1">
     <w:name w:val="heading 1"/>
-    <w:basedOn w:val="Normlny"/>
-    <w:next w:val="Normlny"/>
-    <w:link w:val="Nadpis1Char"/>
+    <w:basedOn w:val="Normal"/>
+    <w:next w:val="Normal"/>
+    <w:link w:val="Heading1Char"/>
     <w:uiPriority w:val="9"/>
     <w:qFormat/>
     <w:rsid w:val="00353547"/>
@@ -9494,11 +9935,11 @@
       <w:szCs w:val="32"/>
     </w:rPr>
   </w:style>
-  <w:style w:type="paragraph" w:styleId="Nadpis2">
+  <w:style w:type="paragraph" w:styleId="Heading2">
     <w:name w:val="heading 2"/>
-    <w:basedOn w:val="Normlny"/>
-    <w:next w:val="Normlny"/>
-    <w:link w:val="Nadpis2Char"/>
+    <w:basedOn w:val="Normal"/>
+    <w:next w:val="Normal"/>
+    <w:link w:val="Heading2Char"/>
     <w:uiPriority w:val="9"/>
     <w:unhideWhenUsed/>
     <w:qFormat/>
@@ -9515,11 +9956,11 @@
       <w:szCs w:val="26"/>
     </w:rPr>
   </w:style>
-  <w:style w:type="paragraph" w:styleId="Nadpis3">
+  <w:style w:type="paragraph" w:styleId="Heading3">
     <w:name w:val="heading 3"/>
-    <w:basedOn w:val="Normlny"/>
-    <w:next w:val="Normlny"/>
-    <w:link w:val="Nadpis3Char"/>
+    <w:basedOn w:val="Normal"/>
+    <w:next w:val="Normal"/>
+    <w:link w:val="Heading3Char"/>
     <w:uiPriority w:val="9"/>
     <w:semiHidden/>
     <w:unhideWhenUsed/>
@@ -9537,13 +9978,13 @@
       <w:szCs w:val="24"/>
     </w:rPr>
   </w:style>
-  <w:style w:type="character" w:default="1" w:styleId="Predvolenpsmoodseku">
+  <w:style w:type="character" w:default="1" w:styleId="DefaultParagraphFont">
     <w:name w:val="Default Paragraph Font"/>
     <w:uiPriority w:val="1"/>
     <w:semiHidden/>
     <w:unhideWhenUsed/>
   </w:style>
-  <w:style w:type="table" w:default="1" w:styleId="Normlnatabuka">
+  <w:style w:type="table" w:default="1" w:styleId="TableNormal">
     <w:name w:val="Normal Table"/>
     <w:uiPriority w:val="99"/>
     <w:semiHidden/>
@@ -9558,16 +9999,16 @@
       </w:tblCellMar>
     </w:tblPr>
   </w:style>
-  <w:style w:type="numbering" w:default="1" w:styleId="Bezzoznamu">
+  <w:style w:type="numbering" w:default="1" w:styleId="NoList">
     <w:name w:val="No List"/>
     <w:uiPriority w:val="99"/>
     <w:semiHidden/>
     <w:unhideWhenUsed/>
   </w:style>
-  <w:style w:type="character" w:customStyle="1" w:styleId="Nadpis1Char">
-    <w:name w:val="Nadpis 1 Char"/>
-    <w:basedOn w:val="Predvolenpsmoodseku"/>
-    <w:link w:val="Nadpis1"/>
+  <w:style w:type="character" w:customStyle="1" w:styleId="Heading1Char">
+    <w:name w:val="Heading 1 Char"/>
+    <w:basedOn w:val="DefaultParagraphFont"/>
+    <w:link w:val="Heading1"/>
     <w:uiPriority w:val="9"/>
     <w:rsid w:val="00353547"/>
     <w:rPr>
@@ -9576,10 +10017,10 @@
       <w:szCs w:val="32"/>
     </w:rPr>
   </w:style>
-  <w:style w:type="character" w:customStyle="1" w:styleId="Nadpis2Char">
-    <w:name w:val="Nadpis 2 Char"/>
-    <w:basedOn w:val="Predvolenpsmoodseku"/>
-    <w:link w:val="Nadpis2"/>
+  <w:style w:type="character" w:customStyle="1" w:styleId="Heading2Char">
+    <w:name w:val="Heading 2 Char"/>
+    <w:basedOn w:val="DefaultParagraphFont"/>
+    <w:link w:val="Heading2"/>
     <w:uiPriority w:val="9"/>
     <w:rsid w:val="00353547"/>
     <w:rPr>
@@ -9588,10 +10029,10 @@
       <w:szCs w:val="26"/>
     </w:rPr>
   </w:style>
-  <w:style w:type="character" w:customStyle="1" w:styleId="Nadpis3Char">
-    <w:name w:val="Nadpis 3 Char"/>
-    <w:basedOn w:val="Predvolenpsmoodseku"/>
-    <w:link w:val="Nadpis3"/>
+  <w:style w:type="character" w:customStyle="1" w:styleId="Heading3Char">
+    <w:name w:val="Heading 3 Char"/>
+    <w:basedOn w:val="DefaultParagraphFont"/>
+    <w:link w:val="Heading3"/>
     <w:uiPriority w:val="9"/>
     <w:semiHidden/>
     <w:rsid w:val="00353547"/>
@@ -9602,10 +10043,10 @@
       <w:szCs w:val="24"/>
     </w:rPr>
   </w:style>
-  <w:style w:type="paragraph" w:styleId="Popis">
+  <w:style w:type="paragraph" w:styleId="Caption">
     <w:name w:val="caption"/>
-    <w:basedOn w:val="Normlny"/>
-    <w:next w:val="Normlny"/>
+    <w:basedOn w:val="Normal"/>
+    <w:next w:val="Normal"/>
     <w:uiPriority w:val="35"/>
     <w:unhideWhenUsed/>
     <w:qFormat/>
@@ -9619,9 +10060,9 @@
       <w:szCs w:val="18"/>
     </w:rPr>
   </w:style>
-  <w:style w:type="character" w:styleId="Zstupntext">
+  <w:style w:type="character" w:styleId="PlaceholderText">
     <w:name w:val="Placeholder Text"/>
-    <w:basedOn w:val="Predvolenpsmoodseku"/>
+    <w:basedOn w:val="DefaultParagraphFont"/>
     <w:uiPriority w:val="99"/>
     <w:semiHidden/>
     <w:rsid w:val="00A64F49"/>
@@ -9629,9 +10070,9 @@
       <w:color w:val="808080"/>
     </w:rPr>
   </w:style>
-  <w:style w:type="table" w:styleId="Mriekatabuky">
+  <w:style w:type="table" w:styleId="TableGrid">
     <w:name w:val="Table Grid"/>
-    <w:basedOn w:val="Normlnatabuka"/>
+    <w:basedOn w:val="TableNormal"/>
     <w:uiPriority w:val="39"/>
     <w:rsid w:val="00473C9B"/>
     <w:pPr>
@@ -9648,9 +10089,9 @@
       </w:tblBorders>
     </w:tblPr>
   </w:style>
-  <w:style w:type="paragraph" w:styleId="Odsekzoznamu">
+  <w:style w:type="paragraph" w:styleId="ListParagraph">
     <w:name w:val="List Paragraph"/>
-    <w:basedOn w:val="Normlny"/>
+    <w:basedOn w:val="Normal"/>
     <w:uiPriority w:val="34"/>
     <w:qFormat/>
     <w:rsid w:val="0015116C"/>
@@ -9962,7 +10403,7 @@
 </file>
 
 <file path=customXml/itemProps1.xml><?xml version="1.0" encoding="utf-8"?>
-<ds:datastoreItem xmlns:ds="http://schemas.openxmlformats.org/officeDocument/2006/customXml" ds:itemID="{36B8ABFF-7A10-4D0C-A262-FA89FB9DD447}">
+<ds:datastoreItem xmlns:ds="http://schemas.openxmlformats.org/officeDocument/2006/customXml" ds:itemID="{DBEE68FF-D3A3-4DB7-B497-55031D35AB15}">
   <ds:schemaRefs>
     <ds:schemaRef ds:uri="http://schemas.openxmlformats.org/officeDocument/2006/bibliography"/>
   </ds:schemaRefs>

</xml_diff>

<commit_message>
pridal som citaciu a opravil zopar chyb
</commit_message>
<xml_diff>
--- a/Documentation.docx
+++ b/Documentation.docx
@@ -444,27 +444,14 @@
       <w:r>
         <w:t xml:space="preserve">Obr. </w:t>
       </w:r>
-      <w:r>
-        <w:fldChar w:fldCharType="begin"/>
-      </w:r>
-      <w:r>
-        <w:instrText xml:space="preserve"> SEQ Obr. \* ARABIC </w:instrText>
-      </w:r>
-      <w:r>
-        <w:fldChar w:fldCharType="separate"/>
-      </w:r>
-      <w:r>
-        <w:rPr>
-          <w:noProof/>
-        </w:rPr>
-        <w:t>1</w:t>
-      </w:r>
-      <w:r>
-        <w:rPr>
-          <w:noProof/>
-        </w:rPr>
-        <w:fldChar w:fldCharType="end"/>
-      </w:r>
+      <w:fldSimple w:instr=" SEQ Obr. \* ARABIC ">
+        <w:r>
+          <w:rPr>
+            <w:noProof/>
+          </w:rPr>
+          <w:t>1</w:t>
+        </w:r>
+      </w:fldSimple>
       <w:bookmarkEnd w:id="0"/>
       <w:r>
         <w:t xml:space="preserve"> CRISP-DM model</w:t>
@@ -607,7 +594,134 @@
         <w:t xml:space="preserve"> </w:t>
       </w:r>
       <w:r>
-        <w:t xml:space="preserve">V tejto sade sú 3 </w:t>
+        <w:t xml:space="preserve">Dataset využitý v tejto práci </w:t>
+      </w:r>
+      <w:sdt>
+        <w:sdtPr>
+          <w:rPr>
+            <w:lang w:val="en-US"/>
+          </w:rPr>
+          <w:id w:val="1911877227"/>
+          <w:citation/>
+        </w:sdtPr>
+        <w:sdtContent>
+          <w:r>
+            <w:rPr>
+              <w:lang w:val="en-US"/>
+            </w:rPr>
+            <w:fldChar w:fldCharType="begin"/>
+          </w:r>
+          <w:r>
+            <w:rPr>
+              <w:lang w:val="en-US"/>
+            </w:rPr>
+            <w:instrText xml:space="preserve">CITATION sil \l 1033 </w:instrText>
+          </w:r>
+          <w:r>
+            <w:rPr>
+              <w:lang w:val="en-US"/>
+            </w:rPr>
+            <w:fldChar w:fldCharType="separate"/>
+          </w:r>
+          <w:r>
+            <w:rPr>
+              <w:noProof/>
+              <w:lang w:val="en-US"/>
+            </w:rPr>
+            <w:t>[1]</w:t>
+          </w:r>
+          <w:r>
+            <w:rPr>
+              <w:lang w:val="en-US"/>
+            </w:rPr>
+            <w:fldChar w:fldCharType="end"/>
+          </w:r>
+        </w:sdtContent>
+      </w:sdt>
+      <w:r>
+        <w:rPr>
+          <w:lang w:val="en-US"/>
+        </w:rPr>
+        <w:t xml:space="preserve"> </w:t>
+      </w:r>
+      <w:proofErr w:type="spellStart"/>
+      <w:r>
+        <w:rPr>
+          <w:lang w:val="en-US"/>
+        </w:rPr>
+        <w:t>bol</w:t>
+      </w:r>
+      <w:proofErr w:type="spellEnd"/>
+      <w:r>
+        <w:rPr>
+          <w:lang w:val="en-US"/>
+        </w:rPr>
+        <w:t xml:space="preserve"> </w:t>
+      </w:r>
+      <w:proofErr w:type="spellStart"/>
+      <w:r>
+        <w:rPr>
+          <w:lang w:val="en-US"/>
+        </w:rPr>
+        <w:t>vytvoren</w:t>
+      </w:r>
+      <w:proofErr w:type="spellEnd"/>
+      <w:r>
+        <w:t>ý</w:t>
+      </w:r>
+      <w:r>
+        <w:rPr>
+          <w:lang w:val="en-US"/>
+        </w:rPr>
+        <w:t xml:space="preserve"> z </w:t>
+      </w:r>
+      <w:proofErr w:type="spellStart"/>
+      <w:r>
+        <w:rPr>
+          <w:lang w:val="en-US"/>
+        </w:rPr>
+        <w:t>dát</w:t>
+      </w:r>
+      <w:proofErr w:type="spellEnd"/>
+      <w:r>
+        <w:rPr>
+          <w:lang w:val="en-US"/>
+        </w:rPr>
+        <w:t xml:space="preserve"> od </w:t>
+      </w:r>
+      <w:proofErr w:type="spellStart"/>
+      <w:r>
+        <w:rPr>
+          <w:lang w:val="en-US"/>
+        </w:rPr>
+        <w:t>roku</w:t>
+      </w:r>
+      <w:proofErr w:type="spellEnd"/>
+      <w:r>
+        <w:rPr>
+          <w:lang w:val="en-US"/>
+        </w:rPr>
+        <w:t xml:space="preserve"> 2005 do </w:t>
+      </w:r>
+      <w:proofErr w:type="spellStart"/>
+      <w:r>
+        <w:rPr>
+          <w:lang w:val="en-US"/>
+        </w:rPr>
+        <w:t>roku</w:t>
+      </w:r>
+      <w:proofErr w:type="spellEnd"/>
+      <w:r>
+        <w:rPr>
+          <w:lang w:val="en-US"/>
+        </w:rPr>
+        <w:t xml:space="preserve"> 2015. </w:t>
+      </w:r>
+      <w:r>
+        <w:t xml:space="preserve">V tomto datasete sú </w:t>
+      </w:r>
+      <w:r>
+        <w:t xml:space="preserve">3 </w:t>
       </w:r>
       <w:r>
         <w:t xml:space="preserve">.csv </w:t>
@@ -753,27 +867,14 @@
       <w:r>
         <w:t xml:space="preserve">Obr. </w:t>
       </w:r>
-      <w:r>
-        <w:fldChar w:fldCharType="begin"/>
-      </w:r>
-      <w:r>
-        <w:instrText xml:space="preserve"> SEQ Obr. \* ARABIC </w:instrText>
-      </w:r>
-      <w:r>
-        <w:fldChar w:fldCharType="separate"/>
-      </w:r>
-      <w:r>
-        <w:rPr>
-          <w:noProof/>
-        </w:rPr>
-        <w:t>2</w:t>
-      </w:r>
-      <w:r>
-        <w:rPr>
-          <w:noProof/>
-        </w:rPr>
-        <w:fldChar w:fldCharType="end"/>
-      </w:r>
+      <w:fldSimple w:instr=" SEQ Obr. \* ARABIC ">
+        <w:r>
+          <w:rPr>
+            <w:noProof/>
+          </w:rPr>
+          <w:t>2</w:t>
+        </w:r>
+      </w:fldSimple>
       <w:bookmarkEnd w:id="1"/>
       <w:r>
         <w:t xml:space="preserve"> Načítanie </w:t>
@@ -941,7 +1042,13 @@
         <w:jc w:val="both"/>
       </w:pPr>
       <w:r>
-        <w:t>Metódy exploračnej analýzy slúžia na objavenie štruktúr, vytvorenie hypotéz, rozoznanie osobitostí a znázornenie fenoménov. Východiskovým bodom každej analýzy dát sú samotné dáta. Dáta nemusia spĺňať určité podmienky, ako sa žiada v inferenčnej analýze (napr. že dáta museli byť získané náhodným výberom). Ide hlavne o to, rozličnými spôsobmi znázorniť tieto dáta, rozoznať pravidelnosti a nepravidelnosti, štruktúry, vzory a osobitosti. V exploračnom procese hľadáme v dátach zaujímavé konfigurácie a vzťahy.</w:t>
+        <w:t>Metódy exploračnej analýzy slúžia na objavenie štruktúr, vytvorenie hypotéz, rozoznanie osobitostí a znázornenie fenoménov. Východiskovým bodom každej analýzy dát sú samotné dáta. Dáta nemusia spĺňať určité podmienky, ako sa žiada v inferenčnej analýze (napr.</w:t>
+      </w:r>
+      <w:r>
+        <w:t xml:space="preserve"> </w:t>
+      </w:r>
+      <w:r>
+        <w:t>že dáta museli byť získané náhodným výberom). Ide hlavne o to, rozličnými spôsobmi znázorniť tieto dáta, rozoznať pravidelnosti a nepravidelnosti, štruktúry, vzory a osobitosti. V exploračnom procese hľadáme v dátach zaujímavé konfigurácie a vzťahy.</w:t>
       </w:r>
     </w:p>
     <w:p>
@@ -1055,27 +1162,14 @@
       <w:r>
         <w:t xml:space="preserve">Obr. </w:t>
       </w:r>
-      <w:r>
-        <w:fldChar w:fldCharType="begin"/>
-      </w:r>
-      <w:r>
-        <w:instrText xml:space="preserve"> SEQ Obr. \* ARABIC </w:instrText>
-      </w:r>
-      <w:r>
-        <w:fldChar w:fldCharType="separate"/>
-      </w:r>
-      <w:r>
-        <w:rPr>
-          <w:noProof/>
-        </w:rPr>
-        <w:t>3</w:t>
-      </w:r>
-      <w:r>
-        <w:rPr>
-          <w:noProof/>
-        </w:rPr>
-        <w:fldChar w:fldCharType="end"/>
-      </w:r>
+      <w:fldSimple w:instr=" SEQ Obr. \* ARABIC ">
+        <w:r>
+          <w:rPr>
+            <w:noProof/>
+          </w:rPr>
+          <w:t>3</w:t>
+        </w:r>
+      </w:fldSimple>
       <w:bookmarkEnd w:id="2"/>
       <w:r>
         <w:t xml:space="preserve"> Boxplot atribútu Age_of_Driver</w:t>
@@ -1228,27 +1322,14 @@
       <w:r>
         <w:t xml:space="preserve">Obr. </w:t>
       </w:r>
-      <w:r>
-        <w:fldChar w:fldCharType="begin"/>
-      </w:r>
-      <w:r>
-        <w:instrText xml:space="preserve"> SEQ Obr. \* ARABIC </w:instrText>
-      </w:r>
-      <w:r>
-        <w:fldChar w:fldCharType="separate"/>
-      </w:r>
-      <w:r>
-        <w:rPr>
-          <w:noProof/>
-        </w:rPr>
-        <w:t>4</w:t>
-      </w:r>
-      <w:r>
-        <w:rPr>
-          <w:noProof/>
-        </w:rPr>
-        <w:fldChar w:fldCharType="end"/>
-      </w:r>
+      <w:fldSimple w:instr=" SEQ Obr. \* ARABIC ">
+        <w:r>
+          <w:rPr>
+            <w:noProof/>
+          </w:rPr>
+          <w:t>4</w:t>
+        </w:r>
+      </w:fldSimple>
       <w:bookmarkEnd w:id="3"/>
       <w:r>
         <w:t xml:space="preserve"> Histogram atribútu Engine_Capacity_(CC)</w:t>
@@ -1379,27 +1460,14 @@
       <w:r>
         <w:t xml:space="preserve">Obr. </w:t>
       </w:r>
-      <w:r>
-        <w:fldChar w:fldCharType="begin"/>
-      </w:r>
-      <w:r>
-        <w:instrText xml:space="preserve"> SEQ Obr. \* ARABIC </w:instrText>
-      </w:r>
-      <w:r>
-        <w:fldChar w:fldCharType="separate"/>
-      </w:r>
-      <w:r>
-        <w:rPr>
-          <w:noProof/>
-        </w:rPr>
-        <w:t>5</w:t>
-      </w:r>
-      <w:r>
-        <w:rPr>
-          <w:noProof/>
-        </w:rPr>
-        <w:fldChar w:fldCharType="end"/>
-      </w:r>
+      <w:fldSimple w:instr=" SEQ Obr. \* ARABIC ">
+        <w:r>
+          <w:rPr>
+            <w:noProof/>
+          </w:rPr>
+          <w:t>5</w:t>
+        </w:r>
+      </w:fldSimple>
       <w:bookmarkEnd w:id="4"/>
       <w:r>
         <w:t xml:space="preserve"> Hist</w:t>
@@ -1517,27 +1585,14 @@
       <w:r>
         <w:t xml:space="preserve">Obr. </w:t>
       </w:r>
-      <w:r>
-        <w:fldChar w:fldCharType="begin"/>
-      </w:r>
-      <w:r>
-        <w:instrText xml:space="preserve"> SEQ Obr. \* ARABIC </w:instrText>
-      </w:r>
-      <w:r>
-        <w:fldChar w:fldCharType="separate"/>
-      </w:r>
-      <w:r>
-        <w:rPr>
-          <w:noProof/>
-        </w:rPr>
-        <w:t>6</w:t>
-      </w:r>
-      <w:r>
-        <w:rPr>
-          <w:noProof/>
-        </w:rPr>
-        <w:fldChar w:fldCharType="end"/>
-      </w:r>
+      <w:fldSimple w:instr=" SEQ Obr. \* ARABIC ">
+        <w:r>
+          <w:rPr>
+            <w:noProof/>
+          </w:rPr>
+          <w:t>6</w:t>
+        </w:r>
+      </w:fldSimple>
       <w:bookmarkEnd w:id="5"/>
       <w:r>
         <w:t xml:space="preserve"> Korelačná matica</w:t>
@@ -1670,27 +1725,14 @@
       <w:r>
         <w:t xml:space="preserve">Obr. </w:t>
       </w:r>
-      <w:r>
-        <w:fldChar w:fldCharType="begin"/>
-      </w:r>
-      <w:r>
-        <w:instrText xml:space="preserve"> SEQ Obr. \* ARABIC </w:instrText>
-      </w:r>
-      <w:r>
-        <w:fldChar w:fldCharType="separate"/>
-      </w:r>
-      <w:r>
-        <w:rPr>
-          <w:noProof/>
-        </w:rPr>
-        <w:t>7</w:t>
-      </w:r>
-      <w:r>
-        <w:rPr>
-          <w:noProof/>
-        </w:rPr>
-        <w:fldChar w:fldCharType="end"/>
-      </w:r>
+      <w:fldSimple w:instr=" SEQ Obr. \* ARABIC ">
+        <w:r>
+          <w:rPr>
+            <w:noProof/>
+          </w:rPr>
+          <w:t>7</w:t>
+        </w:r>
+      </w:fldSimple>
       <w:bookmarkEnd w:id="6"/>
       <w:r>
         <w:t xml:space="preserve"> Odstránenie dát s</w:t>
@@ -1911,27 +1953,14 @@
       <w:r>
         <w:t xml:space="preserve">Obr. </w:t>
       </w:r>
-      <w:r>
-        <w:fldChar w:fldCharType="begin"/>
-      </w:r>
-      <w:r>
-        <w:instrText xml:space="preserve"> SEQ Obr. \* ARABIC </w:instrText>
-      </w:r>
-      <w:r>
-        <w:fldChar w:fldCharType="separate"/>
-      </w:r>
-      <w:r>
-        <w:rPr>
-          <w:noProof/>
-        </w:rPr>
-        <w:t>8</w:t>
-      </w:r>
-      <w:r>
-        <w:rPr>
-          <w:noProof/>
-        </w:rPr>
-        <w:fldChar w:fldCharType="end"/>
-      </w:r>
+      <w:fldSimple w:instr=" SEQ Obr. \* ARABIC ">
+        <w:r>
+          <w:rPr>
+            <w:noProof/>
+          </w:rPr>
+          <w:t>8</w:t>
+        </w:r>
+      </w:fldSimple>
       <w:bookmarkEnd w:id="8"/>
       <w:r>
         <w:t xml:space="preserve"> Rozhodovací strom</w:t>
@@ -1948,7 +1977,13 @@
         <w:t xml:space="preserve">už spomínanej </w:t>
       </w:r>
       <w:r>
-        <w:t>krížovej validácie(</w:t>
+        <w:t>krížovej validácie</w:t>
+      </w:r>
+      <w:r>
+        <w:t xml:space="preserve"> </w:t>
+      </w:r>
+      <w:r>
+        <w:t>(</w:t>
       </w:r>
       <w:r>
         <w:fldChar w:fldCharType="begin"/>
@@ -2031,27 +2066,14 @@
       <w:r>
         <w:t xml:space="preserve">Obr. </w:t>
       </w:r>
-      <w:r>
-        <w:fldChar w:fldCharType="begin"/>
-      </w:r>
-      <w:r>
-        <w:instrText xml:space="preserve"> SEQ Obr. \* ARABIC </w:instrText>
-      </w:r>
-      <w:r>
-        <w:fldChar w:fldCharType="separate"/>
-      </w:r>
-      <w:r>
-        <w:rPr>
-          <w:noProof/>
-        </w:rPr>
-        <w:t>9</w:t>
-      </w:r>
-      <w:r>
-        <w:rPr>
-          <w:noProof/>
-        </w:rPr>
-        <w:fldChar w:fldCharType="end"/>
-      </w:r>
+      <w:fldSimple w:instr=" SEQ Obr. \* ARABIC ">
+        <w:r>
+          <w:rPr>
+            <w:noProof/>
+          </w:rPr>
+          <w:t>9</w:t>
+        </w:r>
+      </w:fldSimple>
       <w:bookmarkEnd w:id="9"/>
       <w:r>
         <w:t xml:space="preserve"> Krížová validácia - rozhodovací strom</w:t>
@@ -2106,27 +2128,14 @@
         <w:lastRenderedPageBreak/>
         <w:t xml:space="preserve">Tab. </w:t>
       </w:r>
-      <w:r>
-        <w:fldChar w:fldCharType="begin"/>
-      </w:r>
-      <w:r>
-        <w:instrText xml:space="preserve"> SEQ Tab. \* ARABIC </w:instrText>
-      </w:r>
-      <w:r>
-        <w:fldChar w:fldCharType="separate"/>
-      </w:r>
-      <w:r>
-        <w:rPr>
-          <w:noProof/>
-        </w:rPr>
-        <w:t>1</w:t>
-      </w:r>
-      <w:r>
-        <w:rPr>
-          <w:noProof/>
-        </w:rPr>
-        <w:fldChar w:fldCharType="end"/>
-      </w:r>
+      <w:fldSimple w:instr=" SEQ Tab. \* ARABIC ">
+        <w:r>
+          <w:rPr>
+            <w:noProof/>
+          </w:rPr>
+          <w:t>1</w:t>
+        </w:r>
+      </w:fldSimple>
       <w:bookmarkEnd w:id="10"/>
       <w:r>
         <w:t xml:space="preserve"> Parametrizácia funkčných blokov </w:t>
@@ -3718,6 +3727,9 @@
         <w:t>vlastnosťami</w:t>
       </w:r>
       <w:r>
+        <w:t xml:space="preserve"> </w:t>
+      </w:r>
+      <w:r>
         <w:t>(</w:t>
       </w:r>
       <w:r>
@@ -3755,27 +3767,14 @@
       <w:r>
         <w:t xml:space="preserve">Tab. </w:t>
       </w:r>
-      <w:r>
-        <w:fldChar w:fldCharType="begin"/>
-      </w:r>
-      <w:r>
-        <w:instrText xml:space="preserve"> SEQ Tab. \* ARABIC </w:instrText>
-      </w:r>
-      <w:r>
-        <w:fldChar w:fldCharType="separate"/>
-      </w:r>
-      <w:r>
-        <w:rPr>
-          <w:noProof/>
-        </w:rPr>
-        <w:t>2</w:t>
-      </w:r>
-      <w:r>
-        <w:rPr>
-          <w:noProof/>
-        </w:rPr>
-        <w:fldChar w:fldCharType="end"/>
-      </w:r>
+      <w:fldSimple w:instr=" SEQ Tab. \* ARABIC ">
+        <w:r>
+          <w:rPr>
+            <w:noProof/>
+          </w:rPr>
+          <w:t>2</w:t>
+        </w:r>
+      </w:fldSimple>
       <w:bookmarkEnd w:id="11"/>
       <w:r>
         <w:t xml:space="preserve"> Výsledné parametre modelov</w:t>
@@ -5148,7 +5147,13 @@
         <w:fldChar w:fldCharType="end"/>
       </w:r>
       <w:r>
-        <w:t xml:space="preserve"> sú farebne označené(červenou) 2 najlepšie parametrizácie procesu, pri ktorých sme dostali najkvalitnejšie výsledky.</w:t>
+        <w:t xml:space="preserve"> sú farebne označené</w:t>
+      </w:r>
+      <w:r>
+        <w:t xml:space="preserve"> </w:t>
+      </w:r>
+      <w:r>
+        <w:t>(červenou) 2 najlepšie parametrizácie procesu, pri ktorých sme dostali najkvalitnejšie výsledky.</w:t>
       </w:r>
     </w:p>
     <w:p>
@@ -5164,9 +5169,16 @@
         <w:jc w:val="both"/>
       </w:pPr>
       <w:r>
-        <w:t xml:space="preserve">Bayesovské klasifikátory sú štatistické klasifikátory, ktoré predikujú pravdepodobnosti, s ktorými daný príklad patrí do tej – ktorej triedy. Vychádzajú pritom z určenia podmienených pravdepodobností jednotlivých hodnôt atribútov pre rôzne triedy. Naivný Bayesovský klasifikátor vychádza z predpokladu nezávislosti atribútov medzi sebou. To znamená, že efekt, ktorý má hodnota každého atribútu na danú triedu, nie je ovplyvnený hodnotami ostatných atribútov. Kvôli tomuto zjednodušeniu je tento klasifikátor nazývaný ako „naivný“. Túto metódu sme vytvorili s cieľom porovnania klasifikačných metód(v našom prípade </w:t>
-      </w:r>
-      <w:r>
+        <w:t>Bayesovské klasifikátory sú štatistické klasifikátory, ktoré predikujú pravdepodobnosti, s ktorými daný príklad patrí do tej – ktorej triedy. Vychádzajú pritom z určenia podmienených pravdepodobností jednotlivých hodnôt atribútov pre rôzne triedy. Naivný Bayesovský klasifikátor vychádza z predpokladu nezávislosti atribútov medzi sebou. To znamená, že efekt, ktorý má hodnota každého atribútu na danú triedu, nie je ovplyvnený hodnotami ostatných atribútov. Kvôli tomuto zjednodušeniu je tento klasifikátor nazývaný ako „naivný“. Túto metódu sme vytvorili s cieľom porovnania klasifikačných metód</w:t>
+      </w:r>
+      <w:r>
+        <w:t xml:space="preserve"> </w:t>
+      </w:r>
+      <w:r>
+        <w:t xml:space="preserve">(v našom prípade </w:t>
+      </w:r>
+      <w:r>
+        <w:lastRenderedPageBreak/>
         <w:fldChar w:fldCharType="begin"/>
       </w:r>
       <w:r>
@@ -5176,11 +5188,7 @@
         <w:fldChar w:fldCharType="separate"/>
       </w:r>
       <w:r>
-        <w:t xml:space="preserve">Rozhodovací </w:t>
-      </w:r>
-      <w:r>
-        <w:lastRenderedPageBreak/>
-        <w:t>strom</w:t>
+        <w:t>Rozhodovací strom</w:t>
       </w:r>
       <w:r>
         <w:fldChar w:fldCharType="end"/>
@@ -5280,27 +5288,14 @@
       <w:r>
         <w:t xml:space="preserve">Obr. </w:t>
       </w:r>
-      <w:r>
-        <w:fldChar w:fldCharType="begin"/>
-      </w:r>
-      <w:r>
-        <w:instrText xml:space="preserve"> SEQ Obr. \* ARABIC </w:instrText>
-      </w:r>
-      <w:r>
-        <w:fldChar w:fldCharType="separate"/>
-      </w:r>
-      <w:r>
-        <w:rPr>
-          <w:noProof/>
-        </w:rPr>
-        <w:t>10</w:t>
-      </w:r>
-      <w:r>
-        <w:rPr>
-          <w:noProof/>
-        </w:rPr>
-        <w:fldChar w:fldCharType="end"/>
-      </w:r>
+      <w:fldSimple w:instr=" SEQ Obr. \* ARABIC ">
+        <w:r>
+          <w:rPr>
+            <w:noProof/>
+          </w:rPr>
+          <w:t>10</w:t>
+        </w:r>
+      </w:fldSimple>
       <w:bookmarkEnd w:id="12"/>
       <w:r>
         <w:t xml:space="preserve"> Naivný Bayes</w:t>
@@ -5393,27 +5388,14 @@
       <w:r>
         <w:t xml:space="preserve">Obr. </w:t>
       </w:r>
-      <w:r>
-        <w:fldChar w:fldCharType="begin"/>
-      </w:r>
-      <w:r>
-        <w:instrText xml:space="preserve"> SEQ Obr. \* ARABIC </w:instrText>
-      </w:r>
-      <w:r>
-        <w:fldChar w:fldCharType="separate"/>
-      </w:r>
-      <w:r>
-        <w:rPr>
-          <w:noProof/>
-        </w:rPr>
-        <w:t>11</w:t>
-      </w:r>
-      <w:r>
-        <w:rPr>
-          <w:noProof/>
-        </w:rPr>
-        <w:fldChar w:fldCharType="end"/>
-      </w:r>
+      <w:fldSimple w:instr=" SEQ Obr. \* ARABIC ">
+        <w:r>
+          <w:rPr>
+            <w:noProof/>
+          </w:rPr>
+          <w:t>11</w:t>
+        </w:r>
+      </w:fldSimple>
       <w:bookmarkEnd w:id="13"/>
       <w:r>
         <w:t xml:space="preserve"> Naivný Bayes - krížová validácia</w:t>
@@ -5470,27 +5452,14 @@
       <w:r>
         <w:t xml:space="preserve">Tab. </w:t>
       </w:r>
-      <w:r>
-        <w:fldChar w:fldCharType="begin"/>
-      </w:r>
-      <w:r>
-        <w:instrText xml:space="preserve"> SEQ Tab. \* ARABIC </w:instrText>
-      </w:r>
-      <w:r>
-        <w:fldChar w:fldCharType="separate"/>
-      </w:r>
-      <w:r>
-        <w:rPr>
-          <w:noProof/>
-        </w:rPr>
-        <w:t>3</w:t>
-      </w:r>
-      <w:r>
-        <w:rPr>
-          <w:noProof/>
-        </w:rPr>
-        <w:fldChar w:fldCharType="end"/>
-      </w:r>
+      <w:fldSimple w:instr=" SEQ Tab. \* ARABIC ">
+        <w:r>
+          <w:rPr>
+            <w:noProof/>
+          </w:rPr>
+          <w:t>3</w:t>
+        </w:r>
+      </w:fldSimple>
       <w:r>
         <w:t xml:space="preserve"> Parametrizácia a model - Naivný Bayes</w:t>
       </w:r>
@@ -6383,27 +6352,14 @@
       <w:r>
         <w:t xml:space="preserve">Obr. </w:t>
       </w:r>
-      <w:r>
-        <w:fldChar w:fldCharType="begin"/>
-      </w:r>
-      <w:r>
-        <w:instrText xml:space="preserve"> SEQ Obr. \* ARABIC </w:instrText>
-      </w:r>
-      <w:r>
-        <w:fldChar w:fldCharType="separate"/>
-      </w:r>
-      <w:r>
-        <w:rPr>
-          <w:noProof/>
-        </w:rPr>
-        <w:t>12</w:t>
-      </w:r>
-      <w:r>
-        <w:rPr>
-          <w:noProof/>
-        </w:rPr>
-        <w:fldChar w:fldCharType="end"/>
-      </w:r>
+      <w:fldSimple w:instr=" SEQ Obr. \* ARABIC ">
+        <w:r>
+          <w:rPr>
+            <w:noProof/>
+          </w:rPr>
+          <w:t>12</w:t>
+        </w:r>
+      </w:fldSimple>
       <w:bookmarkEnd w:id="15"/>
       <w:r>
         <w:t xml:space="preserve"> Asociačné pravidlá</w:t>
@@ -6563,27 +6519,14 @@
         <w:lastRenderedPageBreak/>
         <w:t xml:space="preserve">Tab. </w:t>
       </w:r>
-      <w:r>
-        <w:fldChar w:fldCharType="begin"/>
-      </w:r>
-      <w:r>
-        <w:instrText xml:space="preserve"> SEQ Tab. \* ARABIC </w:instrText>
-      </w:r>
-      <w:r>
-        <w:fldChar w:fldCharType="separate"/>
-      </w:r>
-      <w:r>
-        <w:rPr>
-          <w:noProof/>
-        </w:rPr>
-        <w:t>4</w:t>
-      </w:r>
-      <w:r>
-        <w:rPr>
-          <w:noProof/>
-        </w:rPr>
-        <w:fldChar w:fldCharType="end"/>
-      </w:r>
+      <w:fldSimple w:instr=" SEQ Tab. \* ARABIC ">
+        <w:r>
+          <w:rPr>
+            <w:noProof/>
+          </w:rPr>
+          <w:t>4</w:t>
+        </w:r>
+      </w:fldSimple>
       <w:bookmarkEnd w:id="16"/>
       <w:r>
         <w:t xml:space="preserve"> </w:t>
@@ -7337,27 +7280,14 @@
       <w:r>
         <w:t xml:space="preserve">Obr. </w:t>
       </w:r>
-      <w:r>
-        <w:fldChar w:fldCharType="begin"/>
-      </w:r>
-      <w:r>
-        <w:instrText xml:space="preserve"> SEQ Obr. \* ARABIC </w:instrText>
-      </w:r>
-      <w:r>
-        <w:fldChar w:fldCharType="separate"/>
-      </w:r>
-      <w:r>
-        <w:rPr>
-          <w:noProof/>
-        </w:rPr>
-        <w:t>13</w:t>
-      </w:r>
-      <w:r>
-        <w:rPr>
-          <w:noProof/>
-        </w:rPr>
-        <w:fldChar w:fldCharType="end"/>
-      </w:r>
+      <w:fldSimple w:instr=" SEQ Obr. \* ARABIC ">
+        <w:r>
+          <w:rPr>
+            <w:noProof/>
+          </w:rPr>
+          <w:t>13</w:t>
+        </w:r>
+      </w:fldSimple>
       <w:bookmarkEnd w:id="17"/>
       <w:r>
         <w:t xml:space="preserve"> Výsledný model - asociačné pravidlá</w:t>
@@ -7490,27 +7420,14 @@
       <w:r>
         <w:t xml:space="preserve">Obr. </w:t>
       </w:r>
-      <w:r>
-        <w:fldChar w:fldCharType="begin"/>
-      </w:r>
-      <w:r>
-        <w:instrText xml:space="preserve"> SEQ Obr. \* ARABIC </w:instrText>
-      </w:r>
-      <w:r>
-        <w:fldChar w:fldCharType="separate"/>
-      </w:r>
-      <w:r>
-        <w:rPr>
-          <w:noProof/>
-        </w:rPr>
-        <w:t>14</w:t>
-      </w:r>
-      <w:r>
-        <w:rPr>
-          <w:noProof/>
-        </w:rPr>
-        <w:fldChar w:fldCharType="end"/>
-      </w:r>
+      <w:fldSimple w:instr=" SEQ Obr. \* ARABIC ">
+        <w:r>
+          <w:rPr>
+            <w:noProof/>
+          </w:rPr>
+          <w:t>14</w:t>
+        </w:r>
+      </w:fldSimple>
       <w:bookmarkEnd w:id="18"/>
       <w:r>
         <w:t xml:space="preserve"> Detekcia anomálii a ich následne odstránenie</w:t>
@@ -7548,34 +7465,94 @@
           <w:i/>
           <w:iCs/>
         </w:rPr>
-        <w:t xml:space="preserve">Detect Outliers(LOF) a remove outliers. </w:t>
-      </w:r>
-      <w:r>
-        <w:t>Diskretizovali sme rovnako ako pri predchádzajúcom modely(</w:t>
-      </w:r>
-      <w:r>
-        <w:fldChar w:fldCharType="begin"/>
-      </w:r>
-      <w:r>
-        <w:instrText xml:space="preserve"> REF _Ref27030001 \h </w:instrText>
-      </w:r>
-      <w:r>
-        <w:fldChar w:fldCharType="separate"/>
-      </w:r>
-      <w:r>
-        <w:t>Rozhodovací strom</w:t>
-      </w:r>
-      <w:r>
-        <w:fldChar w:fldCharType="end"/>
-      </w:r>
-      <w:r>
-        <w:t>)</w:t>
+        <w:t>Detect Outliers</w:t>
       </w:r>
       <w:r>
         <w:rPr>
           <w:i/>
           <w:iCs/>
         </w:rPr>
+        <w:t xml:space="preserve"> </w:t>
+      </w:r>
+      <w:r>
+        <w:rPr>
+          <w:i/>
+          <w:iCs/>
+        </w:rPr>
+        <w:t>(LOF) a</w:t>
+      </w:r>
+      <w:r>
+        <w:rPr>
+          <w:i/>
+          <w:iCs/>
+        </w:rPr>
+        <w:t xml:space="preserve"> Filter Examples </w:t>
+      </w:r>
+      <w:r>
+        <w:rPr>
+          <w:i/>
+          <w:iCs/>
+          <w:lang w:val="en-US"/>
+        </w:rPr>
+        <w:t>(</w:t>
+      </w:r>
+      <w:r>
+        <w:rPr>
+          <w:i/>
+          <w:iCs/>
+        </w:rPr>
+        <w:t>remove outliers</w:t>
+      </w:r>
+      <w:r>
+        <w:rPr>
+          <w:i/>
+          <w:iCs/>
+          <w:lang w:val="en-US"/>
+        </w:rPr>
+        <w:t>)</w:t>
+      </w:r>
+      <w:r>
+        <w:rPr>
+          <w:i/>
+          <w:iCs/>
+        </w:rPr>
+        <w:t xml:space="preserve">. </w:t>
+      </w:r>
+      <w:r>
+        <w:t>Diskretizovali sme rovnako ako pri predchádzajúcom model</w:t>
+      </w:r>
+      <w:r>
+        <w:t>i</w:t>
+      </w:r>
+      <w:r>
+        <w:t xml:space="preserve"> </w:t>
+      </w:r>
+      <w:r>
+        <w:t>(</w:t>
+      </w:r>
+      <w:r>
+        <w:fldChar w:fldCharType="begin"/>
+      </w:r>
+      <w:r>
+        <w:instrText xml:space="preserve"> REF _Ref27030001 \h </w:instrText>
+      </w:r>
+      <w:r>
+        <w:fldChar w:fldCharType="separate"/>
+      </w:r>
+      <w:r>
+        <w:t>Rozhodovací strom</w:t>
+      </w:r>
+      <w:r>
+        <w:fldChar w:fldCharType="end"/>
+      </w:r>
+      <w:r>
+        <w:t>)</w:t>
+      </w:r>
+      <w:r>
+        <w:rPr>
+          <w:i/>
+          <w:iCs/>
+        </w:rPr>
         <w:t xml:space="preserve"> . </w:t>
       </w:r>
       <w:r>
@@ -7605,6 +7582,8 @@
       <w:r>
         <w:t>.</w:t>
       </w:r>
+      <w:bookmarkStart w:id="19" w:name="_GoBack"/>
+      <w:bookmarkEnd w:id="19"/>
     </w:p>
     <w:p>
       <w:pPr>
@@ -7612,32 +7591,19 @@
         <w:keepNext/>
         <w:jc w:val="center"/>
       </w:pPr>
-      <w:bookmarkStart w:id="19" w:name="_Ref27151873"/>
+      <w:bookmarkStart w:id="20" w:name="_Ref27151873"/>
       <w:r>
         <w:t xml:space="preserve">Tab. </w:t>
       </w:r>
-      <w:r>
-        <w:fldChar w:fldCharType="begin"/>
-      </w:r>
-      <w:r>
-        <w:instrText xml:space="preserve"> SEQ Tab. \* ARABIC </w:instrText>
-      </w:r>
-      <w:r>
-        <w:fldChar w:fldCharType="separate"/>
-      </w:r>
-      <w:r>
-        <w:rPr>
-          <w:noProof/>
-        </w:rPr>
-        <w:t>5</w:t>
-      </w:r>
-      <w:r>
-        <w:rPr>
-          <w:noProof/>
-        </w:rPr>
-        <w:fldChar w:fldCharType="end"/>
-      </w:r>
-      <w:bookmarkEnd w:id="19"/>
+      <w:fldSimple w:instr=" SEQ Tab. \* ARABIC ">
+        <w:r>
+          <w:rPr>
+            <w:noProof/>
+          </w:rPr>
+          <w:t>5</w:t>
+        </w:r>
+      </w:fldSimple>
+      <w:bookmarkEnd w:id="20"/>
       <w:r>
         <w:t xml:space="preserve"> Parametrizácia funkčných blokov - detekcia anomálií</w:t>
       </w:r>
@@ -8419,7 +8385,21 @@
                 <w:i/>
                 <w:iCs/>
               </w:rPr>
-              <w:t>Confidence(apply pruning)</w:t>
+              <w:t>Confidence</w:t>
+            </w:r>
+            <w:r>
+              <w:rPr>
+                <w:i/>
+                <w:iCs/>
+              </w:rPr>
+              <w:t xml:space="preserve"> </w:t>
+            </w:r>
+            <w:r>
+              <w:rPr>
+                <w:i/>
+                <w:iCs/>
+              </w:rPr>
+              <w:t>(apply pruning)</w:t>
             </w:r>
           </w:p>
         </w:tc>
@@ -8480,7 +8460,13 @@
               <w:jc w:val="center"/>
             </w:pPr>
             <w:r>
-              <w:t>Minimal gain(apply prepruning)</w:t>
+              <w:t>Minimal gain</w:t>
+            </w:r>
+            <w:r>
+              <w:t xml:space="preserve"> </w:t>
+            </w:r>
+            <w:r>
+              <w:t>(apply prepruning)</w:t>
             </w:r>
           </w:p>
         </w:tc>
@@ -8542,7 +8528,31 @@
               <w:jc w:val="center"/>
             </w:pPr>
             <w:r>
-              <w:t>Minimal leaf size(applyprepruning)</w:t>
+              <w:t>Minimal leaf</w:t>
+            </w:r>
+          </w:p>
+          <w:p>
+            <w:pPr>
+              <w:spacing w:before="0" w:after="0"/>
+              <w:jc w:val="center"/>
+            </w:pPr>
+            <w:r>
+              <w:t>s</w:t>
+            </w:r>
+            <w:r>
+              <w:t>ize</w:t>
+            </w:r>
+            <w:r>
+              <w:t xml:space="preserve"> </w:t>
+            </w:r>
+            <w:r>
+              <w:t>(apply</w:t>
+            </w:r>
+            <w:r>
+              <w:t xml:space="preserve"> </w:t>
+            </w:r>
+            <w:r>
+              <w:t>prepruning)</w:t>
             </w:r>
           </w:p>
         </w:tc>
@@ -8664,32 +8674,19 @@
         <w:pStyle w:val="Caption"/>
         <w:jc w:val="center"/>
       </w:pPr>
-      <w:bookmarkStart w:id="20" w:name="_Ref27152009"/>
+      <w:bookmarkStart w:id="21" w:name="_Ref27152009"/>
       <w:r>
         <w:t xml:space="preserve">Obr. </w:t>
       </w:r>
-      <w:r>
-        <w:fldChar w:fldCharType="begin"/>
-      </w:r>
-      <w:r>
-        <w:instrText xml:space="preserve"> SEQ Obr. \* ARABIC </w:instrText>
-      </w:r>
-      <w:r>
-        <w:fldChar w:fldCharType="separate"/>
-      </w:r>
-      <w:r>
-        <w:rPr>
-          <w:noProof/>
-        </w:rPr>
-        <w:t>15</w:t>
-      </w:r>
-      <w:r>
-        <w:rPr>
-          <w:noProof/>
-        </w:rPr>
-        <w:fldChar w:fldCharType="end"/>
-      </w:r>
-      <w:bookmarkEnd w:id="20"/>
+      <w:fldSimple w:instr=" SEQ Obr. \* ARABIC ">
+        <w:r>
+          <w:rPr>
+            <w:noProof/>
+          </w:rPr>
+          <w:t>15</w:t>
+        </w:r>
+      </w:fldSimple>
+      <w:bookmarkEnd w:id="21"/>
       <w:r>
         <w:t xml:space="preserve"> Pravdepodobnosť anomálií</w:t>
       </w:r>
@@ -8790,32 +8787,19 @@
         <w:pStyle w:val="Caption"/>
         <w:jc w:val="center"/>
       </w:pPr>
-      <w:bookmarkStart w:id="21" w:name="_Ref27152175"/>
+      <w:bookmarkStart w:id="22" w:name="_Ref27152175"/>
       <w:r>
         <w:t xml:space="preserve">Obr. </w:t>
       </w:r>
-      <w:r>
-        <w:fldChar w:fldCharType="begin"/>
-      </w:r>
-      <w:r>
-        <w:instrText xml:space="preserve"> SEQ Obr. \* ARABIC </w:instrText>
-      </w:r>
-      <w:r>
-        <w:fldChar w:fldCharType="separate"/>
-      </w:r>
-      <w:r>
-        <w:rPr>
-          <w:noProof/>
-        </w:rPr>
-        <w:t>16</w:t>
-      </w:r>
-      <w:r>
-        <w:rPr>
-          <w:noProof/>
-        </w:rPr>
-        <w:fldChar w:fldCharType="end"/>
-      </w:r>
-      <w:bookmarkEnd w:id="21"/>
+      <w:fldSimple w:instr=" SEQ Obr. \* ARABIC ">
+        <w:r>
+          <w:rPr>
+            <w:noProof/>
+          </w:rPr>
+          <w:t>16</w:t>
+        </w:r>
+      </w:fldSimple>
+      <w:bookmarkEnd w:id="22"/>
       <w:r>
         <w:t xml:space="preserve"> Presnosť rozhodovacieho stromu po odstránení anomálií</w:t>
       </w:r>
@@ -8913,32 +8897,19 @@
         <w:pStyle w:val="Caption"/>
         <w:jc w:val="center"/>
       </w:pPr>
-      <w:bookmarkStart w:id="22" w:name="_Ref27153671"/>
+      <w:bookmarkStart w:id="23" w:name="_Ref27153671"/>
       <w:r>
         <w:t xml:space="preserve">Obr. </w:t>
       </w:r>
-      <w:r>
-        <w:fldChar w:fldCharType="begin"/>
-      </w:r>
-      <w:r>
-        <w:instrText xml:space="preserve"> SEQ Obr. \* ARABIC </w:instrText>
-      </w:r>
-      <w:r>
-        <w:fldChar w:fldCharType="separate"/>
-      </w:r>
-      <w:r>
-        <w:rPr>
-          <w:noProof/>
-        </w:rPr>
-        <w:t>17</w:t>
-      </w:r>
-      <w:r>
-        <w:rPr>
-          <w:noProof/>
-        </w:rPr>
-        <w:fldChar w:fldCharType="end"/>
-      </w:r>
-      <w:bookmarkEnd w:id="22"/>
+      <w:fldSimple w:instr=" SEQ Obr. \* ARABIC ">
+        <w:r>
+          <w:rPr>
+            <w:noProof/>
+          </w:rPr>
+          <w:t>17</w:t>
+        </w:r>
+      </w:fldSimple>
+      <w:bookmarkEnd w:id="23"/>
       <w:r>
         <w:t xml:space="preserve"> </w:t>
       </w:r>
@@ -9059,32 +9030,19 @@
         <w:pStyle w:val="Caption"/>
         <w:jc w:val="center"/>
       </w:pPr>
-      <w:bookmarkStart w:id="23" w:name="_Ref27152357"/>
+      <w:bookmarkStart w:id="24" w:name="_Ref27152357"/>
       <w:r>
         <w:t xml:space="preserve">Obr. </w:t>
       </w:r>
-      <w:r>
-        <w:fldChar w:fldCharType="begin"/>
-      </w:r>
-      <w:r>
-        <w:instrText xml:space="preserve"> SEQ Obr. \* ARABIC </w:instrText>
-      </w:r>
-      <w:r>
-        <w:fldChar w:fldCharType="separate"/>
-      </w:r>
-      <w:r>
-        <w:rPr>
-          <w:noProof/>
-        </w:rPr>
-        <w:t>18</w:t>
-      </w:r>
-      <w:r>
-        <w:rPr>
-          <w:noProof/>
-        </w:rPr>
-        <w:fldChar w:fldCharType="end"/>
-      </w:r>
-      <w:bookmarkEnd w:id="23"/>
+      <w:fldSimple w:instr=" SEQ Obr. \* ARABIC ">
+        <w:r>
+          <w:rPr>
+            <w:noProof/>
+          </w:rPr>
+          <w:t>18</w:t>
+        </w:r>
+      </w:fldSimple>
+      <w:bookmarkEnd w:id="24"/>
       <w:r>
         <w:t xml:space="preserve"> Rozhodovací strom - bez anomálií</w:t>
       </w:r>
@@ -9187,32 +9145,19 @@
         <w:pStyle w:val="Caption"/>
         <w:jc w:val="center"/>
       </w:pPr>
-      <w:bookmarkStart w:id="24" w:name="_Ref27152431"/>
+      <w:bookmarkStart w:id="25" w:name="_Ref27152431"/>
       <w:r>
         <w:t xml:space="preserve">Obr. </w:t>
       </w:r>
-      <w:r>
-        <w:fldChar w:fldCharType="begin"/>
-      </w:r>
-      <w:r>
-        <w:instrText xml:space="preserve"> SEQ Obr. \* ARABIC </w:instrText>
-      </w:r>
-      <w:r>
-        <w:fldChar w:fldCharType="separate"/>
-      </w:r>
-      <w:r>
-        <w:rPr>
-          <w:noProof/>
-        </w:rPr>
-        <w:t>19</w:t>
-      </w:r>
-      <w:r>
-        <w:rPr>
-          <w:noProof/>
-        </w:rPr>
-        <w:fldChar w:fldCharType="end"/>
-      </w:r>
-      <w:bookmarkEnd w:id="24"/>
+      <w:fldSimple w:instr=" SEQ Obr. \* ARABIC ">
+        <w:r>
+          <w:rPr>
+            <w:noProof/>
+          </w:rPr>
+          <w:t>19</w:t>
+        </w:r>
+      </w:fldSimple>
+      <w:bookmarkEnd w:id="25"/>
       <w:r>
         <w:t xml:space="preserve"> Rozhodovací strom - s</w:t>
       </w:r>
@@ -9228,12 +9173,7 @@
         <w:jc w:val="both"/>
       </w:pPr>
       <w:r>
-        <w:t xml:space="preserve">Na modeloch </w:t>
-      </w:r>
-      <w:bookmarkStart w:id="25" w:name="_GoBack"/>
-      <w:bookmarkEnd w:id="25"/>
-      <w:r>
-        <w:t>rozhodovacích stromov môžeme zreteľne vidieť, ktoré atribúty dopomohli ku úspešnej klasifikácií modelu najviac.</w:t>
+        <w:t>Na modeloch rozhodovacích stromov môžeme zreteľne vidieť, ktoré atribúty dopomohli ku úspešnej klasifikácií modelu najviac.</w:t>
       </w:r>
     </w:p>
     <w:p/>
@@ -9288,6 +9228,153 @@
       <w:r>
         <w:t>) ani po niekoľkých pokusoch a využití viacerých metód. Klasifikačné metódy pokladáme za úspešné a pracovalo sa nám s nimi nie veľmi obtiažne. Výsledné modely teda môžeme využiť pre náš biznis model.</w:t>
       </w:r>
+    </w:p>
+    <w:p>
+      <w:pPr>
+        <w:spacing w:before="0" w:after="160"/>
+      </w:pPr>
+      <w:r>
+        <w:br w:type="page"/>
+      </w:r>
+    </w:p>
+    <w:sdt>
+      <w:sdtPr>
+        <w:id w:val="733583044"/>
+        <w:docPartObj>
+          <w:docPartGallery w:val="Bibliographies"/>
+          <w:docPartUnique/>
+        </w:docPartObj>
+      </w:sdtPr>
+      <w:sdtEndPr>
+        <w:rPr>
+          <w:rFonts w:asciiTheme="minorHAnsi" w:eastAsiaTheme="minorHAnsi" w:hAnsiTheme="minorHAnsi" w:cstheme="minorBidi"/>
+          <w:sz w:val="24"/>
+          <w:szCs w:val="22"/>
+        </w:rPr>
+      </w:sdtEndPr>
+      <w:sdtContent>
+        <w:p>
+          <w:pPr>
+            <w:pStyle w:val="Heading1"/>
+          </w:pPr>
+          <w:r>
+            <w:t>References</w:t>
+          </w:r>
+        </w:p>
+        <w:sdt>
+          <w:sdtPr>
+            <w:id w:val="-573587230"/>
+            <w:bibliography/>
+          </w:sdtPr>
+          <w:sdtContent>
+            <w:p>
+              <w:pPr>
+                <w:rPr>
+                  <w:noProof/>
+                  <w:sz w:val="22"/>
+                </w:rPr>
+              </w:pPr>
+              <w:r>
+                <w:fldChar w:fldCharType="begin"/>
+              </w:r>
+              <w:r>
+                <w:instrText xml:space="preserve"> BIBLIOGRAPHY </w:instrText>
+              </w:r>
+              <w:r>
+                <w:fldChar w:fldCharType="separate"/>
+              </w:r>
+            </w:p>
+            <w:tbl>
+              <w:tblPr>
+                <w:tblW w:w="5000" w:type="pct"/>
+                <w:tblCellSpacing w:w="15" w:type="dxa"/>
+                <w:tblCellMar>
+                  <w:top w:w="15" w:type="dxa"/>
+                  <w:left w:w="15" w:type="dxa"/>
+                  <w:bottom w:w="15" w:type="dxa"/>
+                  <w:right w:w="15" w:type="dxa"/>
+                </w:tblCellMar>
+                <w:tblLook w:val="04A0" w:firstRow="1" w:lastRow="0" w:firstColumn="1" w:lastColumn="0" w:noHBand="0" w:noVBand="1"/>
+              </w:tblPr>
+              <w:tblGrid>
+                <w:gridCol w:w="344"/>
+                <w:gridCol w:w="8728"/>
+              </w:tblGrid>
+              <w:tr>
+                <w:trPr>
+                  <w:divId w:val="77988716"/>
+                  <w:tblCellSpacing w:w="15" w:type="dxa"/>
+                </w:trPr>
+                <w:tc>
+                  <w:tcPr>
+                    <w:tcW w:w="50" w:type="pct"/>
+                    <w:hideMark/>
+                  </w:tcPr>
+                  <w:p>
+                    <w:pPr>
+                      <w:pStyle w:val="Bibliography"/>
+                      <w:rPr>
+                        <w:noProof/>
+                        <w:szCs w:val="24"/>
+                      </w:rPr>
+                    </w:pPr>
+                    <w:r>
+                      <w:rPr>
+                        <w:noProof/>
+                      </w:rPr>
+                      <w:t xml:space="preserve">[1] </w:t>
+                    </w:r>
+                  </w:p>
+                </w:tc>
+                <w:tc>
+                  <w:tcPr>
+                    <w:tcW w:w="0" w:type="auto"/>
+                    <w:hideMark/>
+                  </w:tcPr>
+                  <w:p>
+                    <w:pPr>
+                      <w:pStyle w:val="Bibliography"/>
+                      <w:rPr>
+                        <w:noProof/>
+                      </w:rPr>
+                    </w:pPr>
+                    <w:r>
+                      <w:rPr>
+                        <w:noProof/>
+                      </w:rPr>
+                      <w:t>silicon99, „UK Car Accidents 2005-2015 | Kaggle,“ 21 February 2017. [Online]. Available: https://www.kaggle.com/silicon99/dft-accident-data. [Cit. 14 October 2019].</w:t>
+                    </w:r>
+                  </w:p>
+                </w:tc>
+              </w:tr>
+            </w:tbl>
+            <w:p>
+              <w:pPr>
+                <w:divId w:val="77988716"/>
+                <w:rPr>
+                  <w:rFonts w:eastAsia="Times New Roman"/>
+                  <w:noProof/>
+                </w:rPr>
+              </w:pPr>
+            </w:p>
+            <w:p>
+              <w:r>
+                <w:rPr>
+                  <w:b/>
+                  <w:bCs/>
+                  <w:noProof/>
+                </w:rPr>
+                <w:fldChar w:fldCharType="end"/>
+              </w:r>
+            </w:p>
+          </w:sdtContent>
+        </w:sdt>
+      </w:sdtContent>
+    </w:sdt>
+    <w:p>
+      <w:pPr>
+        <w:jc w:val="both"/>
+      </w:pPr>
     </w:p>
     <w:sectPr>
       <w:pgSz w:w="11906" w:h="16838"/>
@@ -9981,7 +10068,6 @@
   <w:style w:type="character" w:default="1" w:styleId="DefaultParagraphFont">
     <w:name w:val="Default Paragraph Font"/>
     <w:uiPriority w:val="1"/>
-    <w:semiHidden/>
     <w:unhideWhenUsed/>
   </w:style>
   <w:style w:type="table" w:default="1" w:styleId="TableNormal">
@@ -10099,6 +10185,14 @@
       <w:ind w:left="720"/>
       <w:contextualSpacing/>
     </w:pPr>
+  </w:style>
+  <w:style w:type="paragraph" w:styleId="Bibliography">
+    <w:name w:val="Bibliography"/>
+    <w:basedOn w:val="Normal"/>
+    <w:next w:val="Normal"/>
+    <w:uiPriority w:val="37"/>
+    <w:unhideWhenUsed/>
+    <w:rsid w:val="00E20B5E"/>
   </w:style>
 </w:styles>
 </file>
@@ -10399,11 +10493,36 @@
 </file>
 
 <file path=customXml/item1.xml><?xml version="1.0" encoding="utf-8"?>
-<b:Sources xmlns:b="http://schemas.openxmlformats.org/officeDocument/2006/bibliography" xmlns="http://schemas.openxmlformats.org/officeDocument/2006/bibliography" SelectedStyle="\ISO690Nmerical.XSL" StyleName="ISO 690 – Číselný odkaz" Version="1987"/>
+<b:Sources xmlns:b="http://schemas.openxmlformats.org/officeDocument/2006/bibliography" xmlns="http://schemas.openxmlformats.org/officeDocument/2006/bibliography" SelectedStyle="\IEEE2006OfficeOnline.xsl" StyleName="IEEE" Version="2006">
+  <b:Source>
+    <b:Tag>sil</b:Tag>
+    <b:SourceType>DocumentFromInternetSite</b:SourceType>
+    <b:Guid>{F55FE1B7-0BAE-4003-A772-338AEDBF6B62}</b:Guid>
+    <b:Author>
+      <b:Author>
+        <b:NameList>
+          <b:Person>
+            <b:Last>silicon99</b:Last>
+          </b:Person>
+        </b:NameList>
+      </b:Author>
+    </b:Author>
+    <b:Title>UK Car Accidents 2005-2015 | Kaggle</b:Title>
+    <b:PublicationTitle>UK Car Accidents 2005-2015, Version 3</b:PublicationTitle>
+    <b:Year>2017</b:Year>
+    <b:Month>February</b:Month>
+    <b:Day>21</b:Day>
+    <b:YearAccessed>2019</b:YearAccessed>
+    <b:MonthAccessed>October</b:MonthAccessed>
+    <b:DayAccessed>14</b:DayAccessed>
+    <b:URL>https://www.kaggle.com/silicon99/dft-accident-data</b:URL>
+    <b:RefOrder>1</b:RefOrder>
+  </b:Source>
+</b:Sources>
 </file>
 
 <file path=customXml/itemProps1.xml><?xml version="1.0" encoding="utf-8"?>
-<ds:datastoreItem xmlns:ds="http://schemas.openxmlformats.org/officeDocument/2006/customXml" ds:itemID="{DBEE68FF-D3A3-4DB7-B497-55031D35AB15}">
+<ds:datastoreItem xmlns:ds="http://schemas.openxmlformats.org/officeDocument/2006/customXml" ds:itemID="{65113F6A-DF55-44EB-BED8-FA9F0A29D6FB}">
   <ds:schemaRefs>
     <ds:schemaRef ds:uri="http://schemas.openxmlformats.org/officeDocument/2006/bibliography"/>
   </ds:schemaRefs>

</xml_diff>

<commit_message>
posledna uprava a proofreading
</commit_message>
<xml_diff>
--- a/Documentation.docx
+++ b/Documentation.docx
@@ -6,303 +6,72 @@
       <w:pPr>
         <w:pStyle w:val="Heading1"/>
         <w:jc w:val="center"/>
-        <w:rPr>
-          <w:lang w:val="en-US"/>
-        </w:rPr>
-      </w:pPr>
-      <w:proofErr w:type="spellStart"/>
-      <w:r>
-        <w:rPr>
-          <w:lang w:val="en-US"/>
-        </w:rPr>
-        <w:t>Technická</w:t>
-      </w:r>
-      <w:proofErr w:type="spellEnd"/>
-      <w:r>
-        <w:rPr>
-          <w:lang w:val="en-US"/>
-        </w:rPr>
-        <w:t xml:space="preserve"> </w:t>
-      </w:r>
-      <w:proofErr w:type="spellStart"/>
-      <w:r>
-        <w:rPr>
-          <w:lang w:val="en-US"/>
-        </w:rPr>
-        <w:t>univerzita</w:t>
-      </w:r>
-      <w:proofErr w:type="spellEnd"/>
-      <w:r>
-        <w:rPr>
-          <w:lang w:val="en-US"/>
-        </w:rPr>
-        <w:t xml:space="preserve"> v </w:t>
-      </w:r>
-      <w:proofErr w:type="spellStart"/>
-      <w:r>
-        <w:rPr>
-          <w:lang w:val="en-US"/>
-        </w:rPr>
-        <w:t>Košiciach</w:t>
-      </w:r>
-      <w:proofErr w:type="spellEnd"/>
+      </w:pPr>
+      <w:r>
+        <w:t>Technická univerzita v Košiciach</w:t>
+      </w:r>
     </w:p>
     <w:p>
       <w:pPr>
         <w:pStyle w:val="Heading1"/>
         <w:jc w:val="center"/>
-        <w:rPr>
-          <w:lang w:val="en-US"/>
-        </w:rPr>
-      </w:pPr>
-      <w:proofErr w:type="spellStart"/>
-      <w:r>
-        <w:rPr>
-          <w:lang w:val="en-US"/>
-        </w:rPr>
-        <w:t>Katedra</w:t>
-      </w:r>
-      <w:proofErr w:type="spellEnd"/>
-      <w:r>
-        <w:rPr>
-          <w:lang w:val="en-US"/>
-        </w:rPr>
-        <w:t xml:space="preserve"> </w:t>
-      </w:r>
-      <w:proofErr w:type="spellStart"/>
-      <w:r>
-        <w:rPr>
-          <w:lang w:val="en-US"/>
-        </w:rPr>
-        <w:t>kybernetiky</w:t>
-      </w:r>
-      <w:proofErr w:type="spellEnd"/>
-      <w:r>
-        <w:rPr>
-          <w:lang w:val="en-US"/>
-        </w:rPr>
-        <w:t xml:space="preserve"> a </w:t>
-      </w:r>
-      <w:proofErr w:type="spellStart"/>
-      <w:r>
-        <w:rPr>
-          <w:lang w:val="en-US"/>
-        </w:rPr>
-        <w:t>umelej</w:t>
-      </w:r>
-      <w:proofErr w:type="spellEnd"/>
-      <w:r>
-        <w:rPr>
-          <w:lang w:val="en-US"/>
-        </w:rPr>
-        <w:t xml:space="preserve"> </w:t>
-      </w:r>
-      <w:proofErr w:type="spellStart"/>
-      <w:r>
-        <w:rPr>
-          <w:lang w:val="en-US"/>
-        </w:rPr>
-        <w:t>inteligencie</w:t>
-      </w:r>
-      <w:proofErr w:type="spellEnd"/>
-    </w:p>
-    <w:p>
-      <w:pPr>
-        <w:rPr>
-          <w:lang w:val="en-US"/>
-        </w:rPr>
-      </w:pPr>
-    </w:p>
-    <w:p>
-      <w:pPr>
-        <w:rPr>
-          <w:lang w:val="en-US"/>
-        </w:rPr>
-      </w:pPr>
-    </w:p>
-    <w:p>
-      <w:pPr>
-        <w:rPr>
-          <w:lang w:val="en-US"/>
-        </w:rPr>
-      </w:pPr>
-    </w:p>
-    <w:p>
-      <w:pPr>
-        <w:rPr>
-          <w:lang w:val="en-US"/>
-        </w:rPr>
-      </w:pPr>
-    </w:p>
-    <w:p>
-      <w:pPr>
-        <w:rPr>
-          <w:lang w:val="en-US"/>
-        </w:rPr>
-      </w:pPr>
-    </w:p>
-    <w:p>
-      <w:pPr>
-        <w:rPr>
-          <w:lang w:val="en-US"/>
-        </w:rPr>
-      </w:pPr>
-    </w:p>
-    <w:p>
-      <w:pPr>
-        <w:rPr>
-          <w:lang w:val="en-US"/>
-        </w:rPr>
-      </w:pPr>
-    </w:p>
-    <w:p>
-      <w:pPr>
-        <w:rPr>
-          <w:lang w:val="en-US"/>
-        </w:rPr>
-      </w:pPr>
-    </w:p>
+      </w:pPr>
+      <w:r>
+        <w:t>Katedra kybernetiky a umelej inteligencie</w:t>
+      </w:r>
+    </w:p>
+    <w:p/>
+    <w:p/>
+    <w:p/>
+    <w:p/>
+    <w:p/>
+    <w:p/>
+    <w:p/>
+    <w:p/>
     <w:p>
       <w:pPr>
         <w:pStyle w:val="Heading1"/>
         <w:jc w:val="center"/>
-        <w:rPr>
-          <w:lang w:val="en-US"/>
-        </w:rPr>
-      </w:pPr>
+      </w:pPr>
+      <w:r>
+        <w:t>Zadanie z predmetu Objavovanie znalostí</w:t>
+      </w:r>
+    </w:p>
+    <w:p/>
+    <w:p/>
+    <w:p/>
+    <w:p/>
+    <w:p/>
+    <w:p/>
+    <w:p/>
+    <w:p/>
+    <w:p/>
+    <w:p>
+      <w:pPr>
+        <w:jc w:val="right"/>
+      </w:pPr>
+      <w:r>
+        <w:t>Jakub Geľo</w:t>
+      </w:r>
+    </w:p>
+    <w:p>
+      <w:pPr>
+        <w:jc w:val="right"/>
+      </w:pPr>
+      <w:r>
+        <w:t xml:space="preserve">Ľudovít </w:t>
+      </w:r>
       <w:proofErr w:type="spellStart"/>
       <w:r>
-        <w:rPr>
-          <w:lang w:val="en-US"/>
-        </w:rPr>
-        <w:t>Zadanie</w:t>
+        <w:t>Hiľovský</w:t>
       </w:r>
       <w:proofErr w:type="spellEnd"/>
-      <w:r>
-        <w:rPr>
-          <w:lang w:val="en-US"/>
-        </w:rPr>
-        <w:t xml:space="preserve"> </w:t>
-      </w:r>
-      <w:r>
-        <w:t>z predmetu Objavovanie znalostí</w:t>
-      </w:r>
-    </w:p>
-    <w:p>
-      <w:pPr>
-        <w:rPr>
-          <w:lang w:val="en-US"/>
-        </w:rPr>
-      </w:pPr>
-    </w:p>
-    <w:p>
-      <w:pPr>
-        <w:rPr>
-          <w:lang w:val="en-US"/>
-        </w:rPr>
-      </w:pPr>
-    </w:p>
-    <w:p>
-      <w:pPr>
-        <w:rPr>
-          <w:lang w:val="en-US"/>
-        </w:rPr>
-      </w:pPr>
-    </w:p>
-    <w:p>
-      <w:pPr>
-        <w:rPr>
-          <w:lang w:val="en-US"/>
-        </w:rPr>
-      </w:pPr>
-    </w:p>
-    <w:p>
-      <w:pPr>
-        <w:rPr>
-          <w:lang w:val="en-US"/>
-        </w:rPr>
-      </w:pPr>
-    </w:p>
-    <w:p>
-      <w:pPr>
-        <w:rPr>
-          <w:lang w:val="en-US"/>
-        </w:rPr>
-      </w:pPr>
-    </w:p>
-    <w:p>
-      <w:pPr>
-        <w:rPr>
-          <w:lang w:val="en-US"/>
-        </w:rPr>
-      </w:pPr>
-    </w:p>
-    <w:p>
-      <w:pPr>
-        <w:rPr>
-          <w:lang w:val="en-US"/>
-        </w:rPr>
-      </w:pPr>
-    </w:p>
-    <w:p>
-      <w:pPr>
-        <w:rPr>
-          <w:lang w:val="en-US"/>
-        </w:rPr>
-      </w:pPr>
     </w:p>
     <w:p>
       <w:pPr>
         <w:jc w:val="right"/>
-        <w:rPr>
-          <w:lang w:val="en-US"/>
-        </w:rPr>
-      </w:pPr>
-      <w:r>
-        <w:rPr>
-          <w:lang w:val="en-US"/>
-        </w:rPr>
-        <w:t>Jakub Geľo</w:t>
-      </w:r>
-    </w:p>
-    <w:p>
-      <w:pPr>
-        <w:jc w:val="right"/>
-        <w:rPr>
-          <w:lang w:val="en-US"/>
-        </w:rPr>
-      </w:pPr>
-      <w:proofErr w:type="spellStart"/>
-      <w:r>
-        <w:rPr>
-          <w:lang w:val="en-US"/>
-        </w:rPr>
-        <w:t>Ľudovít</w:t>
-      </w:r>
-      <w:proofErr w:type="spellEnd"/>
-      <w:r>
-        <w:rPr>
-          <w:lang w:val="en-US"/>
-        </w:rPr>
-        <w:t xml:space="preserve"> </w:t>
-      </w:r>
-      <w:proofErr w:type="spellStart"/>
-      <w:r>
-        <w:rPr>
-          <w:lang w:val="en-US"/>
-        </w:rPr>
-        <w:t>Hiľovský</w:t>
-      </w:r>
-      <w:proofErr w:type="spellEnd"/>
-    </w:p>
-    <w:p>
-      <w:pPr>
-        <w:jc w:val="right"/>
-      </w:pPr>
-      <w:r>
-        <w:rPr>
-          <w:lang w:val="en-US"/>
-        </w:rPr>
+      </w:pPr>
+      <w:r>
         <w:t>2019/2020</w:t>
       </w:r>
     </w:p>
@@ -328,25 +97,15 @@
         <w:jc w:val="both"/>
       </w:pPr>
       <w:r>
-        <w:t xml:space="preserve">Nasledujúce zadanie budeme vypracovávať podľa rozšírenej metodológie CRISP-DM. </w:t>
-      </w:r>
-      <w:r>
-        <w:t>CRISP-DM je skratka medzisektorového procesu získavania údajov.</w:t>
-      </w:r>
-      <w:r>
-        <w:t xml:space="preserve"> Táto</w:t>
-      </w:r>
-      <w:r>
-        <w:t xml:space="preserve"> Metodika poskytuje štruktúrovaný prístup k plánovaniu </w:t>
-      </w:r>
-      <w:r>
-        <w:t>objavovania znalostí v dátach</w:t>
-      </w:r>
-      <w:r>
-        <w:t xml:space="preserve">. Je to robustná a osvedčená metodika. Model CRISP-DM je </w:t>
-      </w:r>
-      <w:r>
-        <w:t xml:space="preserve">zobrazený na </w:t>
+        <w:t xml:space="preserve">Nasledujúce zadanie budeme vypracovávať podľa rozšírenej metodológie CRISP-DM. CRISP-DM je skratka </w:t>
+      </w:r>
+      <w:proofErr w:type="spellStart"/>
+      <w:r>
+        <w:t>medzisektorového</w:t>
+      </w:r>
+      <w:proofErr w:type="spellEnd"/>
+      <w:r>
+        <w:t xml:space="preserve"> procesu získavania údajov. Táto Metodika poskytuje štruktúrovaný prístup k plánovaniu objavovania znalostí v dátach. Je to robustná a osvedčená metodika. Model CRISP-DM je zobrazený na </w:t>
       </w:r>
       <w:r>
         <w:fldChar w:fldCharType="begin"/>
@@ -370,10 +129,7 @@
         <w:fldChar w:fldCharType="end"/>
       </w:r>
       <w:r>
-        <w:t xml:space="preserve"> </w:t>
-      </w:r>
-      <w:r>
-        <w:t>.</w:t>
+        <w:t xml:space="preserve"> .</w:t>
       </w:r>
     </w:p>
     <w:p>
@@ -444,14 +200,27 @@
       <w:r>
         <w:t xml:space="preserve">Obr. </w:t>
       </w:r>
-      <w:fldSimple w:instr=" SEQ Obr. \* ARABIC ">
-        <w:r>
-          <w:rPr>
-            <w:noProof/>
-          </w:rPr>
-          <w:t>1</w:t>
-        </w:r>
-      </w:fldSimple>
+      <w:r>
+        <w:fldChar w:fldCharType="begin"/>
+      </w:r>
+      <w:r>
+        <w:instrText xml:space="preserve"> SEQ Obr. \* ARABIC </w:instrText>
+      </w:r>
+      <w:r>
+        <w:fldChar w:fldCharType="separate"/>
+      </w:r>
+      <w:r>
+        <w:rPr>
+          <w:noProof/>
+        </w:rPr>
+        <w:t>1</w:t>
+      </w:r>
+      <w:r>
+        <w:rPr>
+          <w:noProof/>
+        </w:rPr>
+        <w:fldChar w:fldCharType="end"/>
+      </w:r>
       <w:bookmarkEnd w:id="0"/>
       <w:r>
         <w:t xml:space="preserve"> CRISP-DM model</w:t>
@@ -478,10 +247,7 @@
         <w:jc w:val="both"/>
       </w:pPr>
       <w:r>
-        <w:t xml:space="preserve">Táto časť CRISP-DM modelu </w:t>
-      </w:r>
-      <w:r>
-        <w:t>sa zameriava na pochopenie obchodných alebo iných cieľov a požiadaviek z manažérskeho hľadiska a následne ich pretransformovať na definíciu úlohy pre získavanie znalostí z databáz. V tejto fáze sa vykonáva aj inventúra zdrojov, hodnotia sa možné rizika, náklady a prínos použitia metód KDD</w:t>
+        <w:t>Táto časť CRISP-DM modelu sa zameriava na pochopenie obchodných alebo iných cieľov a požiadaviek z manažérskeho hľadiska a následne ich pretransformovať na definíciu úlohy pre získavanie znalostí z databáz. V tejto fáze sa vykonáva aj inventúra zdrojov, hodnotia sa možné rizika, náklady a prínos použitia metód KDD</w:t>
       </w:r>
       <w:r>
         <w:t>.</w:t>
@@ -534,197 +300,115 @@
         <w:jc w:val="both"/>
       </w:pPr>
       <w:r>
-        <w:t>Dáta, ktoré sme použili na získanie znalostí sú verejne dostupné a poskytli ich</w:t>
+        <w:t xml:space="preserve">Dáta, ktoré sme použili na získanie znalostí sú verejne dostupné a poskytli ich </w:t>
+      </w:r>
+      <w:r>
+        <w:t>p</w:t>
+      </w:r>
+      <w:r>
+        <w:t>olicajné sily Spojeného kráľovstva, ktoré zhromažďujú údaje o každej zrážke s vozidlom vo Veľkej Británii na formulári s názvom Stats19. Súbory na tomto formulár</w:t>
+      </w:r>
+      <w:r>
+        <w:t>i</w:t>
+      </w:r>
+      <w:r>
+        <w:t xml:space="preserve"> poskytuj</w:t>
+      </w:r>
+      <w:r>
+        <w:t>ú</w:t>
+      </w:r>
+      <w:r>
+        <w:t xml:space="preserve"> podrobné údaje o bezpečnosti cestnej premávky o okolnostiach nehôd na cestách v</w:t>
+      </w:r>
+      <w:r>
+        <w:t>o VB</w:t>
+      </w:r>
+      <w:r>
+        <w:t xml:space="preserve"> od roku 1979, o typoch zúčastnených vozidiel a</w:t>
       </w:r>
       <w:r>
         <w:t xml:space="preserve"> </w:t>
       </w:r>
       <w:r>
-        <w:t>p</w:t>
-      </w:r>
-      <w:r>
-        <w:t>olicajné sily Spojeného kráľovstva</w:t>
-      </w:r>
-      <w:r>
-        <w:t>, ktoré</w:t>
-      </w:r>
-      <w:r>
-        <w:t xml:space="preserve"> zhromažďujú údaje o každej zrážke s vozidlom vo Veľkej Británii na formulári s názvom Stats19</w:t>
-      </w:r>
-      <w:r>
-        <w:t>. S</w:t>
-      </w:r>
-      <w:r>
-        <w:t>úbory</w:t>
-      </w:r>
-      <w:r>
-        <w:t xml:space="preserve"> na tomto formulár</w:t>
-      </w:r>
-      <w:r>
-        <w:t>i</w:t>
-      </w:r>
-      <w:r>
-        <w:t xml:space="preserve"> poskytuj</w:t>
-      </w:r>
-      <w:r>
-        <w:t>ú</w:t>
-      </w:r>
-      <w:r>
-        <w:t xml:space="preserve"> podrobné údaje o bezpečnosti cestnej premávky o okolnostiach nehôd na cestách v</w:t>
-      </w:r>
-      <w:r>
-        <w:t>o VB</w:t>
-      </w:r>
-      <w:r>
-        <w:t xml:space="preserve"> od roku 1979, o typoch zúčastnených vozidiel a</w:t>
+        <w:t xml:space="preserve">o následných nehodách. Štatistika sa vzťahuje iba na </w:t>
+      </w:r>
+      <w:r>
+        <w:t xml:space="preserve">nehody vzniknuté </w:t>
+      </w:r>
+      <w:r>
+        <w:t>na verejných cestách.</w:t>
       </w:r>
       <w:r>
         <w:t xml:space="preserve"> </w:t>
       </w:r>
-      <w:r>
-        <w:t xml:space="preserve">o následných nehodách. Štatistika sa vzťahuje iba na </w:t>
-      </w:r>
-      <w:r>
-        <w:t xml:space="preserve">nehody vzniknuté </w:t>
-      </w:r>
-      <w:r>
-        <w:t>na verejných cestách.</w:t>
-      </w:r>
-      <w:r>
-        <w:t xml:space="preserve"> </w:t>
-      </w:r>
-      <w:r>
-        <w:t xml:space="preserve">Dataset využitý v tejto práci </w:t>
+      <w:proofErr w:type="spellStart"/>
+      <w:r>
+        <w:t>Dataset</w:t>
+      </w:r>
+      <w:proofErr w:type="spellEnd"/>
+      <w:r>
+        <w:t xml:space="preserve"> využitý v tejto práci </w:t>
       </w:r>
       <w:sdt>
         <w:sdtPr>
-          <w:rPr>
-            <w:lang w:val="en-US"/>
-          </w:rPr>
           <w:id w:val="1911877227"/>
           <w:citation/>
         </w:sdtPr>
+        <w:sdtEndPr/>
         <w:sdtContent>
           <w:r>
-            <w:rPr>
-              <w:lang w:val="en-US"/>
-            </w:rPr>
             <w:fldChar w:fldCharType="begin"/>
           </w:r>
           <w:r>
-            <w:rPr>
-              <w:lang w:val="en-US"/>
-            </w:rPr>
             <w:instrText xml:space="preserve">CITATION sil \l 1033 </w:instrText>
           </w:r>
           <w:r>
-            <w:rPr>
-              <w:lang w:val="en-US"/>
-            </w:rPr>
             <w:fldChar w:fldCharType="separate"/>
           </w:r>
           <w:r>
             <w:rPr>
               <w:noProof/>
-              <w:lang w:val="en-US"/>
             </w:rPr>
             <w:t>[1]</w:t>
           </w:r>
           <w:r>
-            <w:rPr>
-              <w:lang w:val="en-US"/>
-            </w:rPr>
             <w:fldChar w:fldCharType="end"/>
           </w:r>
         </w:sdtContent>
       </w:sdt>
       <w:r>
-        <w:rPr>
-          <w:lang w:val="en-US"/>
-        </w:rPr>
+        <w:t xml:space="preserve"> bol </w:t>
+      </w:r>
+      <w:r>
+        <w:t>vytvorený</w:t>
+      </w:r>
+      <w:r>
+        <w:t xml:space="preserve"> z dát od roku 2005 do roku 2015. </w:t>
+      </w:r>
+      <w:r>
+        <w:t xml:space="preserve">V tomto </w:t>
+      </w:r>
+      <w:proofErr w:type="spellStart"/>
+      <w:r>
+        <w:t>datasete</w:t>
+      </w:r>
+      <w:proofErr w:type="spellEnd"/>
+      <w:r>
+        <w:t xml:space="preserve"> sú </w:t>
+      </w:r>
+      <w:r>
+        <w:t xml:space="preserve">3 </w:t>
+      </w:r>
+      <w:r>
+        <w:t>.</w:t>
+      </w:r>
+      <w:proofErr w:type="spellStart"/>
+      <w:r>
+        <w:t>csv</w:t>
+      </w:r>
+      <w:proofErr w:type="spellEnd"/>
+      <w:r>
         <w:t xml:space="preserve"> </w:t>
-      </w:r>
-      <w:proofErr w:type="spellStart"/>
-      <w:r>
-        <w:rPr>
-          <w:lang w:val="en-US"/>
-        </w:rPr>
-        <w:t>bol</w:t>
-      </w:r>
-      <w:proofErr w:type="spellEnd"/>
-      <w:r>
-        <w:rPr>
-          <w:lang w:val="en-US"/>
-        </w:rPr>
-        <w:t xml:space="preserve"> </w:t>
-      </w:r>
-      <w:proofErr w:type="spellStart"/>
-      <w:r>
-        <w:rPr>
-          <w:lang w:val="en-US"/>
-        </w:rPr>
-        <w:t>vytvoren</w:t>
-      </w:r>
-      <w:proofErr w:type="spellEnd"/>
-      <w:r>
-        <w:t>ý</w:t>
-      </w:r>
-      <w:r>
-        <w:rPr>
-          <w:lang w:val="en-US"/>
-        </w:rPr>
-        <w:t xml:space="preserve"> z </w:t>
-      </w:r>
-      <w:proofErr w:type="spellStart"/>
-      <w:r>
-        <w:rPr>
-          <w:lang w:val="en-US"/>
-        </w:rPr>
-        <w:t>dát</w:t>
-      </w:r>
-      <w:proofErr w:type="spellEnd"/>
-      <w:r>
-        <w:rPr>
-          <w:lang w:val="en-US"/>
-        </w:rPr>
-        <w:t xml:space="preserve"> od </w:t>
-      </w:r>
-      <w:proofErr w:type="spellStart"/>
-      <w:r>
-        <w:rPr>
-          <w:lang w:val="en-US"/>
-        </w:rPr>
-        <w:t>roku</w:t>
-      </w:r>
-      <w:proofErr w:type="spellEnd"/>
-      <w:r>
-        <w:rPr>
-          <w:lang w:val="en-US"/>
-        </w:rPr>
-        <w:t xml:space="preserve"> 2005 do </w:t>
-      </w:r>
-      <w:proofErr w:type="spellStart"/>
-      <w:r>
-        <w:rPr>
-          <w:lang w:val="en-US"/>
-        </w:rPr>
-        <w:t>roku</w:t>
-      </w:r>
-      <w:proofErr w:type="spellEnd"/>
-      <w:r>
-        <w:rPr>
-          <w:lang w:val="en-US"/>
-        </w:rPr>
-        <w:t xml:space="preserve"> 2015. </w:t>
-      </w:r>
-      <w:r>
-        <w:t xml:space="preserve">V tomto datasete sú </w:t>
-      </w:r>
-      <w:r>
-        <w:t xml:space="preserve">3 </w:t>
-      </w:r>
-      <w:r>
-        <w:t xml:space="preserve">.csv </w:t>
       </w:r>
       <w:r>
         <w:t>súbory</w:t>
@@ -785,7 +469,15 @@
         <w:jc w:val="both"/>
       </w:pPr>
       <w:r>
-        <w:t xml:space="preserve">Dáta sme načítavali z troch súborov .csv. Samotný proces načítavania dát je znázornený na </w:t>
+        <w:t>Dáta sme načítavali z troch súborov .</w:t>
+      </w:r>
+      <w:proofErr w:type="spellStart"/>
+      <w:r>
+        <w:t>csv</w:t>
+      </w:r>
+      <w:proofErr w:type="spellEnd"/>
+      <w:r>
+        <w:t xml:space="preserve">. Samotný proces načítavania dát je znázornený na </w:t>
       </w:r>
       <w:r>
         <w:fldChar w:fldCharType="begin"/>
@@ -867,14 +559,27 @@
       <w:r>
         <w:t xml:space="preserve">Obr. </w:t>
       </w:r>
-      <w:fldSimple w:instr=" SEQ Obr. \* ARABIC ">
-        <w:r>
-          <w:rPr>
-            <w:noProof/>
-          </w:rPr>
-          <w:t>2</w:t>
-        </w:r>
-      </w:fldSimple>
+      <w:r>
+        <w:fldChar w:fldCharType="begin"/>
+      </w:r>
+      <w:r>
+        <w:instrText xml:space="preserve"> SEQ Obr. \* ARABIC </w:instrText>
+      </w:r>
+      <w:r>
+        <w:fldChar w:fldCharType="separate"/>
+      </w:r>
+      <w:r>
+        <w:rPr>
+          <w:noProof/>
+        </w:rPr>
+        <w:t>2</w:t>
+      </w:r>
+      <w:r>
+        <w:rPr>
+          <w:noProof/>
+        </w:rPr>
+        <w:fldChar w:fldCharType="end"/>
+      </w:r>
       <w:bookmarkEnd w:id="1"/>
       <w:r>
         <w:t xml:space="preserve"> Načítanie </w:t>
@@ -903,17 +608,12 @@
         <w:t xml:space="preserve">Pri procese načítavania dát z týchto súborov sme </w:t>
       </w:r>
       <w:r>
-        <w:t xml:space="preserve">z dát vybrali vzorku o veľkosti </w:t>
-      </w:r>
-      <w:r>
-        <w:rPr>
-          <w:lang w:val="en-US"/>
-        </w:rPr>
-        <w:t>100 000</w:t>
+        <w:t>z dát vybrali vzorku o veľkosti 100 000</w:t>
       </w:r>
       <w:r>
         <w:t xml:space="preserve">. Vstup dát sme realizovali pomocou funkčného bloku </w:t>
       </w:r>
+      <w:proofErr w:type="spellStart"/>
       <w:r>
         <w:rPr>
           <w:i/>
@@ -921,6 +621,7 @@
         </w:rPr>
         <w:t>Retrieve</w:t>
       </w:r>
+      <w:proofErr w:type="spellEnd"/>
       <w:r>
         <w:rPr>
           <w:i/>
@@ -939,87 +640,81 @@
         <w:t>N</w:t>
       </w:r>
       <w:r>
-        <w:t>ásledne sme tieto</w:t>
-      </w:r>
-      <w:r>
-        <w:t xml:space="preserve"> súbory spojili na základe jedinečného </w:t>
+        <w:t xml:space="preserve">ásledne sme tieto súbory spojili na základe jedinečného </w:t>
       </w:r>
       <w:r>
         <w:rPr>
           <w:i/>
           <w:iCs/>
         </w:rPr>
-        <w:t>id</w:t>
+        <w:t xml:space="preserve">id, </w:t>
+      </w:r>
+      <w:r>
+        <w:t xml:space="preserve">ktoré sme nastavili v bloku </w:t>
       </w:r>
       <w:r>
         <w:rPr>
           <w:i/>
           <w:iCs/>
         </w:rPr>
-        <w:t xml:space="preserve">, </w:t>
-      </w:r>
-      <w:r>
-        <w:t xml:space="preserve">ktoré sme nastavili v bloku </w:t>
-      </w:r>
+        <w:t>Set Role</w:t>
+      </w:r>
+      <w:r>
+        <w:t xml:space="preserve">. Dáta sme spojili pomocou funkcie </w:t>
+      </w:r>
+      <w:proofErr w:type="spellStart"/>
       <w:r>
         <w:rPr>
           <w:i/>
           <w:iCs/>
         </w:rPr>
-        <w:t>Set Role</w:t>
-      </w:r>
-      <w:r>
-        <w:t xml:space="preserve">. Dáta sme spojili pomocou funkcie </w:t>
-      </w:r>
+        <w:t>Join</w:t>
+      </w:r>
+      <w:proofErr w:type="spellEnd"/>
       <w:r>
         <w:rPr>
           <w:i/>
           <w:iCs/>
         </w:rPr>
-        <w:t>Join</w:t>
+        <w:t xml:space="preserve"> </w:t>
+      </w:r>
+      <w:r>
+        <w:t xml:space="preserve">a vymenili hodnoty pri chýbajúcich atribútoch z </w:t>
       </w:r>
       <w:r>
         <w:rPr>
           <w:i/>
           <w:iCs/>
         </w:rPr>
-        <w:t xml:space="preserve"> </w:t>
-      </w:r>
-      <w:r>
-        <w:t xml:space="preserve">a vymenili hodnoty pri chýbajúcich atribútoch z </w:t>
+        <w:t>-1</w:t>
+      </w:r>
+      <w:r>
+        <w:t xml:space="preserve"> na </w:t>
       </w:r>
       <w:r>
         <w:rPr>
           <w:i/>
           <w:iCs/>
         </w:rPr>
-        <w:t>-1</w:t>
-      </w:r>
-      <w:r>
-        <w:t xml:space="preserve"> na </w:t>
-      </w:r>
+        <w:t>?</w:t>
+      </w:r>
+      <w:r>
+        <w:t xml:space="preserve"> pomocou funkčného bloku </w:t>
+      </w:r>
+      <w:proofErr w:type="spellStart"/>
       <w:r>
         <w:rPr>
           <w:i/>
           <w:iCs/>
         </w:rPr>
-        <w:t>?</w:t>
-      </w:r>
-      <w:r>
-        <w:t xml:space="preserve"> pomocou funkčného bloku </w:t>
-      </w:r>
+        <w:t>Map</w:t>
+      </w:r>
+      <w:proofErr w:type="spellEnd"/>
       <w:r>
         <w:rPr>
           <w:i/>
           <w:iCs/>
         </w:rPr>
-        <w:t>Map</w:t>
-      </w:r>
-      <w:r>
-        <w:rPr>
-          <w:i/>
-          <w:iCs/>
-        </w:rPr>
         <w:t xml:space="preserve">. </w:t>
       </w:r>
     </w:p>
@@ -1030,11 +725,19 @@
           <w:shd w:val="clear" w:color="auto" w:fill="FFFFFF"/>
         </w:rPr>
       </w:pPr>
+      <w:proofErr w:type="spellStart"/>
       <w:r>
         <w:rPr>
           <w:shd w:val="clear" w:color="auto" w:fill="FFFFFF"/>
         </w:rPr>
-        <w:t>Exploračná analýza a štatistické charakteristiky</w:t>
+        <w:t>Exploračná</w:t>
+      </w:r>
+      <w:proofErr w:type="spellEnd"/>
+      <w:r>
+        <w:rPr>
+          <w:shd w:val="clear" w:color="auto" w:fill="FFFFFF"/>
+        </w:rPr>
+        <w:t xml:space="preserve"> analýza a štatistické charakteristiky</w:t>
       </w:r>
     </w:p>
     <w:p>
@@ -1042,13 +745,37 @@
         <w:jc w:val="both"/>
       </w:pPr>
       <w:r>
-        <w:t>Metódy exploračnej analýzy slúžia na objavenie štruktúr, vytvorenie hypotéz, rozoznanie osobitostí a znázornenie fenoménov. Východiskovým bodom každej analýzy dát sú samotné dáta. Dáta nemusia spĺňať určité podmienky, ako sa žiada v inferenčnej analýze (napr.</w:t>
+        <w:t xml:space="preserve">Metódy </w:t>
+      </w:r>
+      <w:proofErr w:type="spellStart"/>
+      <w:r>
+        <w:t>exploračnej</w:t>
+      </w:r>
+      <w:proofErr w:type="spellEnd"/>
+      <w:r>
+        <w:t xml:space="preserve"> analýzy slúžia na objavenie štruktúr, vytvorenie hypotéz, rozoznanie osobitostí a znázornenie fenoménov. Východiskovým bodom každej analýzy dát sú samotné dáta. Dáta nemusia spĺňať určité podmienky, ako sa žiada v </w:t>
+      </w:r>
+      <w:proofErr w:type="spellStart"/>
+      <w:r>
+        <w:t>inferenčnej</w:t>
+      </w:r>
+      <w:proofErr w:type="spellEnd"/>
+      <w:r>
+        <w:t xml:space="preserve"> analýze (napr.</w:t>
       </w:r>
       <w:r>
         <w:t xml:space="preserve"> </w:t>
       </w:r>
       <w:r>
-        <w:t>že dáta museli byť získané náhodným výberom). Ide hlavne o to, rozličnými spôsobmi znázorniť tieto dáta, rozoznať pravidelnosti a nepravidelnosti, štruktúry, vzory a osobitosti. V exploračnom procese hľadáme v dátach zaujímavé konfigurácie a vzťahy.</w:t>
+        <w:t>že dáta museli byť získané náhodným výberom). Ide hlavne o to, rozličnými spôsobmi znázorniť tieto dáta, rozoznať pravidelnosti a nepravidelnosti, štruktúry, vzory a osobitosti. V </w:t>
+      </w:r>
+      <w:proofErr w:type="spellStart"/>
+      <w:r>
+        <w:t>exploračnom</w:t>
+      </w:r>
+      <w:proofErr w:type="spellEnd"/>
+      <w:r>
+        <w:t xml:space="preserve"> procese hľadáme v dátach zaujímavé konfigurácie a vzťahy.</w:t>
       </w:r>
     </w:p>
     <w:p>
@@ -1060,7 +787,15 @@
         <w:t>V tejto časti si načítané dáta vizualizujeme pomocou grafov, kde sa budeme snažiť pochopiť dané údaje. Keďže je našim cieľom</w:t>
       </w:r>
       <w:r>
-        <w:t xml:space="preserve"> klasifikovať vek vodiča, bolo by dobré zistiť pomocou grafickej analýzy extrémne hodnoty tohto údaju. Zisťovali sme to pomocou boxplotu, ktorý je znázornený na</w:t>
+        <w:t xml:space="preserve"> klasifikovať vek vodiča, bolo by dobré zistiť pomocou grafickej analýzy extrémne hodnoty tohto údaju. Zisťovali sme to pomocou </w:t>
+      </w:r>
+      <w:proofErr w:type="spellStart"/>
+      <w:r>
+        <w:t>boxplotu</w:t>
+      </w:r>
+      <w:proofErr w:type="spellEnd"/>
+      <w:r>
+        <w:t>, ktorý je znázornený na</w:t>
       </w:r>
       <w:r>
         <w:t xml:space="preserve"> </w:t>
@@ -1162,18 +897,44 @@
       <w:r>
         <w:t xml:space="preserve">Obr. </w:t>
       </w:r>
-      <w:fldSimple w:instr=" SEQ Obr. \* ARABIC ">
-        <w:r>
-          <w:rPr>
-            <w:noProof/>
-          </w:rPr>
-          <w:t>3</w:t>
-        </w:r>
-      </w:fldSimple>
+      <w:r>
+        <w:fldChar w:fldCharType="begin"/>
+      </w:r>
+      <w:r>
+        <w:instrText xml:space="preserve"> SEQ Obr. \* ARABIC </w:instrText>
+      </w:r>
+      <w:r>
+        <w:fldChar w:fldCharType="separate"/>
+      </w:r>
+      <w:r>
+        <w:rPr>
+          <w:noProof/>
+        </w:rPr>
+        <w:t>3</w:t>
+      </w:r>
+      <w:r>
+        <w:rPr>
+          <w:noProof/>
+        </w:rPr>
+        <w:fldChar w:fldCharType="end"/>
+      </w:r>
       <w:bookmarkEnd w:id="2"/>
       <w:r>
-        <w:t xml:space="preserve"> Boxplot atribútu Age_of_Driver</w:t>
-      </w:r>
+        <w:t xml:space="preserve"> </w:t>
+      </w:r>
+      <w:proofErr w:type="spellStart"/>
+      <w:r>
+        <w:t>Boxplot</w:t>
+      </w:r>
+      <w:proofErr w:type="spellEnd"/>
+      <w:r>
+        <w:t xml:space="preserve"> atribútu </w:t>
+      </w:r>
+      <w:proofErr w:type="spellStart"/>
+      <w:r>
+        <w:t>Age_of_Driver</w:t>
+      </w:r>
+      <w:proofErr w:type="spellEnd"/>
     </w:p>
     <w:p>
       <w:pPr>
@@ -1215,18 +976,15 @@
         <w:jc w:val="both"/>
       </w:pPr>
       <w:r>
-        <w:t>Nasle</w:t>
+        <w:t xml:space="preserve">Nasledujúci </w:t>
       </w:r>
       <w:proofErr w:type="spellStart"/>
       <w:r>
-        <w:rPr>
-          <w:lang w:val="en-US"/>
-        </w:rPr>
-        <w:t>duj</w:t>
+        <w:t>histogram</w:t>
       </w:r>
       <w:proofErr w:type="spellEnd"/>
       <w:r>
-        <w:t xml:space="preserve">úci histogram, ktorý je znázornený na </w:t>
+        <w:t xml:space="preserve">, ktorý je znázornený na </w:t>
       </w:r>
       <w:r>
         <w:fldChar w:fldCharType="begin"/>
@@ -1322,17 +1080,46 @@
       <w:r>
         <w:t xml:space="preserve">Obr. </w:t>
       </w:r>
-      <w:fldSimple w:instr=" SEQ Obr. \* ARABIC ">
-        <w:r>
-          <w:rPr>
-            <w:noProof/>
-          </w:rPr>
-          <w:t>4</w:t>
-        </w:r>
-      </w:fldSimple>
+      <w:r>
+        <w:fldChar w:fldCharType="begin"/>
+      </w:r>
+      <w:r>
+        <w:instrText xml:space="preserve"> SEQ Obr. \* ARABIC </w:instrText>
+      </w:r>
+      <w:r>
+        <w:fldChar w:fldCharType="separate"/>
+      </w:r>
+      <w:r>
+        <w:rPr>
+          <w:noProof/>
+        </w:rPr>
+        <w:t>4</w:t>
+      </w:r>
+      <w:r>
+        <w:rPr>
+          <w:noProof/>
+        </w:rPr>
+        <w:fldChar w:fldCharType="end"/>
+      </w:r>
       <w:bookmarkEnd w:id="3"/>
       <w:r>
-        <w:t xml:space="preserve"> Histogram atribútu Engine_Capacity_(CC)</w:t>
+        <w:t xml:space="preserve"> </w:t>
+      </w:r>
+      <w:proofErr w:type="spellStart"/>
+      <w:r>
+        <w:t>Histogram</w:t>
+      </w:r>
+      <w:proofErr w:type="spellEnd"/>
+      <w:r>
+        <w:t xml:space="preserve"> atribútu </w:t>
+      </w:r>
+      <w:proofErr w:type="spellStart"/>
+      <w:r>
+        <w:t>Engine_Capacity</w:t>
+      </w:r>
+      <w:proofErr w:type="spellEnd"/>
+      <w:r>
+        <w:t>_(CC)</w:t>
       </w:r>
     </w:p>
     <w:p>
@@ -1348,21 +1135,22 @@
         <w:jc w:val="both"/>
       </w:pPr>
       <w:r>
-        <w:t xml:space="preserve">Ďalší graf bude taktiež histogram a bude nám znázorňovať grafickú analýzu atribútu </w:t>
+        <w:t xml:space="preserve">Ďalší graf bude taktiež </w:t>
+      </w:r>
+      <w:proofErr w:type="spellStart"/>
+      <w:r>
+        <w:t>histogram</w:t>
+      </w:r>
+      <w:proofErr w:type="spellEnd"/>
+      <w:r>
+        <w:t xml:space="preserve"> a bude nám znázorňovať grafickú analýzu atribútu </w:t>
       </w:r>
       <w:r>
         <w:rPr>
           <w:i/>
           <w:iCs/>
         </w:rPr>
-        <w:t>rýchlostné obmedzenie</w:t>
-      </w:r>
-      <w:r>
-        <w:rPr>
-          <w:i/>
-          <w:iCs/>
-        </w:rPr>
-        <w:t xml:space="preserve">. </w:t>
+        <w:t xml:space="preserve">rýchlostné obmedzenie. </w:t>
       </w:r>
       <w:r>
         <w:t xml:space="preserve">Graf bude znázornený na </w:t>
@@ -1460,24 +1248,50 @@
       <w:r>
         <w:t xml:space="preserve">Obr. </w:t>
       </w:r>
-      <w:fldSimple w:instr=" SEQ Obr. \* ARABIC ">
-        <w:r>
-          <w:rPr>
-            <w:noProof/>
-          </w:rPr>
-          <w:t>5</w:t>
-        </w:r>
-      </w:fldSimple>
+      <w:r>
+        <w:fldChar w:fldCharType="begin"/>
+      </w:r>
+      <w:r>
+        <w:instrText xml:space="preserve"> SEQ Obr. \* ARABIC </w:instrText>
+      </w:r>
+      <w:r>
+        <w:fldChar w:fldCharType="separate"/>
+      </w:r>
+      <w:r>
+        <w:rPr>
+          <w:noProof/>
+        </w:rPr>
+        <w:t>5</w:t>
+      </w:r>
+      <w:r>
+        <w:rPr>
+          <w:noProof/>
+        </w:rPr>
+        <w:fldChar w:fldCharType="end"/>
+      </w:r>
       <w:bookmarkEnd w:id="4"/>
       <w:r>
-        <w:t xml:space="preserve"> Hist</w:t>
+        <w:t xml:space="preserve"> </w:t>
+      </w:r>
+      <w:proofErr w:type="spellStart"/>
+      <w:r>
+        <w:t>Hist</w:t>
       </w:r>
       <w:r>
         <w:t>og</w:t>
       </w:r>
       <w:r>
-        <w:t>ram atribútu Speed_limit</w:t>
-      </w:r>
+        <w:t>ram</w:t>
+      </w:r>
+      <w:proofErr w:type="spellEnd"/>
+      <w:r>
+        <w:t xml:space="preserve"> atribútu </w:t>
+      </w:r>
+      <w:proofErr w:type="spellStart"/>
+      <w:r>
+        <w:t>Speed_limit</w:t>
+      </w:r>
+      <w:proofErr w:type="spellEnd"/>
     </w:p>
     <w:p>
       <w:pPr>
@@ -1585,14 +1399,27 @@
       <w:r>
         <w:t xml:space="preserve">Obr. </w:t>
       </w:r>
-      <w:fldSimple w:instr=" SEQ Obr. \* ARABIC ">
-        <w:r>
-          <w:rPr>
-            <w:noProof/>
-          </w:rPr>
-          <w:t>6</w:t>
-        </w:r>
-      </w:fldSimple>
+      <w:r>
+        <w:fldChar w:fldCharType="begin"/>
+      </w:r>
+      <w:r>
+        <w:instrText xml:space="preserve"> SEQ Obr. \* ARABIC </w:instrText>
+      </w:r>
+      <w:r>
+        <w:fldChar w:fldCharType="separate"/>
+      </w:r>
+      <w:r>
+        <w:rPr>
+          <w:noProof/>
+        </w:rPr>
+        <w:t>6</w:t>
+      </w:r>
+      <w:r>
+        <w:rPr>
+          <w:noProof/>
+        </w:rPr>
+        <w:fldChar w:fldCharType="end"/>
+      </w:r>
       <w:bookmarkEnd w:id="5"/>
       <w:r>
         <w:t xml:space="preserve"> Korelačná matica</w:t>
@@ -1634,16 +1461,19 @@
         <w:t>Súčasťou prípravy dát bol</w:t>
       </w:r>
       <w:r>
-        <w:t>o dstránenie údajov</w:t>
-      </w:r>
-      <w:r>
-        <w:t xml:space="preserve">, ktoré medzi sebou korelovali na úrovni od </w:t>
-      </w:r>
-      <w:r>
-        <w:t>0.9</w:t>
-      </w:r>
-      <w:r>
-        <w:t xml:space="preserve">. Proces je znázornený na </w:t>
+        <w:t xml:space="preserve">o </w:t>
+      </w:r>
+      <w:r>
+        <w:t>odstránenie</w:t>
+      </w:r>
+      <w:r>
+        <w:t xml:space="preserve"> </w:t>
+      </w:r>
+      <w:r>
+        <w:t>atribútov</w:t>
+      </w:r>
+      <w:r>
+        <w:t xml:space="preserve">, ktoré medzi sebou korelovali na úrovni od 0.9. Proces je znázornený na </w:t>
       </w:r>
       <w:r>
         <w:fldChar w:fldCharType="begin"/>
@@ -1725,14 +1555,27 @@
       <w:r>
         <w:t xml:space="preserve">Obr. </w:t>
       </w:r>
-      <w:fldSimple w:instr=" SEQ Obr. \* ARABIC ">
-        <w:r>
-          <w:rPr>
-            <w:noProof/>
-          </w:rPr>
-          <w:t>7</w:t>
-        </w:r>
-      </w:fldSimple>
+      <w:r>
+        <w:fldChar w:fldCharType="begin"/>
+      </w:r>
+      <w:r>
+        <w:instrText xml:space="preserve"> SEQ Obr. \* ARABIC </w:instrText>
+      </w:r>
+      <w:r>
+        <w:fldChar w:fldCharType="separate"/>
+      </w:r>
+      <w:r>
+        <w:rPr>
+          <w:noProof/>
+        </w:rPr>
+        <w:t>7</w:t>
+      </w:r>
+      <w:r>
+        <w:rPr>
+          <w:noProof/>
+        </w:rPr>
+        <w:fldChar w:fldCharType="end"/>
+      </w:r>
       <w:bookmarkEnd w:id="6"/>
       <w:r>
         <w:t xml:space="preserve"> Odstránenie dát s</w:t>
@@ -1752,111 +1595,139 @@
         <w:lastRenderedPageBreak/>
         <w:t xml:space="preserve">Pri procese prípravy dát sme využili aj funkčný blok </w:t>
       </w:r>
+      <w:proofErr w:type="spellStart"/>
       <w:r>
         <w:rPr>
           <w:i/>
           <w:iCs/>
         </w:rPr>
-        <w:t>Remove Duplicates</w:t>
-      </w:r>
+        <w:t>Remove</w:t>
+      </w:r>
+      <w:proofErr w:type="spellEnd"/>
       <w:r>
         <w:rPr>
           <w:i/>
           <w:iCs/>
         </w:rPr>
-        <w:t xml:space="preserve">, </w:t>
-      </w:r>
-      <w:r>
-        <w:t>ktorý však neovplyvnil výslednú kvalitu dát ani v malej miere. Pre menšiu časovú náročnosť spracovania projektu sme sa rozhodli funkčný blok nezakomponovať</w:t>
-      </w:r>
-      <w:r>
-        <w:t xml:space="preserve"> do konečného procesu</w:t>
-      </w:r>
-      <w:r>
-        <w:t>.</w:t>
-      </w:r>
-    </w:p>
-    <w:p>
-      <w:pPr>
-        <w:jc w:val="both"/>
-      </w:pPr>
-      <w:r>
-        <w:t>Takto pripravené dáta sme používali na nasledujúce úlohy</w:t>
-      </w:r>
-      <w:r>
-        <w:t>.</w:t>
-      </w:r>
-    </w:p>
-    <w:p>
-      <w:pPr>
-        <w:pStyle w:val="Heading1"/>
-      </w:pPr>
+        <w:t xml:space="preserve"> </w:t>
+      </w:r>
       <w:proofErr w:type="spellStart"/>
-      <w:r>
-        <w:rPr>
-          <w:lang w:val="en-US"/>
-        </w:rPr>
-        <w:t>Klasifika</w:t>
-      </w:r>
-      <w:proofErr w:type="spellEnd"/>
-      <w:r>
-        <w:t>čné úlohy</w:t>
-      </w:r>
-    </w:p>
-    <w:p>
-      <w:r>
-        <w:t>Cieľom klasifikačnej úlohy je predikovať kategorické označenia tried (predikovaný atribút je nominálny).</w:t>
-      </w:r>
-    </w:p>
-    <w:p>
-      <w:pPr>
-        <w:pStyle w:val="Heading2"/>
-      </w:pPr>
-      <w:bookmarkStart w:id="7" w:name="_Ref27030001"/>
-      <w:r>
-        <w:t>Rozhodovací strom</w:t>
-      </w:r>
-      <w:bookmarkEnd w:id="7"/>
-    </w:p>
-    <w:p>
-      <w:pPr>
-        <w:jc w:val="both"/>
-      </w:pPr>
-      <w:r>
-        <w:t>Pre úlohu klasifikácie sme použili rozhodovací strom, kde sme klasifikovali vek vodiča podľa nami vybran</w:t>
-      </w:r>
-      <w:r>
-        <w:t>ej podmienky</w:t>
-      </w:r>
-      <w:r>
-        <w:t>.</w:t>
-      </w:r>
-      <w:r>
-        <w:t xml:space="preserve"> Vo funkčnom bloku </w:t>
-      </w:r>
       <w:r>
         <w:rPr>
           <w:i/>
           <w:iCs/>
         </w:rPr>
-        <w:t>Discreti</w:t>
-      </w:r>
+        <w:t>Duplicates</w:t>
+      </w:r>
+      <w:proofErr w:type="spellEnd"/>
       <w:r>
         <w:rPr>
           <w:i/>
           <w:iCs/>
         </w:rPr>
-        <w:t>z</w:t>
-      </w:r>
+        <w:t xml:space="preserve">, </w:t>
+      </w:r>
+      <w:r>
+        <w:t>ktorý však neovplyvnil výslednú kvalitu dát ani v malej miere. Pre menšiu časovú náročnosť spracovania projektu sme sa rozhodli funkčný blok nezakomponovať</w:t>
+      </w:r>
+      <w:r>
+        <w:t xml:space="preserve"> do konečného procesu</w:t>
+      </w:r>
+      <w:r>
+        <w:t>.</w:t>
+      </w:r>
+    </w:p>
+    <w:p>
+      <w:pPr>
+        <w:jc w:val="both"/>
+      </w:pPr>
+      <w:r>
+        <w:t>Takto pripravené dáta sme používali na nasledujúce úlohy</w:t>
+      </w:r>
+      <w:r>
+        <w:t>.</w:t>
+      </w:r>
+    </w:p>
+    <w:p>
+      <w:pPr>
+        <w:pStyle w:val="Heading1"/>
+      </w:pPr>
+      <w:r>
+        <w:t>Klasifikačné úlohy</w:t>
+      </w:r>
+    </w:p>
+    <w:p>
+      <w:r>
+        <w:t>Cieľom klasifikačnej úlohy je predikovať kategorické označenia tried (predikovaný atribút je nominálny).</w:t>
+      </w:r>
+    </w:p>
+    <w:p>
+      <w:pPr>
+        <w:pStyle w:val="Heading2"/>
+      </w:pPr>
+      <w:bookmarkStart w:id="7" w:name="_Ref27030001"/>
+      <w:r>
+        <w:t>Rozhodovací strom</w:t>
+      </w:r>
+      <w:bookmarkEnd w:id="7"/>
+    </w:p>
+    <w:p>
+      <w:pPr>
+        <w:jc w:val="both"/>
+      </w:pPr>
+      <w:r>
+        <w:t>Pre úlohu klasifikácie sme použili rozhodovací strom, kde sme klasifikovali vek vodiča podľa nami vybran</w:t>
+      </w:r>
+      <w:r>
+        <w:t>ej podmienky</w:t>
+      </w:r>
+      <w:r>
+        <w:t>.</w:t>
+      </w:r>
+      <w:r>
+        <w:t xml:space="preserve"> Vo funkčnom bloku </w:t>
+      </w:r>
+      <w:proofErr w:type="spellStart"/>
       <w:r>
         <w:rPr>
           <w:i/>
           <w:iCs/>
         </w:rPr>
+        <w:t>Discreti</w:t>
+      </w:r>
+      <w:r>
+        <w:rPr>
+          <w:i/>
+          <w:iCs/>
+        </w:rPr>
+        <w:t>z</w:t>
+      </w:r>
+      <w:r>
+        <w:rPr>
+          <w:i/>
+          <w:iCs/>
+        </w:rPr>
         <w:t>e</w:t>
       </w:r>
-      <w:r>
-        <w:t xml:space="preserve"> sme diskretizovali numerický atribút na binominálny – starý a mladý vodič. Hranica medzi týmito dvoma skupinami je 45 rokov. </w:t>
+      <w:proofErr w:type="spellEnd"/>
+      <w:r>
+        <w:t xml:space="preserve"> sme </w:t>
+      </w:r>
+      <w:proofErr w:type="spellStart"/>
+      <w:r>
+        <w:t>diskretizovali</w:t>
+      </w:r>
+      <w:proofErr w:type="spellEnd"/>
+      <w:r>
+        <w:t xml:space="preserve"> numerický atribút na </w:t>
+      </w:r>
+      <w:proofErr w:type="spellStart"/>
+      <w:r>
+        <w:t>binominálny</w:t>
+      </w:r>
+      <w:proofErr w:type="spellEnd"/>
+      <w:r>
+        <w:t xml:space="preserve"> – starý a mladý vodič. Hranica medzi týmito dvoma skupinami je 45 rokov. </w:t>
       </w:r>
       <w:r>
         <w:t xml:space="preserve">Pre spresnenie výsledného modelu sme použili viacnásobnú krížovú validáciu. </w:t>
@@ -1953,14 +1824,27 @@
       <w:r>
         <w:t xml:space="preserve">Obr. </w:t>
       </w:r>
-      <w:fldSimple w:instr=" SEQ Obr. \* ARABIC ">
-        <w:r>
-          <w:rPr>
-            <w:noProof/>
-          </w:rPr>
-          <w:t>8</w:t>
-        </w:r>
-      </w:fldSimple>
+      <w:r>
+        <w:fldChar w:fldCharType="begin"/>
+      </w:r>
+      <w:r>
+        <w:instrText xml:space="preserve"> SEQ Obr. \* ARABIC </w:instrText>
+      </w:r>
+      <w:r>
+        <w:fldChar w:fldCharType="separate"/>
+      </w:r>
+      <w:r>
+        <w:rPr>
+          <w:noProof/>
+        </w:rPr>
+        <w:t>8</w:t>
+      </w:r>
+      <w:r>
+        <w:rPr>
+          <w:noProof/>
+        </w:rPr>
+        <w:fldChar w:fldCharType="end"/>
+      </w:r>
       <w:bookmarkEnd w:id="8"/>
       <w:r>
         <w:t xml:space="preserve"> Rozhodovací strom</w:t>
@@ -1971,7 +1855,15 @@
         <w:jc w:val="both"/>
       </w:pPr>
       <w:r>
-        <w:t xml:space="preserve">Rozdelenie dát na trénovaciu a testovaciu množinu sme pri tejto metóde realizovali pomocou </w:t>
+        <w:t xml:space="preserve">Rozdelenie dát na </w:t>
+      </w:r>
+      <w:proofErr w:type="spellStart"/>
+      <w:r>
+        <w:t>trénovaciu</w:t>
+      </w:r>
+      <w:proofErr w:type="spellEnd"/>
+      <w:r>
+        <w:t xml:space="preserve"> a testovaciu množinu sme pri tejto metóde realizovali pomocou </w:t>
       </w:r>
       <w:r>
         <w:t xml:space="preserve">už spomínanej </w:t>
@@ -2018,7 +1910,6 @@
       <w:r>
         <w:rPr>
           <w:noProof/>
-          <w:lang w:val="en-US"/>
         </w:rPr>
         <w:drawing>
           <wp:inline distT="0" distB="0" distL="0" distR="0" wp14:anchorId="0A52E6D7" wp14:editId="296E7AEF">
@@ -2066,14 +1957,27 @@
       <w:r>
         <w:t xml:space="preserve">Obr. </w:t>
       </w:r>
-      <w:fldSimple w:instr=" SEQ Obr. \* ARABIC ">
-        <w:r>
-          <w:rPr>
-            <w:noProof/>
-          </w:rPr>
-          <w:t>9</w:t>
-        </w:r>
-      </w:fldSimple>
+      <w:r>
+        <w:fldChar w:fldCharType="begin"/>
+      </w:r>
+      <w:r>
+        <w:instrText xml:space="preserve"> SEQ Obr. \* ARABIC </w:instrText>
+      </w:r>
+      <w:r>
+        <w:fldChar w:fldCharType="separate"/>
+      </w:r>
+      <w:r>
+        <w:rPr>
+          <w:noProof/>
+        </w:rPr>
+        <w:t>9</w:t>
+      </w:r>
+      <w:r>
+        <w:rPr>
+          <w:noProof/>
+        </w:rPr>
+        <w:fldChar w:fldCharType="end"/>
+      </w:r>
       <w:bookmarkEnd w:id="9"/>
       <w:r>
         <w:t xml:space="preserve"> Krížová validácia - rozhodovací strom</w:t>
@@ -2081,16 +1985,7 @@
     </w:p>
     <w:p>
       <w:r>
-        <w:t>Parametrizáci</w:t>
-      </w:r>
-      <w:r>
-        <w:t>a</w:t>
-      </w:r>
-      <w:r>
-        <w:t xml:space="preserve"> jednotlivých funkčných blokov </w:t>
-      </w:r>
-      <w:r>
-        <w:t xml:space="preserve">je zhrnutá v </w:t>
+        <w:t xml:space="preserve">Parametrizácia jednotlivých funkčných blokov je zhrnutá v </w:t>
       </w:r>
       <w:r>
         <w:fldChar w:fldCharType="begin"/>
@@ -2128,14 +2023,27 @@
         <w:lastRenderedPageBreak/>
         <w:t xml:space="preserve">Tab. </w:t>
       </w:r>
-      <w:fldSimple w:instr=" SEQ Tab. \* ARABIC ">
-        <w:r>
-          <w:rPr>
-            <w:noProof/>
-          </w:rPr>
-          <w:t>1</w:t>
-        </w:r>
-      </w:fldSimple>
+      <w:r>
+        <w:fldChar w:fldCharType="begin"/>
+      </w:r>
+      <w:r>
+        <w:instrText xml:space="preserve"> SEQ Tab. \* ARABIC </w:instrText>
+      </w:r>
+      <w:r>
+        <w:fldChar w:fldCharType="separate"/>
+      </w:r>
+      <w:r>
+        <w:rPr>
+          <w:noProof/>
+        </w:rPr>
+        <w:t>1</w:t>
+      </w:r>
+      <w:r>
+        <w:rPr>
+          <w:noProof/>
+        </w:rPr>
+        <w:fldChar w:fldCharType="end"/>
+      </w:r>
       <w:bookmarkEnd w:id="10"/>
       <w:r>
         <w:t xml:space="preserve"> Parametrizácia funkčných blokov </w:t>
@@ -2354,13 +2262,31 @@
                 <w:iCs/>
               </w:rPr>
             </w:pPr>
+            <w:proofErr w:type="spellStart"/>
             <w:r>
               <w:rPr>
                 <w:i/>
                 <w:iCs/>
               </w:rPr>
-              <w:t>Number of folds</w:t>
-            </w:r>
+              <w:t>Number</w:t>
+            </w:r>
+            <w:proofErr w:type="spellEnd"/>
+            <w:r>
+              <w:rPr>
+                <w:i/>
+                <w:iCs/>
+              </w:rPr>
+              <w:t xml:space="preserve"> of </w:t>
+            </w:r>
+            <w:proofErr w:type="spellStart"/>
+            <w:r>
+              <w:rPr>
+                <w:i/>
+                <w:iCs/>
+              </w:rPr>
+              <w:t>folds</w:t>
+            </w:r>
+            <w:proofErr w:type="spellEnd"/>
           </w:p>
         </w:tc>
         <w:tc>
@@ -2385,6 +2311,7 @@
                 <w:szCs w:val="16"/>
               </w:rPr>
             </w:pPr>
+            <w:proofErr w:type="spellStart"/>
             <w:r>
               <w:rPr>
                 <w:i/>
@@ -2394,6 +2321,7 @@
               </w:rPr>
               <w:t>Criterion</w:t>
             </w:r>
+            <w:proofErr w:type="spellEnd"/>
           </w:p>
         </w:tc>
         <w:tc>
@@ -2421,8 +2349,17 @@
                 <w:sz w:val="18"/>
                 <w:szCs w:val="16"/>
               </w:rPr>
-              <w:t>Max. Depth</w:t>
-            </w:r>
+              <w:t xml:space="preserve">Max. </w:t>
+            </w:r>
+            <w:proofErr w:type="spellStart"/>
+            <w:r>
+              <w:rPr>
+                <w:sz w:val="18"/>
+                <w:szCs w:val="16"/>
+              </w:rPr>
+              <w:t>Depth</w:t>
+            </w:r>
+            <w:proofErr w:type="spellEnd"/>
           </w:p>
         </w:tc>
         <w:tc>
@@ -2445,12 +2382,37 @@
                 <w:szCs w:val="16"/>
               </w:rPr>
             </w:pPr>
+            <w:proofErr w:type="spellStart"/>
             <w:r>
               <w:rPr>
                 <w:sz w:val="18"/>
                 <w:szCs w:val="16"/>
               </w:rPr>
-              <w:t>Pru. conf.</w:t>
+              <w:t>Pru</w:t>
+            </w:r>
+            <w:proofErr w:type="spellEnd"/>
+            <w:r>
+              <w:rPr>
+                <w:sz w:val="18"/>
+                <w:szCs w:val="16"/>
+              </w:rPr>
+              <w:t xml:space="preserve">. </w:t>
+            </w:r>
+            <w:proofErr w:type="spellStart"/>
+            <w:r>
+              <w:rPr>
+                <w:sz w:val="18"/>
+                <w:szCs w:val="16"/>
+              </w:rPr>
+              <w:t>conf</w:t>
+            </w:r>
+            <w:proofErr w:type="spellEnd"/>
+            <w:r>
+              <w:rPr>
+                <w:sz w:val="18"/>
+                <w:szCs w:val="16"/>
+              </w:rPr>
+              <w:t>.</w:t>
             </w:r>
           </w:p>
         </w:tc>
@@ -2479,7 +2441,39 @@
                 <w:sz w:val="18"/>
                 <w:szCs w:val="16"/>
               </w:rPr>
-              <w:t>Pre-pru conf.</w:t>
+              <w:t>Pre-</w:t>
+            </w:r>
+            <w:proofErr w:type="spellStart"/>
+            <w:r>
+              <w:rPr>
+                <w:sz w:val="18"/>
+                <w:szCs w:val="16"/>
+              </w:rPr>
+              <w:t>pru</w:t>
+            </w:r>
+            <w:proofErr w:type="spellEnd"/>
+            <w:r>
+              <w:rPr>
+                <w:sz w:val="18"/>
+                <w:szCs w:val="16"/>
+              </w:rPr>
+              <w:t xml:space="preserve"> </w:t>
+            </w:r>
+            <w:proofErr w:type="spellStart"/>
+            <w:r>
+              <w:rPr>
+                <w:sz w:val="18"/>
+                <w:szCs w:val="16"/>
+              </w:rPr>
+              <w:t>conf</w:t>
+            </w:r>
+            <w:proofErr w:type="spellEnd"/>
+            <w:r>
+              <w:rPr>
+                <w:sz w:val="18"/>
+                <w:szCs w:val="16"/>
+              </w:rPr>
+              <w:t>.</w:t>
             </w:r>
           </w:p>
         </w:tc>
@@ -2532,13 +2526,11 @@
               <w:jc w:val="center"/>
               <w:rPr>
                 <w:szCs w:val="24"/>
-                <w:lang w:val="en-US"/>
-              </w:rPr>
-            </w:pPr>
-            <w:r>
-              <w:rPr>
-                <w:szCs w:val="24"/>
-                <w:lang w:val="en-US"/>
+              </w:rPr>
+            </w:pPr>
+            <w:r>
+              <w:rPr>
+                <w:szCs w:val="24"/>
               </w:rPr>
               <w:t>10</w:t>
             </w:r>
@@ -2561,12 +2553,28 @@
                 <w:szCs w:val="24"/>
               </w:rPr>
             </w:pPr>
-            <w:r>
-              <w:rPr>
-                <w:szCs w:val="24"/>
-              </w:rPr>
-              <w:t>Inf. gain</w:t>
-            </w:r>
+            <w:proofErr w:type="spellStart"/>
+            <w:r>
+              <w:rPr>
+                <w:szCs w:val="24"/>
+              </w:rPr>
+              <w:t>Inf</w:t>
+            </w:r>
+            <w:proofErr w:type="spellEnd"/>
+            <w:r>
+              <w:rPr>
+                <w:szCs w:val="24"/>
+              </w:rPr>
+              <w:t xml:space="preserve">. </w:t>
+            </w:r>
+            <w:proofErr w:type="spellStart"/>
+            <w:r>
+              <w:rPr>
+                <w:szCs w:val="24"/>
+              </w:rPr>
+              <w:t>gain</w:t>
+            </w:r>
+            <w:proofErr w:type="spellEnd"/>
           </w:p>
         </w:tc>
         <w:tc>
@@ -2721,12 +2729,28 @@
                 <w:szCs w:val="24"/>
               </w:rPr>
             </w:pPr>
-            <w:r>
-              <w:rPr>
-                <w:szCs w:val="24"/>
-              </w:rPr>
-              <w:t>Inf. gain</w:t>
-            </w:r>
+            <w:proofErr w:type="spellStart"/>
+            <w:r>
+              <w:rPr>
+                <w:szCs w:val="24"/>
+              </w:rPr>
+              <w:t>Inf</w:t>
+            </w:r>
+            <w:proofErr w:type="spellEnd"/>
+            <w:r>
+              <w:rPr>
+                <w:szCs w:val="24"/>
+              </w:rPr>
+              <w:t xml:space="preserve">. </w:t>
+            </w:r>
+            <w:proofErr w:type="spellStart"/>
+            <w:r>
+              <w:rPr>
+                <w:szCs w:val="24"/>
+              </w:rPr>
+              <w:t>gain</w:t>
+            </w:r>
+            <w:proofErr w:type="spellEnd"/>
           </w:p>
         </w:tc>
         <w:tc>
@@ -2878,12 +2902,28 @@
                 <w:szCs w:val="24"/>
               </w:rPr>
             </w:pPr>
-            <w:r>
-              <w:rPr>
-                <w:szCs w:val="24"/>
-              </w:rPr>
-              <w:t>Inf. gain</w:t>
-            </w:r>
+            <w:proofErr w:type="spellStart"/>
+            <w:r>
+              <w:rPr>
+                <w:szCs w:val="24"/>
+              </w:rPr>
+              <w:t>Inf</w:t>
+            </w:r>
+            <w:proofErr w:type="spellEnd"/>
+            <w:r>
+              <w:rPr>
+                <w:szCs w:val="24"/>
+              </w:rPr>
+              <w:t xml:space="preserve">. </w:t>
+            </w:r>
+            <w:proofErr w:type="spellStart"/>
+            <w:r>
+              <w:rPr>
+                <w:szCs w:val="24"/>
+              </w:rPr>
+              <w:t>gain</w:t>
+            </w:r>
+            <w:proofErr w:type="spellEnd"/>
           </w:p>
         </w:tc>
         <w:tc>
@@ -3027,11 +3067,19 @@
                 <w:szCs w:val="24"/>
               </w:rPr>
             </w:pPr>
-            <w:r>
-              <w:rPr>
-                <w:szCs w:val="24"/>
-              </w:rPr>
-              <w:t>Accur.</w:t>
+            <w:proofErr w:type="spellStart"/>
+            <w:r>
+              <w:rPr>
+                <w:szCs w:val="24"/>
+              </w:rPr>
+              <w:t>Accur</w:t>
+            </w:r>
+            <w:proofErr w:type="spellEnd"/>
+            <w:r>
+              <w:rPr>
+                <w:szCs w:val="24"/>
+              </w:rPr>
+              <w:t>.</w:t>
             </w:r>
           </w:p>
         </w:tc>
@@ -3169,12 +3217,28 @@
                 <w:szCs w:val="24"/>
               </w:rPr>
             </w:pPr>
-            <w:r>
-              <w:rPr>
-                <w:szCs w:val="24"/>
-              </w:rPr>
-              <w:t>Gain ratio</w:t>
-            </w:r>
+            <w:proofErr w:type="spellStart"/>
+            <w:r>
+              <w:rPr>
+                <w:szCs w:val="24"/>
+              </w:rPr>
+              <w:t>Gain</w:t>
+            </w:r>
+            <w:proofErr w:type="spellEnd"/>
+            <w:r>
+              <w:rPr>
+                <w:szCs w:val="24"/>
+              </w:rPr>
+              <w:t xml:space="preserve"> </w:t>
+            </w:r>
+            <w:proofErr w:type="spellStart"/>
+            <w:r>
+              <w:rPr>
+                <w:szCs w:val="24"/>
+              </w:rPr>
+              <w:t>ratio</w:t>
+            </w:r>
+            <w:proofErr w:type="spellEnd"/>
           </w:p>
         </w:tc>
         <w:tc>
@@ -3316,11 +3380,19 @@
                 <w:szCs w:val="24"/>
               </w:rPr>
             </w:pPr>
-            <w:r>
-              <w:rPr>
-                <w:szCs w:val="24"/>
-              </w:rPr>
-              <w:t>Gini index</w:t>
+            <w:proofErr w:type="spellStart"/>
+            <w:r>
+              <w:rPr>
+                <w:szCs w:val="24"/>
+              </w:rPr>
+              <w:t>Gini</w:t>
+            </w:r>
+            <w:proofErr w:type="spellEnd"/>
+            <w:r>
+              <w:rPr>
+                <w:szCs w:val="24"/>
+              </w:rPr>
+              <w:t xml:space="preserve"> index</w:t>
             </w:r>
           </w:p>
         </w:tc>
@@ -3473,11 +3545,19 @@
                 <w:szCs w:val="24"/>
               </w:rPr>
             </w:pPr>
-            <w:r>
-              <w:rPr>
-                <w:szCs w:val="24"/>
-              </w:rPr>
-              <w:t>Gini index</w:t>
+            <w:proofErr w:type="spellStart"/>
+            <w:r>
+              <w:rPr>
+                <w:szCs w:val="24"/>
+              </w:rPr>
+              <w:t>Gini</w:t>
+            </w:r>
+            <w:proofErr w:type="spellEnd"/>
+            <w:r>
+              <w:rPr>
+                <w:szCs w:val="24"/>
+              </w:rPr>
+              <w:t xml:space="preserve"> index</w:t>
             </w:r>
           </w:p>
         </w:tc>
@@ -3633,11 +3713,19 @@
                 <w:szCs w:val="24"/>
               </w:rPr>
             </w:pPr>
-            <w:r>
-              <w:rPr>
-                <w:szCs w:val="24"/>
-              </w:rPr>
-              <w:t>Gini index</w:t>
+            <w:proofErr w:type="spellStart"/>
+            <w:r>
+              <w:rPr>
+                <w:szCs w:val="24"/>
+              </w:rPr>
+              <w:t>Gini</w:t>
+            </w:r>
+            <w:proofErr w:type="spellEnd"/>
+            <w:r>
+              <w:rPr>
+                <w:szCs w:val="24"/>
+              </w:rPr>
+              <w:t xml:space="preserve"> index</w:t>
             </w:r>
           </w:p>
         </w:tc>
@@ -3767,14 +3855,27 @@
       <w:r>
         <w:t xml:space="preserve">Tab. </w:t>
       </w:r>
-      <w:fldSimple w:instr=" SEQ Tab. \* ARABIC ">
-        <w:r>
-          <w:rPr>
-            <w:noProof/>
-          </w:rPr>
-          <w:t>2</w:t>
-        </w:r>
-      </w:fldSimple>
+      <w:r>
+        <w:fldChar w:fldCharType="begin"/>
+      </w:r>
+      <w:r>
+        <w:instrText xml:space="preserve"> SEQ Tab. \* ARABIC </w:instrText>
+      </w:r>
+      <w:r>
+        <w:fldChar w:fldCharType="separate"/>
+      </w:r>
+      <w:r>
+        <w:rPr>
+          <w:noProof/>
+        </w:rPr>
+        <w:t>2</w:t>
+      </w:r>
+      <w:r>
+        <w:rPr>
+          <w:noProof/>
+        </w:rPr>
+        <w:fldChar w:fldCharType="end"/>
+      </w:r>
       <w:bookmarkEnd w:id="11"/>
       <w:r>
         <w:t xml:space="preserve"> Výsledné parametre modelov</w:t>
@@ -3841,6 +3942,7 @@
                 <w:sz w:val="22"/>
               </w:rPr>
             </w:pPr>
+            <w:proofErr w:type="spellStart"/>
             <w:r>
               <w:rPr>
                 <w:rFonts w:ascii="Calibri" w:hAnsi="Calibri" w:cs="Calibri"/>
@@ -3849,6 +3951,7 @@
               </w:rPr>
               <w:t>Accuracy</w:t>
             </w:r>
+            <w:proofErr w:type="spellEnd"/>
           </w:p>
         </w:tc>
         <w:tc>
@@ -3903,6 +4006,7 @@
                 <w:sz w:val="22"/>
               </w:rPr>
             </w:pPr>
+            <w:proofErr w:type="spellStart"/>
             <w:r>
               <w:rPr>
                 <w:rFonts w:ascii="Calibri" w:hAnsi="Calibri" w:cs="Calibri"/>
@@ -3911,6 +4015,7 @@
               </w:rPr>
               <w:t>Sensitivity</w:t>
             </w:r>
+            <w:proofErr w:type="spellEnd"/>
           </w:p>
         </w:tc>
         <w:tc>
@@ -3934,6 +4039,7 @@
                 <w:sz w:val="22"/>
               </w:rPr>
             </w:pPr>
+            <w:proofErr w:type="spellStart"/>
             <w:r>
               <w:rPr>
                 <w:rFonts w:ascii="Calibri" w:hAnsi="Calibri" w:cs="Calibri"/>
@@ -3942,6 +4048,7 @@
               </w:rPr>
               <w:t>Specificity</w:t>
             </w:r>
+            <w:proofErr w:type="spellEnd"/>
           </w:p>
         </w:tc>
       </w:tr>
@@ -3993,13 +4100,11 @@
               <w:jc w:val="center"/>
               <w:rPr>
                 <w:sz w:val="22"/>
-                <w:lang w:val="en-US"/>
               </w:rPr>
             </w:pPr>
             <w:r>
               <w:rPr>
                 <w:sz w:val="22"/>
-                <w:lang w:val="en-US"/>
               </w:rPr>
               <w:t>74.21%±1.16%</w:t>
             </w:r>
@@ -5161,15 +5266,65 @@
         <w:pStyle w:val="Heading2"/>
       </w:pPr>
       <w:r>
-        <w:t>Naivný bayes</w:t>
-      </w:r>
+        <w:t xml:space="preserve">Naivný </w:t>
+      </w:r>
+      <w:proofErr w:type="spellStart"/>
+      <w:r>
+        <w:t>bayes</w:t>
+      </w:r>
+      <w:proofErr w:type="spellEnd"/>
     </w:p>
     <w:p>
       <w:pPr>
         <w:jc w:val="both"/>
       </w:pPr>
-      <w:r>
-        <w:t>Bayesovské klasifikátory sú štatistické klasifikátory, ktoré predikujú pravdepodobnosti, s ktorými daný príklad patrí do tej – ktorej triedy. Vychádzajú pritom z určenia podmienených pravdepodobností jednotlivých hodnôt atribútov pre rôzne triedy. Naivný Bayesovský klasifikátor vychádza z predpokladu nezávislosti atribútov medzi sebou. To znamená, že efekt, ktorý má hodnota každého atribútu na danú triedu, nie je ovplyvnený hodnotami ostatných atribútov. Kvôli tomuto zjednodušeniu je tento klasifikátor nazývaný ako „naivný“. Túto metódu sme vytvorili s cieľom porovnania klasifikačných metód</w:t>
+      <w:proofErr w:type="spellStart"/>
+      <w:r>
+        <w:t>Bayesovské</w:t>
+      </w:r>
+      <w:proofErr w:type="spellEnd"/>
+      <w:r>
+        <w:t xml:space="preserve"> </w:t>
+      </w:r>
+      <w:proofErr w:type="spellStart"/>
+      <w:r>
+        <w:t>klasifikátory</w:t>
+      </w:r>
+      <w:proofErr w:type="spellEnd"/>
+      <w:r>
+        <w:t xml:space="preserve"> sú štatistické </w:t>
+      </w:r>
+      <w:proofErr w:type="spellStart"/>
+      <w:r>
+        <w:t>klasifikátory</w:t>
+      </w:r>
+      <w:proofErr w:type="spellEnd"/>
+      <w:r>
+        <w:t xml:space="preserve">, ktoré predikujú pravdepodobnosti, s ktorými daný príklad patrí do tej – ktorej triedy. Vychádzajú pritom z určenia podmienených pravdepodobností jednotlivých hodnôt atribútov pre rôzne triedy. Naivný </w:t>
+      </w:r>
+      <w:proofErr w:type="spellStart"/>
+      <w:r>
+        <w:t>Bayesovský</w:t>
+      </w:r>
+      <w:proofErr w:type="spellEnd"/>
+      <w:r>
+        <w:t xml:space="preserve"> </w:t>
+      </w:r>
+      <w:proofErr w:type="spellStart"/>
+      <w:r>
+        <w:t>klasifikátor</w:t>
+      </w:r>
+      <w:proofErr w:type="spellEnd"/>
+      <w:r>
+        <w:t xml:space="preserve"> vychádza z predpokladu nezávislosti atribútov medzi sebou. To znamená, že efekt, ktorý má hodnota každého atribútu na danú triedu, nie je ovplyvnený hodnotami ostatných atribútov. Kvôli tomuto zjednodušeniu je tento </w:t>
+      </w:r>
+      <w:proofErr w:type="spellStart"/>
+      <w:r>
+        <w:t>klasifikátor</w:t>
+      </w:r>
+      <w:proofErr w:type="spellEnd"/>
+      <w:r>
+        <w:t xml:space="preserve"> nazývaný ako „naivný“. Túto metódu sme vytvorili s cieľom porovnania klasifikačných metód</w:t>
       </w:r>
       <w:r>
         <w:t xml:space="preserve"> </w:t>
@@ -5197,13 +5352,21 @@
         <w:t xml:space="preserve">). </w:t>
       </w:r>
       <w:r>
-        <w:t>Tak ako pri predošlej metódy, aj pri tejto sme zmenili numerický atribút na binomi</w:t>
+        <w:t xml:space="preserve">Tak ako pri predošlej metódy, aj pri tejto sme zmenili numerický atribút na </w:t>
+      </w:r>
+      <w:proofErr w:type="spellStart"/>
+      <w:r>
+        <w:t>binomi</w:t>
       </w:r>
       <w:r>
         <w:t>n</w:t>
       </w:r>
       <w:r>
-        <w:t xml:space="preserve">álny. </w:t>
+        <w:t>álny</w:t>
+      </w:r>
+      <w:proofErr w:type="spellEnd"/>
+      <w:r>
+        <w:t xml:space="preserve">. </w:t>
       </w:r>
       <w:r>
         <w:t xml:space="preserve">Proces je znázornený na </w:t>
@@ -5288,18 +5451,36 @@
       <w:r>
         <w:t xml:space="preserve">Obr. </w:t>
       </w:r>
-      <w:fldSimple w:instr=" SEQ Obr. \* ARABIC ">
-        <w:r>
-          <w:rPr>
-            <w:noProof/>
-          </w:rPr>
-          <w:t>10</w:t>
-        </w:r>
-      </w:fldSimple>
+      <w:r>
+        <w:fldChar w:fldCharType="begin"/>
+      </w:r>
+      <w:r>
+        <w:instrText xml:space="preserve"> SEQ Obr. \* ARABIC </w:instrText>
+      </w:r>
+      <w:r>
+        <w:fldChar w:fldCharType="separate"/>
+      </w:r>
+      <w:r>
+        <w:rPr>
+          <w:noProof/>
+        </w:rPr>
+        <w:t>10</w:t>
+      </w:r>
+      <w:r>
+        <w:rPr>
+          <w:noProof/>
+        </w:rPr>
+        <w:fldChar w:fldCharType="end"/>
+      </w:r>
       <w:bookmarkEnd w:id="12"/>
       <w:r>
-        <w:t xml:space="preserve"> Naivný Bayes</w:t>
-      </w:r>
+        <w:t xml:space="preserve"> Naivný </w:t>
+      </w:r>
+      <w:proofErr w:type="spellStart"/>
+      <w:r>
+        <w:t>Bayes</w:t>
+      </w:r>
+      <w:proofErr w:type="spellEnd"/>
     </w:p>
     <w:p>
       <w:pPr>
@@ -5388,17 +5569,38 @@
       <w:r>
         <w:t xml:space="preserve">Obr. </w:t>
       </w:r>
-      <w:fldSimple w:instr=" SEQ Obr. \* ARABIC ">
-        <w:r>
-          <w:rPr>
-            <w:noProof/>
-          </w:rPr>
-          <w:t>11</w:t>
-        </w:r>
-      </w:fldSimple>
+      <w:r>
+        <w:fldChar w:fldCharType="begin"/>
+      </w:r>
+      <w:r>
+        <w:instrText xml:space="preserve"> SEQ Obr. \* ARABIC </w:instrText>
+      </w:r>
+      <w:r>
+        <w:fldChar w:fldCharType="separate"/>
+      </w:r>
+      <w:r>
+        <w:rPr>
+          <w:noProof/>
+        </w:rPr>
+        <w:t>11</w:t>
+      </w:r>
+      <w:r>
+        <w:rPr>
+          <w:noProof/>
+        </w:rPr>
+        <w:fldChar w:fldCharType="end"/>
+      </w:r>
       <w:bookmarkEnd w:id="13"/>
       <w:r>
-        <w:t xml:space="preserve"> Naivný Bayes - krížová validácia</w:t>
+        <w:t xml:space="preserve"> Naivný </w:t>
+      </w:r>
+      <w:proofErr w:type="spellStart"/>
+      <w:r>
+        <w:t>Bayes</w:t>
+      </w:r>
+      <w:proofErr w:type="spellEnd"/>
+      <w:r>
+        <w:t xml:space="preserve"> - krížová validácia</w:t>
       </w:r>
     </w:p>
     <w:p>
@@ -5433,8 +5635,13 @@
         <w:t>3</w:t>
       </w:r>
       <w:r>
-        <w:t xml:space="preserve"> Parametrizácia a model - Naivný Bayes</w:t>
-      </w:r>
+        <w:t xml:space="preserve"> Parametrizácia a model - Naivný </w:t>
+      </w:r>
+      <w:proofErr w:type="spellStart"/>
+      <w:r>
+        <w:t>Bayes</w:t>
+      </w:r>
+      <w:proofErr w:type="spellEnd"/>
       <w:r>
         <w:fldChar w:fldCharType="end"/>
       </w:r>
@@ -5452,18 +5659,36 @@
       <w:r>
         <w:t xml:space="preserve">Tab. </w:t>
       </w:r>
-      <w:fldSimple w:instr=" SEQ Tab. \* ARABIC ">
-        <w:r>
-          <w:rPr>
-            <w:noProof/>
-          </w:rPr>
-          <w:t>3</w:t>
-        </w:r>
-      </w:fldSimple>
-      <w:r>
-        <w:t xml:space="preserve"> Parametrizácia a model - Naivný Bayes</w:t>
+      <w:r>
+        <w:fldChar w:fldCharType="begin"/>
+      </w:r>
+      <w:r>
+        <w:instrText xml:space="preserve"> SEQ Tab. \* ARABIC </w:instrText>
+      </w:r>
+      <w:r>
+        <w:fldChar w:fldCharType="separate"/>
+      </w:r>
+      <w:r>
+        <w:rPr>
+          <w:noProof/>
+        </w:rPr>
+        <w:t>3</w:t>
+      </w:r>
+      <w:r>
+        <w:rPr>
+          <w:noProof/>
+        </w:rPr>
+        <w:fldChar w:fldCharType="end"/>
+      </w:r>
+      <w:r>
+        <w:t xml:space="preserve"> Parametrizácia a model - Naivný </w:t>
+      </w:r>
+      <w:proofErr w:type="spellStart"/>
+      <w:r>
+        <w:t>Bayes</w:t>
       </w:r>
       <w:bookmarkEnd w:id="14"/>
+      <w:proofErr w:type="spellEnd"/>
     </w:p>
     <w:tbl>
       <w:tblPr>
@@ -5662,13 +5887,31 @@
                 <w:iCs/>
               </w:rPr>
             </w:pPr>
+            <w:proofErr w:type="spellStart"/>
             <w:r>
               <w:rPr>
                 <w:i/>
                 <w:iCs/>
               </w:rPr>
-              <w:t>Number of folds</w:t>
-            </w:r>
+              <w:t>Number</w:t>
+            </w:r>
+            <w:proofErr w:type="spellEnd"/>
+            <w:r>
+              <w:rPr>
+                <w:i/>
+                <w:iCs/>
+              </w:rPr>
+              <w:t xml:space="preserve"> of </w:t>
+            </w:r>
+            <w:proofErr w:type="spellStart"/>
+            <w:r>
+              <w:rPr>
+                <w:i/>
+                <w:iCs/>
+              </w:rPr>
+              <w:t>folds</w:t>
+            </w:r>
+            <w:proofErr w:type="spellEnd"/>
           </w:p>
         </w:tc>
         <w:tc>
@@ -5689,6 +5932,7 @@
                 <w:iCs/>
               </w:rPr>
             </w:pPr>
+            <w:proofErr w:type="spellStart"/>
             <w:r>
               <w:rPr>
                 <w:i/>
@@ -5696,6 +5940,7 @@
               </w:rPr>
               <w:t>Accuracy</w:t>
             </w:r>
+            <w:proofErr w:type="spellEnd"/>
           </w:p>
         </w:tc>
         <w:tc>
@@ -5776,13 +6021,11 @@
               <w:jc w:val="center"/>
               <w:rPr>
                 <w:szCs w:val="24"/>
-                <w:lang w:val="en-US"/>
-              </w:rPr>
-            </w:pPr>
-            <w:r>
-              <w:rPr>
-                <w:szCs w:val="24"/>
-                <w:lang w:val="en-US"/>
+              </w:rPr>
+            </w:pPr>
+            <w:r>
+              <w:rPr>
+                <w:szCs w:val="24"/>
               </w:rPr>
               <w:t>10</w:t>
             </w:r>
@@ -6262,7 +6505,39 @@
         <w:sym w:font="Symbol" w:char="F0DE"/>
       </w:r>
       <w:r>
-        <w:t xml:space="preserve"> Hlava [podpora, spoľahlivosť]”. Tento problém je klasicky definovaný v kontexte transakčných dát zo supermarketu, v ktorých sa hľadajú často spolu nakupované skupiny tovarov (frequent itemsets, frequent patterns), avšak bol zovšeobecnený na mnohé iné typy dát, dokonca aj na dáta so závislosťami</w:t>
+        <w:t xml:space="preserve"> Hlava [podpora, spoľahlivosť]”. Tento problém je klasicky definovaný v kontexte transakčných dát zo supermarketu, v ktorých sa hľadajú často spolu nakupované skupiny tovarov (</w:t>
+      </w:r>
+      <w:proofErr w:type="spellStart"/>
+      <w:r>
+        <w:t>frequent</w:t>
+      </w:r>
+      <w:proofErr w:type="spellEnd"/>
+      <w:r>
+        <w:t xml:space="preserve"> </w:t>
+      </w:r>
+      <w:proofErr w:type="spellStart"/>
+      <w:r>
+        <w:t>itemsets</w:t>
+      </w:r>
+      <w:proofErr w:type="spellEnd"/>
+      <w:r>
+        <w:t xml:space="preserve">, </w:t>
+      </w:r>
+      <w:proofErr w:type="spellStart"/>
+      <w:r>
+        <w:t>frequent</w:t>
+      </w:r>
+      <w:proofErr w:type="spellEnd"/>
+      <w:r>
+        <w:t xml:space="preserve"> </w:t>
+      </w:r>
+      <w:proofErr w:type="spellStart"/>
+      <w:r>
+        <w:t>patterns</w:t>
+      </w:r>
+      <w:proofErr w:type="spellEnd"/>
+      <w:r>
+        <w:t>), avšak bol zovšeobecnený na mnohé iné typy dát, dokonca aj na dáta so závislosťami</w:t>
       </w:r>
     </w:p>
     <w:p>
@@ -6352,14 +6627,27 @@
       <w:r>
         <w:t xml:space="preserve">Obr. </w:t>
       </w:r>
-      <w:fldSimple w:instr=" SEQ Obr. \* ARABIC ">
-        <w:r>
-          <w:rPr>
-            <w:noProof/>
-          </w:rPr>
-          <w:t>12</w:t>
-        </w:r>
-      </w:fldSimple>
+      <w:r>
+        <w:fldChar w:fldCharType="begin"/>
+      </w:r>
+      <w:r>
+        <w:instrText xml:space="preserve"> SEQ Obr. \* ARABIC </w:instrText>
+      </w:r>
+      <w:r>
+        <w:fldChar w:fldCharType="separate"/>
+      </w:r>
+      <w:r>
+        <w:rPr>
+          <w:noProof/>
+        </w:rPr>
+        <w:t>12</w:t>
+      </w:r>
+      <w:r>
+        <w:rPr>
+          <w:noProof/>
+        </w:rPr>
+        <w:fldChar w:fldCharType="end"/>
+      </w:r>
       <w:bookmarkEnd w:id="15"/>
       <w:r>
         <w:t xml:space="preserve"> Asociačné pravidlá</w:t>
@@ -6378,9 +6666,11 @@
           <w:numId w:val="1"/>
         </w:numPr>
       </w:pPr>
+      <w:proofErr w:type="spellStart"/>
       <w:r>
         <w:t>Accident_everity</w:t>
       </w:r>
+      <w:proofErr w:type="spellEnd"/>
     </w:p>
     <w:p>
       <w:pPr>
@@ -6390,9 +6680,11 @@
           <w:numId w:val="1"/>
         </w:numPr>
       </w:pPr>
+      <w:proofErr w:type="spellStart"/>
       <w:r>
         <w:t>Age_of_Casualty</w:t>
       </w:r>
+      <w:proofErr w:type="spellEnd"/>
     </w:p>
     <w:p>
       <w:pPr>
@@ -6402,9 +6694,11 @@
           <w:numId w:val="1"/>
         </w:numPr>
       </w:pPr>
+      <w:proofErr w:type="spellStart"/>
       <w:r>
         <w:t>Car_Passenger</w:t>
       </w:r>
+      <w:proofErr w:type="spellEnd"/>
     </w:p>
     <w:p>
       <w:pPr>
@@ -6414,9 +6708,11 @@
           <w:numId w:val="1"/>
         </w:numPr>
       </w:pPr>
+      <w:proofErr w:type="spellStart"/>
       <w:r>
         <w:t>Casualty_Class</w:t>
       </w:r>
+      <w:proofErr w:type="spellEnd"/>
     </w:p>
     <w:p>
       <w:pPr>
@@ -6426,9 +6722,11 @@
           <w:numId w:val="1"/>
         </w:numPr>
       </w:pPr>
+      <w:proofErr w:type="spellStart"/>
       <w:r>
         <w:t>Sex_of_Casualty</w:t>
       </w:r>
+      <w:proofErr w:type="spellEnd"/>
     </w:p>
     <w:p>
       <w:pPr>
@@ -6438,9 +6736,11 @@
           <w:numId w:val="1"/>
         </w:numPr>
       </w:pPr>
+      <w:proofErr w:type="spellStart"/>
       <w:r>
         <w:t>Accident_Index</w:t>
       </w:r>
+      <w:proofErr w:type="spellEnd"/>
     </w:p>
     <w:p>
       <w:pPr>
@@ -6449,30 +6749,31 @@
       <w:r>
         <w:t xml:space="preserve">Tieto atribúty sme vybrali pomocou funkčného bloku </w:t>
       </w:r>
+      <w:proofErr w:type="spellStart"/>
       <w:r>
         <w:rPr>
           <w:i/>
           <w:iCs/>
         </w:rPr>
-        <w:t>Select Atributes</w:t>
-      </w:r>
+        <w:t>Select</w:t>
+      </w:r>
+      <w:proofErr w:type="spellEnd"/>
       <w:r>
         <w:rPr>
           <w:i/>
           <w:iCs/>
         </w:rPr>
-        <w:t xml:space="preserve">. </w:t>
-      </w:r>
-      <w:r>
-        <w:t xml:space="preserve">Následne sme každý atribút diskretizovali osobitne pomocou bloku </w:t>
-      </w:r>
+        <w:t xml:space="preserve"> </w:t>
+      </w:r>
+      <w:proofErr w:type="spellStart"/>
       <w:r>
         <w:rPr>
           <w:i/>
           <w:iCs/>
         </w:rPr>
-        <w:t>Discretize</w:t>
-      </w:r>
+        <w:t>Atributes</w:t>
+      </w:r>
+      <w:proofErr w:type="spellEnd"/>
       <w:r>
         <w:rPr>
           <w:i/>
@@ -6481,7 +6782,42 @@
         <w:t xml:space="preserve">. </w:t>
       </w:r>
       <w:r>
-        <w:t xml:space="preserve">Ako ďalší krok sme zvolili transformáciu nominálnych atribútov na binominálne. Parametre zvyšných funkčných blokov zhrnieme v </w:t>
+        <w:t xml:space="preserve">Následne sme každý atribút </w:t>
+      </w:r>
+      <w:proofErr w:type="spellStart"/>
+      <w:r>
+        <w:t>diskretizovali</w:t>
+      </w:r>
+      <w:proofErr w:type="spellEnd"/>
+      <w:r>
+        <w:t xml:space="preserve"> osobitne pomocou bloku </w:t>
+      </w:r>
+      <w:proofErr w:type="spellStart"/>
+      <w:r>
+        <w:rPr>
+          <w:i/>
+          <w:iCs/>
+        </w:rPr>
+        <w:t>Discretize</w:t>
+      </w:r>
+      <w:proofErr w:type="spellEnd"/>
+      <w:r>
+        <w:rPr>
+          <w:i/>
+          <w:iCs/>
+        </w:rPr>
+        <w:t xml:space="preserve">. </w:t>
+      </w:r>
+      <w:r>
+        <w:t xml:space="preserve">Ako ďalší krok sme zvolili transformáciu nominálnych atribútov na </w:t>
+      </w:r>
+      <w:proofErr w:type="spellStart"/>
+      <w:r>
+        <w:t>binominálne</w:t>
+      </w:r>
+      <w:proofErr w:type="spellEnd"/>
+      <w:r>
+        <w:t xml:space="preserve">. Parametre zvyšných funkčných blokov zhrnieme v </w:t>
       </w:r>
       <w:r>
         <w:fldChar w:fldCharType="begin"/>
@@ -6519,35 +6855,30 @@
         <w:lastRenderedPageBreak/>
         <w:t xml:space="preserve">Tab. </w:t>
       </w:r>
-      <w:fldSimple w:instr=" SEQ Tab. \* ARABIC ">
-        <w:r>
-          <w:rPr>
-            <w:noProof/>
-          </w:rPr>
-          <w:t>4</w:t>
-        </w:r>
-      </w:fldSimple>
+      <w:r>
+        <w:fldChar w:fldCharType="begin"/>
+      </w:r>
+      <w:r>
+        <w:instrText xml:space="preserve"> SEQ Tab. \* ARABIC </w:instrText>
+      </w:r>
+      <w:r>
+        <w:fldChar w:fldCharType="separate"/>
+      </w:r>
+      <w:r>
+        <w:rPr>
+          <w:noProof/>
+        </w:rPr>
+        <w:t>4</w:t>
+      </w:r>
+      <w:r>
+        <w:rPr>
+          <w:noProof/>
+        </w:rPr>
+        <w:fldChar w:fldCharType="end"/>
+      </w:r>
       <w:bookmarkEnd w:id="16"/>
       <w:r>
-        <w:t xml:space="preserve"> </w:t>
-      </w:r>
-      <w:r>
-        <w:t>Parametrizácia funkčných blokov –čast</w:t>
-      </w:r>
-      <w:r>
-        <w:t>é</w:t>
-      </w:r>
-      <w:r>
-        <w:t xml:space="preserve"> vzor</w:t>
-      </w:r>
-      <w:r>
-        <w:t>y</w:t>
-      </w:r>
-      <w:r>
-        <w:t xml:space="preserve"> a </w:t>
-      </w:r>
-      <w:r>
-        <w:t>asociačné pravidlá</w:t>
+        <w:t xml:space="preserve"> Parametrizácia funkčných blokov –časté vzory a asociačné pravidlá</w:t>
       </w:r>
     </w:p>
     <w:tbl>
@@ -6755,13 +7086,31 @@
                 <w:iCs/>
               </w:rPr>
             </w:pPr>
+            <w:proofErr w:type="spellStart"/>
             <w:r>
               <w:rPr>
                 <w:i/>
                 <w:iCs/>
               </w:rPr>
-              <w:t>Input format</w:t>
-            </w:r>
+              <w:t>Input</w:t>
+            </w:r>
+            <w:proofErr w:type="spellEnd"/>
+            <w:r>
+              <w:rPr>
+                <w:i/>
+                <w:iCs/>
+              </w:rPr>
+              <w:t xml:space="preserve"> </w:t>
+            </w:r>
+            <w:proofErr w:type="spellStart"/>
+            <w:r>
+              <w:rPr>
+                <w:i/>
+                <w:iCs/>
+              </w:rPr>
+              <w:t>format</w:t>
+            </w:r>
+            <w:proofErr w:type="spellEnd"/>
           </w:p>
         </w:tc>
         <w:tc>
@@ -6788,7 +7137,23 @@
                 <w:i/>
                 <w:iCs/>
               </w:rPr>
-              <w:t>Min. req.</w:t>
+              <w:t xml:space="preserve">Min. </w:t>
+            </w:r>
+            <w:proofErr w:type="spellStart"/>
+            <w:r>
+              <w:rPr>
+                <w:i/>
+                <w:iCs/>
+              </w:rPr>
+              <w:t>req</w:t>
+            </w:r>
+            <w:proofErr w:type="spellEnd"/>
+            <w:r>
+              <w:rPr>
+                <w:i/>
+                <w:iCs/>
+              </w:rPr>
+              <w:t>.</w:t>
             </w:r>
           </w:p>
         </w:tc>
@@ -6819,8 +7184,19 @@
                 <w:sz w:val="22"/>
                 <w:szCs w:val="20"/>
               </w:rPr>
-              <w:t>Min. support</w:t>
-            </w:r>
+              <w:t xml:space="preserve">Min. </w:t>
+            </w:r>
+            <w:proofErr w:type="spellStart"/>
+            <w:r>
+              <w:rPr>
+                <w:i/>
+                <w:iCs/>
+                <w:sz w:val="22"/>
+                <w:szCs w:val="20"/>
+              </w:rPr>
+              <w:t>support</w:t>
+            </w:r>
+            <w:proofErr w:type="spellEnd"/>
           </w:p>
         </w:tc>
         <w:tc>
@@ -6847,8 +7223,17 @@
                 <w:i/>
                 <w:iCs/>
               </w:rPr>
-              <w:t>Min/Max per itemset</w:t>
-            </w:r>
+              <w:t xml:space="preserve">Min/Max per </w:t>
+            </w:r>
+            <w:proofErr w:type="spellStart"/>
+            <w:r>
+              <w:rPr>
+                <w:i/>
+                <w:iCs/>
+              </w:rPr>
+              <w:t>itemset</w:t>
+            </w:r>
+            <w:proofErr w:type="spellEnd"/>
           </w:p>
         </w:tc>
         <w:tc>
@@ -6876,8 +7261,33 @@
                 <w:i/>
                 <w:iCs/>
               </w:rPr>
-              <w:t>Max num. Of itemsets</w:t>
-            </w:r>
+              <w:t xml:space="preserve">Max </w:t>
+            </w:r>
+            <w:proofErr w:type="spellStart"/>
+            <w:r>
+              <w:rPr>
+                <w:i/>
+                <w:iCs/>
+              </w:rPr>
+              <w:t>num</w:t>
+            </w:r>
+            <w:proofErr w:type="spellEnd"/>
+            <w:r>
+              <w:rPr>
+                <w:i/>
+                <w:iCs/>
+              </w:rPr>
+              <w:t xml:space="preserve">. Of </w:t>
+            </w:r>
+            <w:proofErr w:type="spellStart"/>
+            <w:r>
+              <w:rPr>
+                <w:i/>
+                <w:iCs/>
+              </w:rPr>
+              <w:t>itemsets</w:t>
+            </w:r>
+            <w:proofErr w:type="spellEnd"/>
           </w:p>
         </w:tc>
         <w:tc>
@@ -6899,6 +7309,7 @@
                 <w:iCs/>
               </w:rPr>
             </w:pPr>
+            <w:proofErr w:type="spellStart"/>
             <w:r>
               <w:rPr>
                 <w:i/>
@@ -6906,6 +7317,7 @@
               </w:rPr>
               <w:t>Criterion</w:t>
             </w:r>
+            <w:proofErr w:type="spellEnd"/>
           </w:p>
         </w:tc>
         <w:tc>
@@ -6933,8 +7345,17 @@
                 <w:i/>
                 <w:iCs/>
               </w:rPr>
-              <w:t>Min Confidence</w:t>
-            </w:r>
+              <w:t xml:space="preserve">Min </w:t>
+            </w:r>
+            <w:proofErr w:type="spellStart"/>
+            <w:r>
+              <w:rPr>
+                <w:i/>
+                <w:iCs/>
+              </w:rPr>
+              <w:t>Confidence</w:t>
+            </w:r>
+            <w:proofErr w:type="spellEnd"/>
           </w:p>
         </w:tc>
       </w:tr>
@@ -6987,13 +7408,11 @@
               <w:jc w:val="center"/>
               <w:rPr>
                 <w:szCs w:val="24"/>
-                <w:lang w:val="en-US"/>
-              </w:rPr>
-            </w:pPr>
-            <w:r>
-              <w:rPr>
-                <w:szCs w:val="24"/>
-                <w:lang w:val="en-US"/>
+              </w:rPr>
+            </w:pPr>
+            <w:r>
+              <w:rPr>
+                <w:szCs w:val="24"/>
               </w:rPr>
               <w:t>default</w:t>
             </w:r>
@@ -7016,16 +7435,16 @@
               <w:jc w:val="center"/>
               <w:rPr>
                 <w:szCs w:val="24"/>
-                <w:lang w:val="en-US"/>
-              </w:rPr>
-            </w:pPr>
-            <w:r>
-              <w:rPr>
-                <w:szCs w:val="24"/>
-                <w:lang w:val="en-US"/>
+              </w:rPr>
+            </w:pPr>
+            <w:proofErr w:type="spellStart"/>
+            <w:r>
+              <w:rPr>
+                <w:szCs w:val="24"/>
               </w:rPr>
               <w:t>support</w:t>
             </w:r>
+            <w:proofErr w:type="spellEnd"/>
           </w:p>
         </w:tc>
         <w:tc>
@@ -7045,13 +7464,11 @@
               <w:jc w:val="center"/>
               <w:rPr>
                 <w:szCs w:val="24"/>
-                <w:lang w:val="en-US"/>
-              </w:rPr>
-            </w:pPr>
-            <w:r>
-              <w:rPr>
-                <w:szCs w:val="24"/>
-                <w:lang w:val="en-US"/>
+              </w:rPr>
+            </w:pPr>
+            <w:r>
+              <w:rPr>
+                <w:szCs w:val="24"/>
               </w:rPr>
               <w:t>0.5</w:t>
             </w:r>
@@ -7075,13 +7492,11 @@
               <w:jc w:val="center"/>
               <w:rPr>
                 <w:szCs w:val="24"/>
-                <w:lang w:val="en-US"/>
-              </w:rPr>
-            </w:pPr>
-            <w:r>
-              <w:rPr>
-                <w:szCs w:val="24"/>
-                <w:lang w:val="en-US"/>
+              </w:rPr>
+            </w:pPr>
+            <w:r>
+              <w:rPr>
+                <w:szCs w:val="24"/>
               </w:rPr>
               <w:t>1/0</w:t>
             </w:r>
@@ -7105,13 +7520,11 @@
               <w:rPr>
                 <w:szCs w:val="24"/>
                 <w:vertAlign w:val="superscript"/>
-                <w:lang w:val="en-US"/>
-              </w:rPr>
-            </w:pPr>
-            <w:r>
-              <w:rPr>
-                <w:szCs w:val="24"/>
-                <w:lang w:val="en-US"/>
+              </w:rPr>
+            </w:pPr>
+            <w:r>
+              <w:rPr>
+                <w:szCs w:val="24"/>
               </w:rPr>
               <w:t>1x10</w:t>
             </w:r>
@@ -7119,7 +7532,6 @@
               <w:rPr>
                 <w:szCs w:val="24"/>
                 <w:vertAlign w:val="superscript"/>
-                <w:lang w:val="en-US"/>
               </w:rPr>
               <w:t>6</w:t>
             </w:r>
@@ -7148,6 +7560,7 @@
                 <w:szCs w:val="24"/>
               </w:rPr>
             </w:pPr>
+            <w:proofErr w:type="spellStart"/>
             <w:r>
               <w:rPr>
                 <w:rFonts w:ascii="Calibri" w:hAnsi="Calibri" w:cs="Calibri"/>
@@ -7158,6 +7571,7 @@
               </w:rPr>
               <w:t>Confidence</w:t>
             </w:r>
+            <w:proofErr w:type="spellEnd"/>
           </w:p>
         </w:tc>
         <w:tc>
@@ -7280,14 +7694,27 @@
       <w:r>
         <w:t xml:space="preserve">Obr. </w:t>
       </w:r>
-      <w:fldSimple w:instr=" SEQ Obr. \* ARABIC ">
-        <w:r>
-          <w:rPr>
-            <w:noProof/>
-          </w:rPr>
-          <w:t>13</w:t>
-        </w:r>
-      </w:fldSimple>
+      <w:r>
+        <w:fldChar w:fldCharType="begin"/>
+      </w:r>
+      <w:r>
+        <w:instrText xml:space="preserve"> SEQ Obr. \* ARABIC </w:instrText>
+      </w:r>
+      <w:r>
+        <w:fldChar w:fldCharType="separate"/>
+      </w:r>
+      <w:r>
+        <w:rPr>
+          <w:noProof/>
+        </w:rPr>
+        <w:t>13</w:t>
+      </w:r>
+      <w:r>
+        <w:rPr>
+          <w:noProof/>
+        </w:rPr>
+        <w:fldChar w:fldCharType="end"/>
+      </w:r>
       <w:bookmarkEnd w:id="17"/>
       <w:r>
         <w:t xml:space="preserve"> Výsledný model - asociačné pravidlá</w:t>
@@ -7329,7 +7756,23 @@
         <w:jc w:val="both"/>
       </w:pPr>
       <w:r>
-        <w:t>Anomália (outlier) je dátový bod ktorý je veľmi odlišný od ostatných bodov. Aplikácie anomálií v dolovaní v dátach sa využívajú pri čistení dát – anomálie predstavujú šum v dátach, preto sa zvyknú v procese predspracovania odstrániť. Podvody s kreditnými kartami sú takisto typickým príkladom ich využitia – netypické vzory v aktivite kreditnej karty môžu poukazovať na jej zneužitie. Anomálie môžeme detegovať ako prieniky do sietí – prevádzka rôznych typov sietí môže byť chápaná ako prúd multidimenzionálnych záznamov. Anomálie sú často definované ako netypické záznamy v tomto prúde, alebo netypické zmeny v základných trendoch.</w:t>
+        <w:t>Anomália (</w:t>
+      </w:r>
+      <w:proofErr w:type="spellStart"/>
+      <w:r>
+        <w:t>outlier</w:t>
+      </w:r>
+      <w:proofErr w:type="spellEnd"/>
+      <w:r>
+        <w:t xml:space="preserve">) je dátový bod ktorý je veľmi odlišný od ostatných bodov. Aplikácie anomálií v dolovaní v dátach sa využívajú pri čistení dát – anomálie predstavujú šum v dátach, preto sa zvyknú v procese predspracovania odstrániť. Podvody s kreditnými kartami sú takisto typickým príkladom ich využitia – netypické vzory v aktivite kreditnej karty môžu poukazovať na jej zneužitie. Anomálie môžeme detegovať ako prieniky do sietí – prevádzka rôznych typov sietí môže byť chápaná ako prúd </w:t>
+      </w:r>
+      <w:proofErr w:type="spellStart"/>
+      <w:r>
+        <w:t>multidimenzionálnych</w:t>
+      </w:r>
+      <w:proofErr w:type="spellEnd"/>
+      <w:r>
+        <w:t xml:space="preserve"> záznamov. Anomálie sú často definované ako netypické záznamy v tomto prúde, alebo netypické zmeny v základných trendoch.</w:t>
       </w:r>
     </w:p>
     <w:p>
@@ -7420,14 +7863,27 @@
       <w:r>
         <w:t xml:space="preserve">Obr. </w:t>
       </w:r>
-      <w:fldSimple w:instr=" SEQ Obr. \* ARABIC ">
-        <w:r>
-          <w:rPr>
-            <w:noProof/>
-          </w:rPr>
-          <w:t>14</w:t>
-        </w:r>
-      </w:fldSimple>
+      <w:r>
+        <w:fldChar w:fldCharType="begin"/>
+      </w:r>
+      <w:r>
+        <w:instrText xml:space="preserve"> SEQ Obr. \* ARABIC </w:instrText>
+      </w:r>
+      <w:r>
+        <w:fldChar w:fldCharType="separate"/>
+      </w:r>
+      <w:r>
+        <w:rPr>
+          <w:noProof/>
+        </w:rPr>
+        <w:t>14</w:t>
+      </w:r>
+      <w:r>
+        <w:rPr>
+          <w:noProof/>
+        </w:rPr>
+        <w:fldChar w:fldCharType="end"/>
+      </w:r>
       <w:bookmarkEnd w:id="18"/>
       <w:r>
         <w:t xml:space="preserve"> Detekcia anomálii a ich následne odstránenie</w:t>
@@ -7443,6 +7899,7 @@
       <w:r>
         <w:t xml:space="preserve"> rozsah dát na 5000. Dáta sme rozdelili do dvoch smerov pomocou bloku </w:t>
       </w:r>
+      <w:proofErr w:type="spellStart"/>
       <w:r>
         <w:rPr>
           <w:i/>
@@ -7450,6 +7907,7 @@
         </w:rPr>
         <w:t>Multiply</w:t>
       </w:r>
+      <w:proofErr w:type="spellEnd"/>
       <w:r>
         <w:rPr>
           <w:i/>
@@ -7460,13 +7918,15 @@
       <w:r>
         <w:t xml:space="preserve">Smer dátového toku viedol k detekcii a odstráneniu anomálií pomocou funkčných blokov </w:t>
       </w:r>
+      <w:proofErr w:type="spellStart"/>
       <w:r>
         <w:rPr>
           <w:i/>
           <w:iCs/>
         </w:rPr>
-        <w:t>Detect Outliers</w:t>
-      </w:r>
+        <w:t>Detect</w:t>
+      </w:r>
+      <w:proofErr w:type="spellEnd"/>
       <w:r>
         <w:rPr>
           <w:i/>
@@ -7474,85 +7934,131 @@
         </w:rPr>
         <w:t xml:space="preserve"> </w:t>
       </w:r>
+      <w:proofErr w:type="spellStart"/>
       <w:r>
         <w:rPr>
           <w:i/>
           <w:iCs/>
         </w:rPr>
-        <w:t>(LOF) a</w:t>
-      </w:r>
+        <w:t>Outliers</w:t>
+      </w:r>
+      <w:proofErr w:type="spellEnd"/>
       <w:r>
         <w:rPr>
           <w:i/>
           <w:iCs/>
         </w:rPr>
-        <w:t xml:space="preserve"> Filter Examples </w:t>
+        <w:t xml:space="preserve"> </w:t>
       </w:r>
       <w:r>
         <w:rPr>
           <w:i/>
           <w:iCs/>
-          <w:lang w:val="en-US"/>
-        </w:rPr>
-        <w:t>(</w:t>
+        </w:rPr>
+        <w:t>(LOF) a</w:t>
       </w:r>
       <w:r>
         <w:rPr>
           <w:i/>
           <w:iCs/>
         </w:rPr>
-        <w:t>remove outliers</w:t>
-      </w:r>
+        <w:t xml:space="preserve"> Filter </w:t>
+      </w:r>
+      <w:proofErr w:type="spellStart"/>
       <w:r>
         <w:rPr>
           <w:i/>
           <w:iCs/>
-          <w:lang w:val="en-US"/>
-        </w:rPr>
-        <w:t>)</w:t>
-      </w:r>
+        </w:rPr>
+        <w:t>Examples</w:t>
+      </w:r>
+      <w:proofErr w:type="spellEnd"/>
       <w:r>
         <w:rPr>
           <w:i/>
           <w:iCs/>
         </w:rPr>
-        <w:t xml:space="preserve">. </w:t>
-      </w:r>
-      <w:r>
-        <w:t>Diskretizovali sme rovnako ako pri predchádzajúcom model</w:t>
-      </w:r>
-      <w:r>
-        <w:t>i</w:t>
-      </w:r>
-      <w:r>
-        <w:t xml:space="preserve"> </w:t>
-      </w:r>
-      <w:r>
-        <w:t>(</w:t>
-      </w:r>
-      <w:r>
-        <w:fldChar w:fldCharType="begin"/>
-      </w:r>
-      <w:r>
-        <w:instrText xml:space="preserve"> REF _Ref27030001 \h </w:instrText>
-      </w:r>
-      <w:r>
-        <w:fldChar w:fldCharType="separate"/>
-      </w:r>
-      <w:r>
-        <w:t>Rozhodovací strom</w:t>
-      </w:r>
-      <w:r>
-        <w:fldChar w:fldCharType="end"/>
-      </w:r>
-      <w:r>
-        <w:t>)</w:t>
-      </w:r>
+        <w:t xml:space="preserve"> (</w:t>
+      </w:r>
+      <w:proofErr w:type="spellStart"/>
       <w:r>
         <w:rPr>
           <w:i/>
           <w:iCs/>
         </w:rPr>
+        <w:t>remove</w:t>
+      </w:r>
+      <w:proofErr w:type="spellEnd"/>
+      <w:r>
+        <w:rPr>
+          <w:i/>
+          <w:iCs/>
+        </w:rPr>
+        <w:t xml:space="preserve"> </w:t>
+      </w:r>
+      <w:proofErr w:type="spellStart"/>
+      <w:r>
+        <w:rPr>
+          <w:i/>
+          <w:iCs/>
+        </w:rPr>
+        <w:t>outliers</w:t>
+      </w:r>
+      <w:proofErr w:type="spellEnd"/>
+      <w:r>
+        <w:rPr>
+          <w:i/>
+          <w:iCs/>
+        </w:rPr>
+        <w:t>)</w:t>
+      </w:r>
+      <w:r>
+        <w:rPr>
+          <w:i/>
+          <w:iCs/>
+        </w:rPr>
+        <w:t xml:space="preserve">. </w:t>
+      </w:r>
+      <w:proofErr w:type="spellStart"/>
+      <w:r>
+        <w:t>Diskretizovali</w:t>
+      </w:r>
+      <w:proofErr w:type="spellEnd"/>
+      <w:r>
+        <w:t xml:space="preserve"> sme rovnako ako pri predchádzajúcom model</w:t>
+      </w:r>
+      <w:r>
+        <w:t>i</w:t>
+      </w:r>
+      <w:r>
+        <w:t xml:space="preserve"> </w:t>
+      </w:r>
+      <w:r>
+        <w:t>(</w:t>
+      </w:r>
+      <w:r>
+        <w:fldChar w:fldCharType="begin"/>
+      </w:r>
+      <w:r>
+        <w:instrText xml:space="preserve"> REF _Ref27030001 \h </w:instrText>
+      </w:r>
+      <w:r>
+        <w:fldChar w:fldCharType="separate"/>
+      </w:r>
+      <w:r>
+        <w:t>Rozhodovací strom</w:t>
+      </w:r>
+      <w:r>
+        <w:fldChar w:fldCharType="end"/>
+      </w:r>
+      <w:r>
+        <w:t>)</w:t>
+      </w:r>
+      <w:r>
+        <w:rPr>
+          <w:i/>
+          <w:iCs/>
+        </w:rPr>
         <w:t xml:space="preserve"> . </w:t>
       </w:r>
       <w:r>
@@ -7582,8 +8088,6 @@
       <w:r>
         <w:t>.</w:t>
       </w:r>
-      <w:bookmarkStart w:id="19" w:name="_GoBack"/>
-      <w:bookmarkEnd w:id="19"/>
     </w:p>
     <w:p>
       <w:pPr>
@@ -7591,19 +8095,32 @@
         <w:keepNext/>
         <w:jc w:val="center"/>
       </w:pPr>
-      <w:bookmarkStart w:id="20" w:name="_Ref27151873"/>
+      <w:bookmarkStart w:id="19" w:name="_Ref27151873"/>
       <w:r>
         <w:t xml:space="preserve">Tab. </w:t>
       </w:r>
-      <w:fldSimple w:instr=" SEQ Tab. \* ARABIC ">
-        <w:r>
-          <w:rPr>
-            <w:noProof/>
-          </w:rPr>
-          <w:t>5</w:t>
-        </w:r>
-      </w:fldSimple>
-      <w:bookmarkEnd w:id="20"/>
+      <w:r>
+        <w:fldChar w:fldCharType="begin"/>
+      </w:r>
+      <w:r>
+        <w:instrText xml:space="preserve"> SEQ Tab. \* ARABIC </w:instrText>
+      </w:r>
+      <w:r>
+        <w:fldChar w:fldCharType="separate"/>
+      </w:r>
+      <w:r>
+        <w:rPr>
+          <w:noProof/>
+        </w:rPr>
+        <w:t>5</w:t>
+      </w:r>
+      <w:r>
+        <w:rPr>
+          <w:noProof/>
+        </w:rPr>
+        <w:fldChar w:fldCharType="end"/>
+      </w:r>
+      <w:bookmarkEnd w:id="19"/>
       <w:r>
         <w:t xml:space="preserve"> Parametrizácia funkčných blokov - detekcia anomálií</w:t>
       </w:r>
@@ -7771,34 +8288,63 @@
                 <w:iCs/>
               </w:rPr>
             </w:pPr>
+            <w:proofErr w:type="spellStart"/>
             <w:r>
               <w:rPr>
                 <w:i/>
                 <w:iCs/>
               </w:rPr>
-              <w:t xml:space="preserve">Minimal points </w:t>
-            </w:r>
+              <w:t>Minimal</w:t>
+            </w:r>
+            <w:proofErr w:type="spellEnd"/>
             <w:r>
               <w:rPr>
                 <w:i/>
                 <w:iCs/>
               </w:rPr>
-              <w:t xml:space="preserve">lower </w:t>
-            </w:r>
+              <w:t xml:space="preserve"> </w:t>
+            </w:r>
+            <w:proofErr w:type="spellStart"/>
             <w:r>
               <w:rPr>
                 <w:i/>
                 <w:iCs/>
               </w:rPr>
-              <w:t>bound</w:t>
-            </w:r>
+              <w:t>points</w:t>
+            </w:r>
+            <w:proofErr w:type="spellEnd"/>
             <w:r>
               <w:rPr>
                 <w:i/>
                 <w:iCs/>
               </w:rPr>
-              <w:t>s</w:t>
-            </w:r>
+              <w:t xml:space="preserve"> </w:t>
+            </w:r>
+            <w:proofErr w:type="spellStart"/>
+            <w:r>
+              <w:rPr>
+                <w:i/>
+                <w:iCs/>
+              </w:rPr>
+              <w:t>lower</w:t>
+            </w:r>
+            <w:proofErr w:type="spellEnd"/>
+            <w:r>
+              <w:rPr>
+                <w:i/>
+                <w:iCs/>
+              </w:rPr>
+              <w:t xml:space="preserve"> </w:t>
+            </w:r>
+            <w:proofErr w:type="spellStart"/>
+            <w:r>
+              <w:rPr>
+                <w:i/>
+                <w:iCs/>
+              </w:rPr>
+              <w:t>bounds</w:t>
+            </w:r>
+            <w:proofErr w:type="spellEnd"/>
           </w:p>
         </w:tc>
         <w:tc>
@@ -7862,13 +8408,63 @@
                 <w:iCs/>
               </w:rPr>
             </w:pPr>
+            <w:proofErr w:type="spellStart"/>
             <w:r>
               <w:rPr>
                 <w:i/>
                 <w:iCs/>
               </w:rPr>
-              <w:t>Minimal poionts upper bound</w:t>
-            </w:r>
+              <w:t>Minimal</w:t>
+            </w:r>
+            <w:proofErr w:type="spellEnd"/>
+            <w:r>
+              <w:rPr>
+                <w:i/>
+                <w:iCs/>
+              </w:rPr>
+              <w:t xml:space="preserve"> </w:t>
+            </w:r>
+            <w:proofErr w:type="spellStart"/>
+            <w:r>
+              <w:rPr>
+                <w:i/>
+                <w:iCs/>
+              </w:rPr>
+              <w:t>poionts</w:t>
+            </w:r>
+            <w:proofErr w:type="spellEnd"/>
+            <w:r>
+              <w:rPr>
+                <w:i/>
+                <w:iCs/>
+              </w:rPr>
+              <w:t xml:space="preserve"> </w:t>
+            </w:r>
+            <w:proofErr w:type="spellStart"/>
+            <w:r>
+              <w:rPr>
+                <w:i/>
+                <w:iCs/>
+              </w:rPr>
+              <w:t>upper</w:t>
+            </w:r>
+            <w:proofErr w:type="spellEnd"/>
+            <w:r>
+              <w:rPr>
+                <w:i/>
+                <w:iCs/>
+              </w:rPr>
+              <w:t xml:space="preserve"> </w:t>
+            </w:r>
+            <w:proofErr w:type="spellStart"/>
+            <w:r>
+              <w:rPr>
+                <w:i/>
+                <w:iCs/>
+              </w:rPr>
+              <w:t>bound</w:t>
+            </w:r>
+            <w:proofErr w:type="spellEnd"/>
           </w:p>
         </w:tc>
         <w:tc>
@@ -7931,39 +8527,75 @@
                 <w:iCs/>
               </w:rPr>
             </w:pPr>
+            <w:proofErr w:type="spellStart"/>
             <w:r>
               <w:rPr>
                 <w:i/>
                 <w:iCs/>
               </w:rPr>
-              <w:t>Distance function</w:t>
-            </w:r>
-          </w:p>
-        </w:tc>
-        <w:tc>
-          <w:tcPr>
-            <w:tcW w:w="3547" w:type="dxa"/>
-            <w:tcBorders>
-              <w:right w:val="single" w:sz="18" w:space="0" w:color="auto"/>
-            </w:tcBorders>
-            <w:vAlign w:val="center"/>
-          </w:tcPr>
-          <w:p>
-            <w:pPr>
-              <w:spacing w:before="0" w:after="0"/>
-              <w:jc w:val="center"/>
+              <w:t>Distance</w:t>
+            </w:r>
+            <w:proofErr w:type="spellEnd"/>
+            <w:r>
               <w:rPr>
                 <w:i/>
                 <w:iCs/>
               </w:rPr>
-            </w:pPr>
+              <w:t xml:space="preserve"> </w:t>
+            </w:r>
+            <w:proofErr w:type="spellStart"/>
             <w:r>
               <w:rPr>
                 <w:i/>
                 <w:iCs/>
               </w:rPr>
-              <w:t>Euclidian distance</w:t>
-            </w:r>
+              <w:t>function</w:t>
+            </w:r>
+            <w:proofErr w:type="spellEnd"/>
+          </w:p>
+        </w:tc>
+        <w:tc>
+          <w:tcPr>
+            <w:tcW w:w="3547" w:type="dxa"/>
+            <w:tcBorders>
+              <w:right w:val="single" w:sz="18" w:space="0" w:color="auto"/>
+            </w:tcBorders>
+            <w:vAlign w:val="center"/>
+          </w:tcPr>
+          <w:p>
+            <w:pPr>
+              <w:spacing w:before="0" w:after="0"/>
+              <w:jc w:val="center"/>
+              <w:rPr>
+                <w:i/>
+                <w:iCs/>
+              </w:rPr>
+            </w:pPr>
+            <w:proofErr w:type="spellStart"/>
+            <w:r>
+              <w:rPr>
+                <w:i/>
+                <w:iCs/>
+              </w:rPr>
+              <w:t>Euclidian</w:t>
+            </w:r>
+            <w:proofErr w:type="spellEnd"/>
+            <w:r>
+              <w:rPr>
+                <w:i/>
+                <w:iCs/>
+              </w:rPr>
+              <w:t xml:space="preserve"> </w:t>
+            </w:r>
+            <w:proofErr w:type="spellStart"/>
+            <w:r>
+              <w:rPr>
+                <w:i/>
+                <w:iCs/>
+              </w:rPr>
+              <w:t>distance</w:t>
+            </w:r>
+            <w:proofErr w:type="spellEnd"/>
           </w:p>
         </w:tc>
       </w:tr>
@@ -8048,13 +8680,31 @@
                 <w:iCs/>
               </w:rPr>
             </w:pPr>
+            <w:proofErr w:type="spellStart"/>
             <w:r>
               <w:rPr>
                 <w:i/>
                 <w:iCs/>
               </w:rPr>
-              <w:t>Number of folds</w:t>
-            </w:r>
+              <w:t>Number</w:t>
+            </w:r>
+            <w:proofErr w:type="spellEnd"/>
+            <w:r>
+              <w:rPr>
+                <w:i/>
+                <w:iCs/>
+              </w:rPr>
+              <w:t xml:space="preserve"> of </w:t>
+            </w:r>
+            <w:proofErr w:type="spellStart"/>
+            <w:r>
+              <w:rPr>
+                <w:i/>
+                <w:iCs/>
+              </w:rPr>
+              <w:t>folds</w:t>
+            </w:r>
+            <w:proofErr w:type="spellEnd"/>
           </w:p>
         </w:tc>
         <w:tc>
@@ -8117,39 +8767,50 @@
                 <w:iCs/>
               </w:rPr>
             </w:pPr>
+            <w:proofErr w:type="spellStart"/>
             <w:r>
               <w:rPr>
                 <w:i/>
                 <w:iCs/>
               </w:rPr>
-              <w:t>Sampling type</w:t>
-            </w:r>
-          </w:p>
-        </w:tc>
-        <w:tc>
-          <w:tcPr>
-            <w:tcW w:w="3547" w:type="dxa"/>
-            <w:tcBorders>
-              <w:right w:val="single" w:sz="18" w:space="0" w:color="auto"/>
-            </w:tcBorders>
-            <w:vAlign w:val="center"/>
-          </w:tcPr>
-          <w:p>
-            <w:pPr>
-              <w:spacing w:before="0" w:after="0"/>
-              <w:jc w:val="center"/>
+              <w:t>Sampling</w:t>
+            </w:r>
+            <w:proofErr w:type="spellEnd"/>
+            <w:r>
               <w:rPr>
                 <w:i/>
                 <w:iCs/>
               </w:rPr>
-            </w:pPr>
-            <w:r>
+              <w:t xml:space="preserve"> type</w:t>
+            </w:r>
+          </w:p>
+        </w:tc>
+        <w:tc>
+          <w:tcPr>
+            <w:tcW w:w="3547" w:type="dxa"/>
+            <w:tcBorders>
+              <w:right w:val="single" w:sz="18" w:space="0" w:color="auto"/>
+            </w:tcBorders>
+            <w:vAlign w:val="center"/>
+          </w:tcPr>
+          <w:p>
+            <w:pPr>
+              <w:spacing w:before="0" w:after="0"/>
+              <w:jc w:val="center"/>
               <w:rPr>
                 <w:i/>
                 <w:iCs/>
               </w:rPr>
+            </w:pPr>
+            <w:proofErr w:type="spellStart"/>
+            <w:r>
+              <w:rPr>
+                <w:i/>
+                <w:iCs/>
+              </w:rPr>
               <w:t>Automatic</w:t>
             </w:r>
+            <w:proofErr w:type="spellEnd"/>
           </w:p>
         </w:tc>
       </w:tr>
@@ -8234,6 +8895,7 @@
                 <w:iCs/>
               </w:rPr>
             </w:pPr>
+            <w:proofErr w:type="spellStart"/>
             <w:r>
               <w:rPr>
                 <w:i/>
@@ -8241,6 +8903,7 @@
               </w:rPr>
               <w:t>Criterion</w:t>
             </w:r>
+            <w:proofErr w:type="spellEnd"/>
           </w:p>
         </w:tc>
         <w:tc>
@@ -8260,6 +8923,7 @@
                 <w:iCs/>
               </w:rPr>
             </w:pPr>
+            <w:proofErr w:type="spellStart"/>
             <w:r>
               <w:rPr>
                 <w:i/>
@@ -8267,6 +8931,7 @@
               </w:rPr>
               <w:t>Information_gain</w:t>
             </w:r>
+            <w:proofErr w:type="spellEnd"/>
           </w:p>
         </w:tc>
       </w:tr>
@@ -8311,13 +8976,31 @@
                 <w:iCs/>
               </w:rPr>
             </w:pPr>
+            <w:proofErr w:type="spellStart"/>
             <w:r>
               <w:rPr>
                 <w:i/>
                 <w:iCs/>
               </w:rPr>
-              <w:t>Maximal depth</w:t>
-            </w:r>
+              <w:t>Maximal</w:t>
+            </w:r>
+            <w:proofErr w:type="spellEnd"/>
+            <w:r>
+              <w:rPr>
+                <w:i/>
+                <w:iCs/>
+              </w:rPr>
+              <w:t xml:space="preserve"> </w:t>
+            </w:r>
+            <w:proofErr w:type="spellStart"/>
+            <w:r>
+              <w:rPr>
+                <w:i/>
+                <w:iCs/>
+              </w:rPr>
+              <w:t>depth</w:t>
+            </w:r>
+            <w:proofErr w:type="spellEnd"/>
           </w:p>
         </w:tc>
         <w:tc>
@@ -8380,6 +9063,7 @@
                 <w:iCs/>
               </w:rPr>
             </w:pPr>
+            <w:proofErr w:type="spellStart"/>
             <w:r>
               <w:rPr>
                 <w:i/>
@@ -8387,6 +9071,7 @@
               </w:rPr>
               <w:t>Confidence</w:t>
             </w:r>
+            <w:proofErr w:type="spellEnd"/>
             <w:r>
               <w:rPr>
                 <w:i/>
@@ -8399,7 +9084,39 @@
                 <w:i/>
                 <w:iCs/>
               </w:rPr>
-              <w:t>(apply pruning)</w:t>
+              <w:t>(</w:t>
+            </w:r>
+            <w:proofErr w:type="spellStart"/>
+            <w:r>
+              <w:rPr>
+                <w:i/>
+                <w:iCs/>
+              </w:rPr>
+              <w:t>apply</w:t>
+            </w:r>
+            <w:proofErr w:type="spellEnd"/>
+            <w:r>
+              <w:rPr>
+                <w:i/>
+                <w:iCs/>
+              </w:rPr>
+              <w:t xml:space="preserve"> </w:t>
+            </w:r>
+            <w:proofErr w:type="spellStart"/>
+            <w:r>
+              <w:rPr>
+                <w:i/>
+                <w:iCs/>
+              </w:rPr>
+              <w:t>pruning</w:t>
+            </w:r>
+            <w:proofErr w:type="spellEnd"/>
+            <w:r>
+              <w:rPr>
+                <w:i/>
+                <w:iCs/>
+              </w:rPr>
+              <w:t>)</w:t>
             </w:r>
           </w:p>
         </w:tc>
@@ -8459,14 +9176,40 @@
               <w:spacing w:before="0" w:after="0"/>
               <w:jc w:val="center"/>
             </w:pPr>
-            <w:r>
-              <w:t>Minimal gain</w:t>
-            </w:r>
+            <w:proofErr w:type="spellStart"/>
+            <w:r>
+              <w:t>Minimal</w:t>
+            </w:r>
+            <w:proofErr w:type="spellEnd"/>
             <w:r>
               <w:t xml:space="preserve"> </w:t>
             </w:r>
-            <w:r>
-              <w:t>(apply prepruning)</w:t>
+            <w:proofErr w:type="spellStart"/>
+            <w:r>
+              <w:t>gain</w:t>
+            </w:r>
+            <w:proofErr w:type="spellEnd"/>
+            <w:r>
+              <w:t xml:space="preserve"> </w:t>
+            </w:r>
+            <w:r>
+              <w:t>(</w:t>
+            </w:r>
+            <w:proofErr w:type="spellStart"/>
+            <w:r>
+              <w:t>apply</w:t>
+            </w:r>
+            <w:proofErr w:type="spellEnd"/>
+            <w:r>
+              <w:t xml:space="preserve"> </w:t>
+            </w:r>
+            <w:proofErr w:type="spellStart"/>
+            <w:r>
+              <w:t>prepruning</w:t>
+            </w:r>
+            <w:proofErr w:type="spellEnd"/>
+            <w:r>
+              <w:t>)</w:t>
             </w:r>
           </w:p>
         </w:tc>
@@ -8527,32 +9270,54 @@
               <w:spacing w:before="0" w:after="0"/>
               <w:jc w:val="center"/>
             </w:pPr>
-            <w:r>
-              <w:t>Minimal leaf</w:t>
-            </w:r>
-          </w:p>
-          <w:p>
-            <w:pPr>
-              <w:spacing w:before="0" w:after="0"/>
-              <w:jc w:val="center"/>
-            </w:pPr>
+            <w:proofErr w:type="spellStart"/>
+            <w:r>
+              <w:t>Minimal</w:t>
+            </w:r>
+            <w:proofErr w:type="spellEnd"/>
+            <w:r>
+              <w:t xml:space="preserve"> </w:t>
+            </w:r>
+            <w:proofErr w:type="spellStart"/>
+            <w:r>
+              <w:t>leaf</w:t>
+            </w:r>
+            <w:proofErr w:type="spellEnd"/>
+          </w:p>
+          <w:p>
+            <w:pPr>
+              <w:spacing w:before="0" w:after="0"/>
+              <w:jc w:val="center"/>
+            </w:pPr>
+            <w:proofErr w:type="spellStart"/>
             <w:r>
               <w:t>s</w:t>
             </w:r>
             <w:r>
               <w:t>ize</w:t>
             </w:r>
+            <w:proofErr w:type="spellEnd"/>
             <w:r>
               <w:t xml:space="preserve"> </w:t>
             </w:r>
             <w:r>
-              <w:t>(apply</w:t>
-            </w:r>
+              <w:t>(</w:t>
+            </w:r>
+            <w:proofErr w:type="spellStart"/>
+            <w:r>
+              <w:t>apply</w:t>
+            </w:r>
+            <w:proofErr w:type="spellEnd"/>
             <w:r>
               <w:t xml:space="preserve"> </w:t>
             </w:r>
-            <w:r>
-              <w:t>prepruning)</w:t>
+            <w:proofErr w:type="spellStart"/>
+            <w:r>
+              <w:t>prepruning</w:t>
+            </w:r>
+            <w:proofErr w:type="spellEnd"/>
+            <w:r>
+              <w:t>)</w:t>
             </w:r>
           </w:p>
         </w:tc>
@@ -8583,7 +9348,13 @@
       </w:pPr>
       <w:r>
         <w:lastRenderedPageBreak/>
-        <w:t xml:space="preserve">Anomálie si znázorníme na rozptylovom grafe – tento typ grafu je najvhdonejší pre ich vizualizáciu. Graf je znázornený na </w:t>
+        <w:t xml:space="preserve">Anomálie si znázorníme na rozptylovom grafe – tento typ grafu je </w:t>
+      </w:r>
+      <w:r>
+        <w:t>najvhodnejší</w:t>
+      </w:r>
+      <w:r>
+        <w:t xml:space="preserve"> pre ich vizualizáciu. Graf je znázornený na </w:t>
       </w:r>
       <w:r>
         <w:fldChar w:fldCharType="begin"/>
@@ -8674,19 +9445,32 @@
         <w:pStyle w:val="Caption"/>
         <w:jc w:val="center"/>
       </w:pPr>
-      <w:bookmarkStart w:id="21" w:name="_Ref27152009"/>
+      <w:bookmarkStart w:id="20" w:name="_Ref27152009"/>
       <w:r>
         <w:t xml:space="preserve">Obr. </w:t>
       </w:r>
-      <w:fldSimple w:instr=" SEQ Obr. \* ARABIC ">
-        <w:r>
-          <w:rPr>
-            <w:noProof/>
-          </w:rPr>
-          <w:t>15</w:t>
-        </w:r>
-      </w:fldSimple>
-      <w:bookmarkEnd w:id="21"/>
+      <w:r>
+        <w:fldChar w:fldCharType="begin"/>
+      </w:r>
+      <w:r>
+        <w:instrText xml:space="preserve"> SEQ Obr. \* ARABIC </w:instrText>
+      </w:r>
+      <w:r>
+        <w:fldChar w:fldCharType="separate"/>
+      </w:r>
+      <w:r>
+        <w:rPr>
+          <w:noProof/>
+        </w:rPr>
+        <w:t>15</w:t>
+      </w:r>
+      <w:r>
+        <w:rPr>
+          <w:noProof/>
+        </w:rPr>
+        <w:fldChar w:fldCharType="end"/>
+      </w:r>
+      <w:bookmarkEnd w:id="20"/>
       <w:r>
         <w:t xml:space="preserve"> Pravdepodobnosť anomálií</w:t>
       </w:r>
@@ -8696,7 +9480,13 @@
         <w:jc w:val="both"/>
       </w:pPr>
       <w:r>
-        <w:t xml:space="preserve">Porovnanie presností výsledných modelov si znázorníme výslednými kontigenčnými tabuľkami modelov. Začneme znázornením presnosti modelu bez anomálií - </w:t>
+        <w:t xml:space="preserve">Porovnanie presností výsledných modelov si znázorníme výslednými </w:t>
+      </w:r>
+      <w:r>
+        <w:t>kontingenčnými</w:t>
+      </w:r>
+      <w:r>
+        <w:t xml:space="preserve"> tabuľkami modelov. Začneme znázornením presnosti modelu bez anomálií - </w:t>
       </w:r>
       <w:r>
         <w:fldChar w:fldCharType="begin"/>
@@ -8787,19 +9577,32 @@
         <w:pStyle w:val="Caption"/>
         <w:jc w:val="center"/>
       </w:pPr>
-      <w:bookmarkStart w:id="22" w:name="_Ref27152175"/>
+      <w:bookmarkStart w:id="21" w:name="_Ref27152175"/>
       <w:r>
         <w:t xml:space="preserve">Obr. </w:t>
       </w:r>
-      <w:fldSimple w:instr=" SEQ Obr. \* ARABIC ">
-        <w:r>
-          <w:rPr>
-            <w:noProof/>
-          </w:rPr>
-          <w:t>16</w:t>
-        </w:r>
-      </w:fldSimple>
-      <w:bookmarkEnd w:id="22"/>
+      <w:r>
+        <w:fldChar w:fldCharType="begin"/>
+      </w:r>
+      <w:r>
+        <w:instrText xml:space="preserve"> SEQ Obr. \* ARABIC </w:instrText>
+      </w:r>
+      <w:r>
+        <w:fldChar w:fldCharType="separate"/>
+      </w:r>
+      <w:r>
+        <w:rPr>
+          <w:noProof/>
+        </w:rPr>
+        <w:t>16</w:t>
+      </w:r>
+      <w:r>
+        <w:rPr>
+          <w:noProof/>
+        </w:rPr>
+        <w:fldChar w:fldCharType="end"/>
+      </w:r>
+      <w:bookmarkEnd w:id="21"/>
       <w:r>
         <w:t xml:space="preserve"> Presnosť rozhodovacieho stromu po odstránení anomálií</w:t>
       </w:r>
@@ -8897,24 +9700,34 @@
         <w:pStyle w:val="Caption"/>
         <w:jc w:val="center"/>
       </w:pPr>
-      <w:bookmarkStart w:id="23" w:name="_Ref27153671"/>
+      <w:bookmarkStart w:id="22" w:name="_Ref27153671"/>
       <w:r>
         <w:t xml:space="preserve">Obr. </w:t>
       </w:r>
-      <w:fldSimple w:instr=" SEQ Obr. \* ARABIC ">
-        <w:r>
-          <w:rPr>
-            <w:noProof/>
-          </w:rPr>
-          <w:t>17</w:t>
-        </w:r>
-      </w:fldSimple>
-      <w:bookmarkEnd w:id="23"/>
-      <w:r>
-        <w:t xml:space="preserve"> </w:t>
-      </w:r>
-      <w:r>
-        <w:t>Presnosť rozhodovacieho stromu po odstránení anomálií</w:t>
+      <w:r>
+        <w:fldChar w:fldCharType="begin"/>
+      </w:r>
+      <w:r>
+        <w:instrText xml:space="preserve"> SEQ Obr. \* ARABIC </w:instrText>
+      </w:r>
+      <w:r>
+        <w:fldChar w:fldCharType="separate"/>
+      </w:r>
+      <w:r>
+        <w:rPr>
+          <w:noProof/>
+        </w:rPr>
+        <w:t>17</w:t>
+      </w:r>
+      <w:r>
+        <w:rPr>
+          <w:noProof/>
+        </w:rPr>
+        <w:fldChar w:fldCharType="end"/>
+      </w:r>
+      <w:bookmarkEnd w:id="22"/>
+      <w:r>
+        <w:t xml:space="preserve"> Presnosť rozhodovacieho stromu po odstránení anomálií</w:t>
       </w:r>
     </w:p>
     <w:p>
@@ -9030,19 +9843,32 @@
         <w:pStyle w:val="Caption"/>
         <w:jc w:val="center"/>
       </w:pPr>
-      <w:bookmarkStart w:id="24" w:name="_Ref27152357"/>
+      <w:bookmarkStart w:id="23" w:name="_Ref27152357"/>
       <w:r>
         <w:t xml:space="preserve">Obr. </w:t>
       </w:r>
-      <w:fldSimple w:instr=" SEQ Obr. \* ARABIC ">
-        <w:r>
-          <w:rPr>
-            <w:noProof/>
-          </w:rPr>
-          <w:t>18</w:t>
-        </w:r>
-      </w:fldSimple>
-      <w:bookmarkEnd w:id="24"/>
+      <w:r>
+        <w:fldChar w:fldCharType="begin"/>
+      </w:r>
+      <w:r>
+        <w:instrText xml:space="preserve"> SEQ Obr. \* ARABIC </w:instrText>
+      </w:r>
+      <w:r>
+        <w:fldChar w:fldCharType="separate"/>
+      </w:r>
+      <w:r>
+        <w:rPr>
+          <w:noProof/>
+        </w:rPr>
+        <w:t>18</w:t>
+      </w:r>
+      <w:r>
+        <w:rPr>
+          <w:noProof/>
+        </w:rPr>
+        <w:fldChar w:fldCharType="end"/>
+      </w:r>
+      <w:bookmarkEnd w:id="23"/>
       <w:r>
         <w:t xml:space="preserve"> Rozhodovací strom - bez anomálií</w:t>
       </w:r>
@@ -9145,19 +9971,32 @@
         <w:pStyle w:val="Caption"/>
         <w:jc w:val="center"/>
       </w:pPr>
-      <w:bookmarkStart w:id="25" w:name="_Ref27152431"/>
+      <w:bookmarkStart w:id="24" w:name="_Ref27152431"/>
       <w:r>
         <w:t xml:space="preserve">Obr. </w:t>
       </w:r>
-      <w:fldSimple w:instr=" SEQ Obr. \* ARABIC ">
-        <w:r>
-          <w:rPr>
-            <w:noProof/>
-          </w:rPr>
-          <w:t>19</w:t>
-        </w:r>
-      </w:fldSimple>
-      <w:bookmarkEnd w:id="25"/>
+      <w:r>
+        <w:fldChar w:fldCharType="begin"/>
+      </w:r>
+      <w:r>
+        <w:instrText xml:space="preserve"> SEQ Obr. \* ARABIC </w:instrText>
+      </w:r>
+      <w:r>
+        <w:fldChar w:fldCharType="separate"/>
+      </w:r>
+      <w:r>
+        <w:rPr>
+          <w:noProof/>
+        </w:rPr>
+        <w:t>19</w:t>
+      </w:r>
+      <w:r>
+        <w:rPr>
+          <w:noProof/>
+        </w:rPr>
+        <w:fldChar w:fldCharType="end"/>
+      </w:r>
+      <w:bookmarkEnd w:id="24"/>
       <w:r>
         <w:t xml:space="preserve"> Rozhodovací strom - s</w:t>
       </w:r>
@@ -9191,17 +10030,9 @@
         <w:jc w:val="both"/>
       </w:pPr>
       <w:r>
-        <w:t>Úspešnosť našich modelov sa pohybovala na úrovni okolo 73</w:t>
-      </w:r>
-      <w:r>
-        <w:rPr>
-          <w:lang w:val="en-US"/>
-        </w:rPr>
-        <w:t>%</w:t>
-      </w:r>
-      <w:r>
-        <w:t xml:space="preserve">, čo hodnotíme ako pozitívny výsledok, keďže sme vylúčili duplicitný atribút </w:t>
-      </w:r>
+        <w:t xml:space="preserve">Úspešnosť našich modelov sa pohybovala na úrovni okolo 73%, čo hodnotíme ako pozitívny výsledok, keďže sme vylúčili duplicitný atribút </w:t>
+      </w:r>
+      <w:proofErr w:type="spellStart"/>
       <w:r>
         <w:rPr>
           <w:i/>
@@ -9209,6 +10040,7 @@
         </w:rPr>
         <w:t>Age_of_Band</w:t>
       </w:r>
+      <w:proofErr w:type="spellEnd"/>
       <w:r>
         <w:rPr>
           <w:i/>
@@ -9217,17 +10049,18 @@
         <w:t xml:space="preserve">, </w:t>
       </w:r>
       <w:r>
-        <w:t>ktorý by skresľoval výsledky našich pokusov. Najťažšie sa nám pracovalo s popisnými metódami, keďže zhlukovanie nám nevykazovalo potrebnú presnosť (aspoň 60</w:t>
-      </w:r>
-      <w:r>
-        <w:rPr>
-          <w:lang w:val="en-US"/>
-        </w:rPr>
-        <w:t>%</w:t>
-      </w:r>
-      <w:r>
-        <w:t>) ani po niekoľkých pokusoch a využití viacerých metód. Klasifikačné metódy pokladáme za úspešné a pracovalo sa nám s nimi nie veľmi obtiažne. Výsledné modely teda môžeme využiť pre náš biznis model.</w:t>
-      </w:r>
+        <w:t xml:space="preserve">ktorý by skresľoval výsledky našich pokusov. Najťažšie sa nám pracovalo s popisnými metódami, keďže zhlukovanie nám nevykazovalo potrebnú presnosť (aspoň 60%) ani po niekoľkých pokusoch a využití viacerých metód. Klasifikačné metódy pokladáme za úspešné a pracovalo sa nám s nimi nie veľmi </w:t>
+      </w:r>
+      <w:proofErr w:type="spellStart"/>
+      <w:r>
+        <w:t>obtiažne</w:t>
+      </w:r>
+      <w:proofErr w:type="spellEnd"/>
+      <w:r>
+        <w:t>. Výsledné modely teda môžeme využiť pre náš biznis model.</w:t>
+      </w:r>
+      <w:bookmarkStart w:id="25" w:name="_GoBack"/>
+      <w:bookmarkEnd w:id="25"/>
     </w:p>
     <w:p>
       <w:pPr>
@@ -9239,26 +10072,25 @@
     </w:p>
     <w:sdt>
       <w:sdtPr>
+        <w:rPr>
+          <w:rFonts w:asciiTheme="minorHAnsi" w:eastAsiaTheme="minorHAnsi" w:hAnsiTheme="minorHAnsi" w:cstheme="minorBidi"/>
+          <w:sz w:val="24"/>
+          <w:szCs w:val="22"/>
+        </w:rPr>
         <w:id w:val="733583044"/>
         <w:docPartObj>
           <w:docPartGallery w:val="Bibliographies"/>
           <w:docPartUnique/>
         </w:docPartObj>
       </w:sdtPr>
-      <w:sdtEndPr>
-        <w:rPr>
-          <w:rFonts w:asciiTheme="minorHAnsi" w:eastAsiaTheme="minorHAnsi" w:hAnsiTheme="minorHAnsi" w:cstheme="minorBidi"/>
-          <w:sz w:val="24"/>
-          <w:szCs w:val="22"/>
-        </w:rPr>
-      </w:sdtEndPr>
+      <w:sdtEndPr/>
       <w:sdtContent>
         <w:p>
           <w:pPr>
             <w:pStyle w:val="Heading1"/>
           </w:pPr>
           <w:r>
-            <w:t>References</w:t>
+            <w:t>Zdroje</w:t>
           </w:r>
         </w:p>
         <w:sdt>
@@ -9266,6 +10098,7 @@
             <w:id w:val="-573587230"/>
             <w:bibliography/>
           </w:sdtPr>
+          <w:sdtEndPr/>
           <w:sdtContent>
             <w:p>
               <w:pPr>
@@ -10068,6 +10901,7 @@
   <w:style w:type="character" w:default="1" w:styleId="DefaultParagraphFont">
     <w:name w:val="Default Paragraph Font"/>
     <w:uiPriority w:val="1"/>
+    <w:semiHidden/>
     <w:unhideWhenUsed/>
   </w:style>
   <w:style w:type="table" w:default="1" w:styleId="TableNormal">
@@ -10522,7 +11356,7 @@
 </file>
 
 <file path=customXml/itemProps1.xml><?xml version="1.0" encoding="utf-8"?>
-<ds:datastoreItem xmlns:ds="http://schemas.openxmlformats.org/officeDocument/2006/customXml" ds:itemID="{65113F6A-DF55-44EB-BED8-FA9F0A29D6FB}">
+<ds:datastoreItem xmlns:ds="http://schemas.openxmlformats.org/officeDocument/2006/customXml" ds:itemID="{16D3ED5B-3507-45B0-88A8-97D8074BC455}">
   <ds:schemaRefs>
     <ds:schemaRef ds:uri="http://schemas.openxmlformats.org/officeDocument/2006/bibliography"/>
   </ds:schemaRefs>

</xml_diff>